<commit_message>
Added in Gantt Charts
still need to finish that section though
</commit_message>
<xml_diff>
--- a/softwareEngineers - ECE4440-4991 - Final Report.docx
+++ b/softwareEngineers - ECE4440-4991 - Final Report.docx
@@ -52,11 +52,11 @@
         <w:pStyle w:val="Heading2"/>
         <w:jc w:val="center"/>
       </w:pPr>
-      <w:bookmarkStart w:id="0" w:name="_gjdgxs" w:colFirst="0" w:colLast="0"/>
+      <w:bookmarkStart w:id="0" w:name="_Toc58233306"/>
+      <w:r>
+        <w:t>Capstone Design ECE 4440 / ECE4991</w:t>
+      </w:r>
       <w:bookmarkEnd w:id="0"/>
-      <w:r>
-        <w:t>Capstone Design ECE 4440 / ECE4991</w:t>
-      </w:r>
     </w:p>
     <w:p>
       <w:pPr>
@@ -77,10 +77,13 @@
       <w:pPr>
         <w:pStyle w:val="Heading2"/>
       </w:pPr>
-      <w:bookmarkStart w:id="1" w:name="_30j0zll" w:colFirst="0" w:colLast="0"/>
+      <w:bookmarkStart w:id="1" w:name="_Toc58233307"/>
+      <w:r>
+        <w:t>Signatures</w:t>
+      </w:r>
       <w:bookmarkEnd w:id="1"/>
       <w:r>
-        <w:t xml:space="preserve">Signatures </w:t>
+        <w:t xml:space="preserve"> </w:t>
       </w:r>
     </w:p>
     <w:p>
@@ -143,12 +146,12 @@
       <w:pPr>
         <w:pStyle w:val="Heading2"/>
       </w:pPr>
-      <w:bookmarkStart w:id="2" w:name="_1fob9te" w:colFirst="0" w:colLast="0"/>
-      <w:bookmarkEnd w:id="2"/>
+      <w:bookmarkStart w:id="2" w:name="_Toc58233308"/>
       <w:r>
         <w:lastRenderedPageBreak/>
         <w:t>Statement of work:</w:t>
       </w:r>
+      <w:bookmarkEnd w:id="2"/>
     </w:p>
     <w:p/>
     <w:p>
@@ -189,819 +192,1172 @@
       <w:pPr>
         <w:pStyle w:val="Heading2"/>
       </w:pPr>
-      <w:bookmarkStart w:id="3" w:name="_3znysh7" w:colFirst="0" w:colLast="0"/>
-      <w:bookmarkEnd w:id="3"/>
+      <w:bookmarkStart w:id="3" w:name="_Toc58233309"/>
       <w:r>
         <w:lastRenderedPageBreak/>
         <w:t>Table of Contents</w:t>
       </w:r>
+      <w:bookmarkEnd w:id="3"/>
     </w:p>
     <w:p>
       <w:r>
         <w:t>This should list the page of each of the major headings and subheadings below. An example is shown below.</w:t>
-      </w:r>
-    </w:p>
-    <w:p>
-      <w:pPr>
-        <w:keepNext/>
-        <w:keepLines/>
-        <w:pBdr>
-          <w:top w:val="nil"/>
-          <w:left w:val="nil"/>
-          <w:bottom w:val="nil"/>
-          <w:right w:val="nil"/>
-          <w:between w:val="nil"/>
-        </w:pBdr>
-        <w:spacing w:before="480" w:after="0" w:line="276" w:lineRule="auto"/>
-        <w:rPr>
-          <w:b/>
-          <w:color w:val="000000"/>
-          <w:sz w:val="28"/>
-          <w:szCs w:val="28"/>
-        </w:rPr>
-      </w:pPr>
-      <w:r>
-        <w:rPr>
-          <w:b/>
-          <w:color w:val="000000"/>
-          <w:sz w:val="28"/>
-          <w:szCs w:val="28"/>
-        </w:rPr>
-        <w:t>Contents</w:t>
       </w:r>
     </w:p>
     <w:sdt>
       <w:sdtPr>
-        <w:id w:val="-417176873"/>
+        <w:id w:val="1448894370"/>
         <w:docPartObj>
           <w:docPartGallery w:val="Table of Contents"/>
           <w:docPartUnique/>
         </w:docPartObj>
       </w:sdtPr>
-      <w:sdtEndPr/>
+      <w:sdtEndPr>
+        <w:rPr>
+          <w:rFonts w:ascii="Times New Roman" w:eastAsia="Times New Roman" w:hAnsi="Times New Roman" w:cs="Times New Roman"/>
+          <w:noProof/>
+          <w:color w:val="auto"/>
+          <w:sz w:val="24"/>
+          <w:szCs w:val="24"/>
+        </w:rPr>
+      </w:sdtEndPr>
       <w:sdtContent>
         <w:p>
           <w:pPr>
-            <w:pBdr>
-              <w:top w:val="nil"/>
-              <w:left w:val="nil"/>
-              <w:bottom w:val="nil"/>
-              <w:right w:val="nil"/>
-              <w:between w:val="nil"/>
-            </w:pBdr>
+            <w:pStyle w:val="TOCHeading"/>
+          </w:pPr>
+          <w:r>
+            <w:t>Table of Contents</w:t>
+          </w:r>
+        </w:p>
+        <w:p>
+          <w:pPr>
+            <w:pStyle w:val="TOC2"/>
             <w:tabs>
               <w:tab w:val="right" w:pos="9350"/>
             </w:tabs>
-            <w:spacing w:after="100"/>
-            <w:ind w:left="240"/>
             <w:rPr>
-              <w:rFonts w:ascii="Calibri" w:eastAsia="Calibri" w:hAnsi="Calibri" w:cs="Calibri"/>
-              <w:color w:val="000000"/>
-              <w:sz w:val="22"/>
-              <w:szCs w:val="22"/>
+              <w:rFonts w:eastAsiaTheme="minorEastAsia" w:cstheme="minorBidi"/>
+              <w:noProof/>
             </w:rPr>
           </w:pPr>
           <w:r>
+            <w:rPr>
+              <w:b w:val="0"/>
+              <w:bCs w:val="0"/>
+            </w:rPr>
             <w:fldChar w:fldCharType="begin"/>
           </w:r>
           <w:r>
-            <w:instrText xml:space="preserve"> TOC \h \u \z </w:instrText>
+            <w:instrText xml:space="preserve"> TOC \o "1-3" \h \z \u </w:instrText>
           </w:r>
           <w:r>
+            <w:rPr>
+              <w:b w:val="0"/>
+              <w:bCs w:val="0"/>
+            </w:rPr>
             <w:fldChar w:fldCharType="separate"/>
           </w:r>
-          <w:hyperlink w:anchor="_gjdgxs">
-            <w:r>
-              <w:rPr>
-                <w:color w:val="000000"/>
+          <w:hyperlink w:anchor="_Toc58233306" w:history="1">
+            <w:r>
+              <w:rPr>
+                <w:rStyle w:val="Hyperlink"/>
+                <w:noProof/>
               </w:rPr>
               <w:t>Capstone Design ECE 4440 / ECE4991</w:t>
             </w:r>
             <w:r>
               <w:rPr>
-                <w:color w:val="000000"/>
+                <w:noProof/>
+                <w:webHidden/>
               </w:rPr>
               <w:tab/>
+            </w:r>
+            <w:r>
+              <w:rPr>
+                <w:noProof/>
+                <w:webHidden/>
+              </w:rPr>
+              <w:fldChar w:fldCharType="begin"/>
+            </w:r>
+            <w:r>
+              <w:rPr>
+                <w:noProof/>
+                <w:webHidden/>
+              </w:rPr>
+              <w:instrText xml:space="preserve"> PAGEREF _Toc58233306 \h </w:instrText>
+            </w:r>
+            <w:r>
+              <w:rPr>
+                <w:noProof/>
+                <w:webHidden/>
+              </w:rPr>
+            </w:r>
+            <w:r>
+              <w:rPr>
+                <w:noProof/>
+                <w:webHidden/>
+              </w:rPr>
+              <w:fldChar w:fldCharType="separate"/>
+            </w:r>
+            <w:r>
+              <w:rPr>
+                <w:noProof/>
+                <w:webHidden/>
+              </w:rPr>
               <w:t>1</w:t>
+            </w:r>
+            <w:r>
+              <w:rPr>
+                <w:noProof/>
+                <w:webHidden/>
+              </w:rPr>
+              <w:fldChar w:fldCharType="end"/>
             </w:r>
           </w:hyperlink>
         </w:p>
         <w:p>
           <w:pPr>
-            <w:pBdr>
-              <w:top w:val="nil"/>
-              <w:left w:val="nil"/>
-              <w:bottom w:val="nil"/>
-              <w:right w:val="nil"/>
-              <w:between w:val="nil"/>
-            </w:pBdr>
+            <w:pStyle w:val="TOC2"/>
             <w:tabs>
               <w:tab w:val="right" w:pos="9350"/>
             </w:tabs>
-            <w:spacing w:after="100"/>
-            <w:ind w:left="240"/>
             <w:rPr>
-              <w:rFonts w:ascii="Calibri" w:eastAsia="Calibri" w:hAnsi="Calibri" w:cs="Calibri"/>
-              <w:color w:val="000000"/>
-              <w:sz w:val="22"/>
-              <w:szCs w:val="22"/>
+              <w:rFonts w:eastAsiaTheme="minorEastAsia" w:cstheme="minorBidi"/>
+              <w:noProof/>
             </w:rPr>
           </w:pPr>
-          <w:hyperlink w:anchor="_30j0zll">
-            <w:r>
-              <w:rPr>
-                <w:color w:val="000000"/>
+          <w:hyperlink w:anchor="_Toc58233307" w:history="1">
+            <w:r>
+              <w:rPr>
+                <w:rStyle w:val="Hyperlink"/>
+                <w:noProof/>
               </w:rPr>
               <w:t>Signatures</w:t>
             </w:r>
             <w:r>
               <w:rPr>
-                <w:color w:val="000000"/>
+                <w:noProof/>
+                <w:webHidden/>
               </w:rPr>
               <w:tab/>
+            </w:r>
+            <w:r>
+              <w:rPr>
+                <w:noProof/>
+                <w:webHidden/>
+              </w:rPr>
+              <w:fldChar w:fldCharType="begin"/>
+            </w:r>
+            <w:r>
+              <w:rPr>
+                <w:noProof/>
+                <w:webHidden/>
+              </w:rPr>
+              <w:instrText xml:space="preserve"> PAGEREF _Toc58233307 \h </w:instrText>
+            </w:r>
+            <w:r>
+              <w:rPr>
+                <w:noProof/>
+                <w:webHidden/>
+              </w:rPr>
+            </w:r>
+            <w:r>
+              <w:rPr>
+                <w:noProof/>
+                <w:webHidden/>
+              </w:rPr>
+              <w:fldChar w:fldCharType="separate"/>
+            </w:r>
+            <w:r>
+              <w:rPr>
+                <w:noProof/>
+                <w:webHidden/>
+              </w:rPr>
               <w:t>1</w:t>
+            </w:r>
+            <w:r>
+              <w:rPr>
+                <w:noProof/>
+                <w:webHidden/>
+              </w:rPr>
+              <w:fldChar w:fldCharType="end"/>
             </w:r>
           </w:hyperlink>
         </w:p>
         <w:p>
           <w:pPr>
-            <w:pBdr>
-              <w:top w:val="nil"/>
-              <w:left w:val="nil"/>
-              <w:bottom w:val="nil"/>
-              <w:right w:val="nil"/>
-              <w:between w:val="nil"/>
-            </w:pBdr>
+            <w:pStyle w:val="TOC2"/>
             <w:tabs>
               <w:tab w:val="right" w:pos="9350"/>
             </w:tabs>
-            <w:spacing w:after="100"/>
-            <w:ind w:left="240"/>
             <w:rPr>
-              <w:rFonts w:ascii="Calibri" w:eastAsia="Calibri" w:hAnsi="Calibri" w:cs="Calibri"/>
-              <w:color w:val="000000"/>
-              <w:sz w:val="22"/>
-              <w:szCs w:val="22"/>
+              <w:rFonts w:eastAsiaTheme="minorEastAsia" w:cstheme="minorBidi"/>
+              <w:noProof/>
             </w:rPr>
           </w:pPr>
-          <w:hyperlink w:anchor="_1fob9te">
-            <w:r>
-              <w:rPr>
-                <w:color w:val="000000"/>
+          <w:hyperlink w:anchor="_Toc58233308" w:history="1">
+            <w:r>
+              <w:rPr>
+                <w:rStyle w:val="Hyperlink"/>
+                <w:noProof/>
               </w:rPr>
               <w:t>Statement of work:</w:t>
             </w:r>
             <w:r>
               <w:rPr>
-                <w:color w:val="000000"/>
+                <w:noProof/>
+                <w:webHidden/>
               </w:rPr>
               <w:tab/>
+            </w:r>
+            <w:r>
+              <w:rPr>
+                <w:noProof/>
+                <w:webHidden/>
+              </w:rPr>
+              <w:fldChar w:fldCharType="begin"/>
+            </w:r>
+            <w:r>
+              <w:rPr>
+                <w:noProof/>
+                <w:webHidden/>
+              </w:rPr>
+              <w:instrText xml:space="preserve"> PAGEREF _Toc58233308 \h </w:instrText>
+            </w:r>
+            <w:r>
+              <w:rPr>
+                <w:noProof/>
+                <w:webHidden/>
+              </w:rPr>
+            </w:r>
+            <w:r>
+              <w:rPr>
+                <w:noProof/>
+                <w:webHidden/>
+              </w:rPr>
+              <w:fldChar w:fldCharType="separate"/>
+            </w:r>
+            <w:r>
+              <w:rPr>
+                <w:noProof/>
+                <w:webHidden/>
+              </w:rPr>
               <w:t>2</w:t>
+            </w:r>
+            <w:r>
+              <w:rPr>
+                <w:noProof/>
+                <w:webHidden/>
+              </w:rPr>
+              <w:fldChar w:fldCharType="end"/>
             </w:r>
           </w:hyperlink>
         </w:p>
         <w:p>
           <w:pPr>
-            <w:pBdr>
-              <w:top w:val="nil"/>
-              <w:left w:val="nil"/>
-              <w:bottom w:val="nil"/>
-              <w:right w:val="nil"/>
-              <w:between w:val="nil"/>
-            </w:pBdr>
+            <w:pStyle w:val="TOC2"/>
             <w:tabs>
               <w:tab w:val="right" w:pos="9350"/>
             </w:tabs>
-            <w:spacing w:after="100"/>
-            <w:ind w:left="240"/>
             <w:rPr>
-              <w:rFonts w:ascii="Calibri" w:eastAsia="Calibri" w:hAnsi="Calibri" w:cs="Calibri"/>
-              <w:color w:val="000000"/>
-              <w:sz w:val="22"/>
-              <w:szCs w:val="22"/>
+              <w:rFonts w:eastAsiaTheme="minorEastAsia" w:cstheme="minorBidi"/>
+              <w:noProof/>
             </w:rPr>
           </w:pPr>
-          <w:hyperlink w:anchor="_3znysh7">
-            <w:r>
-              <w:rPr>
-                <w:color w:val="000000"/>
+          <w:hyperlink w:anchor="_Toc58233309" w:history="1">
+            <w:r>
+              <w:rPr>
+                <w:rStyle w:val="Hyperlink"/>
+                <w:noProof/>
               </w:rPr>
               <w:t>Table of Contents</w:t>
             </w:r>
             <w:r>
               <w:rPr>
-                <w:color w:val="000000"/>
+                <w:noProof/>
+                <w:webHidden/>
               </w:rPr>
               <w:tab/>
+            </w:r>
+            <w:r>
+              <w:rPr>
+                <w:noProof/>
+                <w:webHidden/>
+              </w:rPr>
+              <w:fldChar w:fldCharType="begin"/>
+            </w:r>
+            <w:r>
+              <w:rPr>
+                <w:noProof/>
+                <w:webHidden/>
+              </w:rPr>
+              <w:instrText xml:space="preserve"> PAGEREF _Toc58233309 \h </w:instrText>
+            </w:r>
+            <w:r>
+              <w:rPr>
+                <w:noProof/>
+                <w:webHidden/>
+              </w:rPr>
+            </w:r>
+            <w:r>
+              <w:rPr>
+                <w:noProof/>
+                <w:webHidden/>
+              </w:rPr>
+              <w:fldChar w:fldCharType="separate"/>
+            </w:r>
+            <w:r>
+              <w:rPr>
+                <w:noProof/>
+                <w:webHidden/>
+              </w:rPr>
               <w:t>3</w:t>
+            </w:r>
+            <w:r>
+              <w:rPr>
+                <w:noProof/>
+                <w:webHidden/>
+              </w:rPr>
+              <w:fldChar w:fldCharType="end"/>
             </w:r>
           </w:hyperlink>
         </w:p>
         <w:p>
           <w:pPr>
-            <w:pBdr>
-              <w:top w:val="nil"/>
-              <w:left w:val="nil"/>
-              <w:bottom w:val="nil"/>
-              <w:right w:val="nil"/>
-              <w:between w:val="nil"/>
-            </w:pBdr>
+            <w:pStyle w:val="TOC2"/>
             <w:tabs>
               <w:tab w:val="right" w:pos="9350"/>
             </w:tabs>
-            <w:spacing w:after="100"/>
-            <w:ind w:left="240"/>
             <w:rPr>
-              <w:rFonts w:ascii="Calibri" w:eastAsia="Calibri" w:hAnsi="Calibri" w:cs="Calibri"/>
-              <w:color w:val="000000"/>
-              <w:sz w:val="22"/>
-              <w:szCs w:val="22"/>
+              <w:rFonts w:eastAsiaTheme="minorEastAsia" w:cstheme="minorBidi"/>
+              <w:noProof/>
             </w:rPr>
           </w:pPr>
-          <w:hyperlink w:anchor="_2et92p0">
-            <w:r>
-              <w:rPr>
-                <w:color w:val="000000"/>
+          <w:hyperlink w:anchor="_Toc58233310" w:history="1">
+            <w:r>
+              <w:rPr>
+                <w:rStyle w:val="Hyperlink"/>
+                <w:noProof/>
               </w:rPr>
               <w:t>Table of Figures</w:t>
             </w:r>
             <w:r>
               <w:rPr>
-                <w:color w:val="000000"/>
+                <w:noProof/>
+                <w:webHidden/>
               </w:rPr>
               <w:tab/>
-              <w:t>3</w:t>
+            </w:r>
+            <w:r>
+              <w:rPr>
+                <w:noProof/>
+                <w:webHidden/>
+              </w:rPr>
+              <w:fldChar w:fldCharType="begin"/>
+            </w:r>
+            <w:r>
+              <w:rPr>
+                <w:noProof/>
+                <w:webHidden/>
+              </w:rPr>
+              <w:instrText xml:space="preserve"> PAGEREF _Toc58233310 \h </w:instrText>
+            </w:r>
+            <w:r>
+              <w:rPr>
+                <w:noProof/>
+                <w:webHidden/>
+              </w:rPr>
+            </w:r>
+            <w:r>
+              <w:rPr>
+                <w:noProof/>
+                <w:webHidden/>
+              </w:rPr>
+              <w:fldChar w:fldCharType="separate"/>
+            </w:r>
+            <w:r>
+              <w:rPr>
+                <w:noProof/>
+                <w:webHidden/>
+              </w:rPr>
+              <w:t>4</w:t>
+            </w:r>
+            <w:r>
+              <w:rPr>
+                <w:noProof/>
+                <w:webHidden/>
+              </w:rPr>
+              <w:fldChar w:fldCharType="end"/>
             </w:r>
           </w:hyperlink>
         </w:p>
         <w:p>
           <w:pPr>
-            <w:pBdr>
-              <w:top w:val="nil"/>
-              <w:left w:val="nil"/>
-              <w:bottom w:val="nil"/>
-              <w:right w:val="nil"/>
-              <w:between w:val="nil"/>
-            </w:pBdr>
+            <w:pStyle w:val="TOC2"/>
             <w:tabs>
               <w:tab w:val="right" w:pos="9350"/>
             </w:tabs>
-            <w:spacing w:after="100"/>
-            <w:ind w:left="240"/>
             <w:rPr>
-              <w:rFonts w:ascii="Calibri" w:eastAsia="Calibri" w:hAnsi="Calibri" w:cs="Calibri"/>
-              <w:color w:val="000000"/>
-              <w:sz w:val="22"/>
-              <w:szCs w:val="22"/>
+              <w:rFonts w:eastAsiaTheme="minorEastAsia" w:cstheme="minorBidi"/>
+              <w:noProof/>
             </w:rPr>
           </w:pPr>
-          <w:hyperlink w:anchor="_tyjcwt">
-            <w:r>
-              <w:rPr>
-                <w:color w:val="000000"/>
-              </w:rPr>
-              <w:t>Abstract</w:t>
-            </w:r>
-            <w:r>
-              <w:rPr>
-                <w:color w:val="000000"/>
+          <w:hyperlink w:anchor="_Toc58233311" w:history="1">
+            <w:r>
+              <w:rPr>
+                <w:rStyle w:val="Hyperlink"/>
+                <w:noProof/>
+              </w:rPr>
+              <w:t>Background</w:t>
+            </w:r>
+            <w:r>
+              <w:rPr>
+                <w:noProof/>
+                <w:webHidden/>
               </w:rPr>
               <w:tab/>
-              <w:t>3</w:t>
+            </w:r>
+            <w:r>
+              <w:rPr>
+                <w:noProof/>
+                <w:webHidden/>
+              </w:rPr>
+              <w:fldChar w:fldCharType="begin"/>
+            </w:r>
+            <w:r>
+              <w:rPr>
+                <w:noProof/>
+                <w:webHidden/>
+              </w:rPr>
+              <w:instrText xml:space="preserve"> PAGEREF _Toc58233311 \h </w:instrText>
+            </w:r>
+            <w:r>
+              <w:rPr>
+                <w:noProof/>
+                <w:webHidden/>
+              </w:rPr>
+            </w:r>
+            <w:r>
+              <w:rPr>
+                <w:noProof/>
+                <w:webHidden/>
+              </w:rPr>
+              <w:fldChar w:fldCharType="separate"/>
+            </w:r>
+            <w:r>
+              <w:rPr>
+                <w:noProof/>
+                <w:webHidden/>
+              </w:rPr>
+              <w:t>5</w:t>
+            </w:r>
+            <w:r>
+              <w:rPr>
+                <w:noProof/>
+                <w:webHidden/>
+              </w:rPr>
+              <w:fldChar w:fldCharType="end"/>
             </w:r>
           </w:hyperlink>
         </w:p>
         <w:p>
           <w:pPr>
-            <w:pBdr>
-              <w:top w:val="nil"/>
-              <w:left w:val="nil"/>
-              <w:bottom w:val="nil"/>
-              <w:right w:val="nil"/>
-              <w:between w:val="nil"/>
-            </w:pBdr>
+            <w:pStyle w:val="TOC2"/>
             <w:tabs>
               <w:tab w:val="right" w:pos="9350"/>
             </w:tabs>
-            <w:spacing w:after="100"/>
-            <w:ind w:left="240"/>
             <w:rPr>
-              <w:rFonts w:ascii="Calibri" w:eastAsia="Calibri" w:hAnsi="Calibri" w:cs="Calibri"/>
-              <w:color w:val="000000"/>
-              <w:sz w:val="22"/>
-              <w:szCs w:val="22"/>
+              <w:rFonts w:eastAsiaTheme="minorEastAsia" w:cstheme="minorBidi"/>
+              <w:noProof/>
             </w:rPr>
           </w:pPr>
-          <w:hyperlink w:anchor="_3dy6vkm">
-            <w:r>
-              <w:rPr>
-                <w:color w:val="000000"/>
-              </w:rPr>
-              <w:t>Background</w:t>
-            </w:r>
-            <w:r>
-              <w:rPr>
-                <w:color w:val="000000"/>
+          <w:hyperlink w:anchor="_Toc58233312" w:history="1">
+            <w:r>
+              <w:rPr>
+                <w:rStyle w:val="Hyperlink"/>
+                <w:noProof/>
+              </w:rPr>
+              <w:t>Constraints</w:t>
+            </w:r>
+            <w:r>
+              <w:rPr>
+                <w:noProof/>
+                <w:webHidden/>
               </w:rPr>
               <w:tab/>
-              <w:t>3</w:t>
+            </w:r>
+            <w:r>
+              <w:rPr>
+                <w:noProof/>
+                <w:webHidden/>
+              </w:rPr>
+              <w:fldChar w:fldCharType="begin"/>
+            </w:r>
+            <w:r>
+              <w:rPr>
+                <w:noProof/>
+                <w:webHidden/>
+              </w:rPr>
+              <w:instrText xml:space="preserve"> PAGEREF _Toc58233312 \h </w:instrText>
+            </w:r>
+            <w:r>
+              <w:rPr>
+                <w:noProof/>
+                <w:webHidden/>
+              </w:rPr>
+            </w:r>
+            <w:r>
+              <w:rPr>
+                <w:noProof/>
+                <w:webHidden/>
+              </w:rPr>
+              <w:fldChar w:fldCharType="separate"/>
+            </w:r>
+            <w:r>
+              <w:rPr>
+                <w:noProof/>
+                <w:webHidden/>
+              </w:rPr>
+              <w:t>6</w:t>
+            </w:r>
+            <w:r>
+              <w:rPr>
+                <w:noProof/>
+                <w:webHidden/>
+              </w:rPr>
+              <w:fldChar w:fldCharType="end"/>
             </w:r>
           </w:hyperlink>
         </w:p>
         <w:p>
           <w:pPr>
-            <w:pBdr>
-              <w:top w:val="nil"/>
-              <w:left w:val="nil"/>
-              <w:bottom w:val="nil"/>
-              <w:right w:val="nil"/>
-              <w:between w:val="nil"/>
-            </w:pBdr>
+            <w:pStyle w:val="TOC3"/>
             <w:tabs>
               <w:tab w:val="right" w:pos="9350"/>
             </w:tabs>
-            <w:spacing w:after="100"/>
-            <w:ind w:left="480"/>
             <w:rPr>
-              <w:rFonts w:ascii="Calibri" w:eastAsia="Calibri" w:hAnsi="Calibri" w:cs="Calibri"/>
-              <w:color w:val="000000"/>
-              <w:sz w:val="22"/>
-              <w:szCs w:val="22"/>
+              <w:rFonts w:eastAsiaTheme="minorEastAsia" w:cstheme="minorBidi"/>
+              <w:noProof/>
             </w:rPr>
           </w:pPr>
-          <w:hyperlink w:anchor="_1t3h5sf">
-            <w:r>
-              <w:rPr>
-                <w:color w:val="000000"/>
-              </w:rPr>
-              <w:t>Design Constraints</w:t>
-            </w:r>
-            <w:r>
-              <w:rPr>
-                <w:color w:val="000000"/>
+          <w:hyperlink w:anchor="_Toc58233313" w:history="1">
+            <w:r>
+              <w:rPr>
+                <w:rStyle w:val="Hyperlink"/>
+                <w:noProof/>
+              </w:rPr>
+              <w:t>Intellectual Property Issues</w:t>
+            </w:r>
+            <w:r>
+              <w:rPr>
+                <w:noProof/>
+                <w:webHidden/>
               </w:rPr>
               <w:tab/>
-              <w:t>3</w:t>
+            </w:r>
+            <w:r>
+              <w:rPr>
+                <w:noProof/>
+                <w:webHidden/>
+              </w:rPr>
+              <w:fldChar w:fldCharType="begin"/>
+            </w:r>
+            <w:r>
+              <w:rPr>
+                <w:noProof/>
+                <w:webHidden/>
+              </w:rPr>
+              <w:instrText xml:space="preserve"> PAGEREF _Toc58233313 \h </w:instrText>
+            </w:r>
+            <w:r>
+              <w:rPr>
+                <w:noProof/>
+                <w:webHidden/>
+              </w:rPr>
+            </w:r>
+            <w:r>
+              <w:rPr>
+                <w:noProof/>
+                <w:webHidden/>
+              </w:rPr>
+              <w:fldChar w:fldCharType="separate"/>
+            </w:r>
+            <w:r>
+              <w:rPr>
+                <w:noProof/>
+                <w:webHidden/>
+              </w:rPr>
+              <w:t>8</w:t>
+            </w:r>
+            <w:r>
+              <w:rPr>
+                <w:noProof/>
+                <w:webHidden/>
+              </w:rPr>
+              <w:fldChar w:fldCharType="end"/>
             </w:r>
           </w:hyperlink>
         </w:p>
         <w:p>
           <w:pPr>
-            <w:pBdr>
-              <w:top w:val="nil"/>
-              <w:left w:val="nil"/>
-              <w:bottom w:val="nil"/>
-              <w:right w:val="nil"/>
-              <w:between w:val="nil"/>
-            </w:pBdr>
+            <w:pStyle w:val="TOC2"/>
             <w:tabs>
               <w:tab w:val="right" w:pos="9350"/>
             </w:tabs>
-            <w:spacing w:after="100"/>
-            <w:ind w:left="480"/>
             <w:rPr>
-              <w:rFonts w:ascii="Calibri" w:eastAsia="Calibri" w:hAnsi="Calibri" w:cs="Calibri"/>
-              <w:color w:val="000000"/>
-              <w:sz w:val="22"/>
-              <w:szCs w:val="22"/>
+              <w:rFonts w:eastAsiaTheme="minorEastAsia" w:cstheme="minorBidi"/>
+              <w:noProof/>
             </w:rPr>
           </w:pPr>
-          <w:hyperlink w:anchor="_4d34og8">
-            <w:r>
-              <w:rPr>
-                <w:color w:val="000000"/>
-              </w:rPr>
-              <w:t>External Standards</w:t>
-            </w:r>
-            <w:r>
-              <w:rPr>
-                <w:color w:val="000000"/>
+          <w:hyperlink w:anchor="_Toc58233314" w:history="1">
+            <w:r>
+              <w:rPr>
+                <w:rStyle w:val="Hyperlink"/>
+                <w:noProof/>
+              </w:rPr>
+              <w:t>Detailed Technical Description of Project</w:t>
+            </w:r>
+            <w:r>
+              <w:rPr>
+                <w:noProof/>
+                <w:webHidden/>
               </w:rPr>
               <w:tab/>
-              <w:t>3</w:t>
+            </w:r>
+            <w:r>
+              <w:rPr>
+                <w:noProof/>
+                <w:webHidden/>
+              </w:rPr>
+              <w:fldChar w:fldCharType="begin"/>
+            </w:r>
+            <w:r>
+              <w:rPr>
+                <w:noProof/>
+                <w:webHidden/>
+              </w:rPr>
+              <w:instrText xml:space="preserve"> PAGEREF _Toc58233314 \h </w:instrText>
+            </w:r>
+            <w:r>
+              <w:rPr>
+                <w:noProof/>
+                <w:webHidden/>
+              </w:rPr>
+            </w:r>
+            <w:r>
+              <w:rPr>
+                <w:noProof/>
+                <w:webHidden/>
+              </w:rPr>
+              <w:fldChar w:fldCharType="separate"/>
+            </w:r>
+            <w:r>
+              <w:rPr>
+                <w:noProof/>
+                <w:webHidden/>
+              </w:rPr>
+              <w:t>9</w:t>
+            </w:r>
+            <w:r>
+              <w:rPr>
+                <w:noProof/>
+                <w:webHidden/>
+              </w:rPr>
+              <w:fldChar w:fldCharType="end"/>
             </w:r>
           </w:hyperlink>
         </w:p>
         <w:p>
           <w:pPr>
-            <w:pBdr>
-              <w:top w:val="nil"/>
-              <w:left w:val="nil"/>
-              <w:bottom w:val="nil"/>
-              <w:right w:val="nil"/>
-              <w:between w:val="nil"/>
-            </w:pBdr>
+            <w:pStyle w:val="TOC2"/>
             <w:tabs>
               <w:tab w:val="right" w:pos="9350"/>
             </w:tabs>
-            <w:spacing w:after="100"/>
-            <w:ind w:left="480"/>
             <w:rPr>
-              <w:rFonts w:ascii="Calibri" w:eastAsia="Calibri" w:hAnsi="Calibri" w:cs="Calibri"/>
-              <w:color w:val="000000"/>
-              <w:sz w:val="22"/>
-              <w:szCs w:val="22"/>
+              <w:rFonts w:eastAsiaTheme="minorEastAsia" w:cstheme="minorBidi"/>
+              <w:noProof/>
             </w:rPr>
           </w:pPr>
-          <w:hyperlink w:anchor="_2s8eyo1">
-            <w:r>
-              <w:rPr>
-                <w:color w:val="000000"/>
-              </w:rPr>
-              <w:t>Tools Employed</w:t>
-            </w:r>
-            <w:r>
-              <w:rPr>
-                <w:color w:val="000000"/>
+          <w:hyperlink w:anchor="_Toc58233315" w:history="1">
+            <w:r>
+              <w:rPr>
+                <w:rStyle w:val="Hyperlink"/>
+                <w:noProof/>
+              </w:rPr>
+              <w:t>Project Time Line</w:t>
+            </w:r>
+            <w:r>
+              <w:rPr>
+                <w:noProof/>
+                <w:webHidden/>
               </w:rPr>
               <w:tab/>
-              <w:t>3</w:t>
+            </w:r>
+            <w:r>
+              <w:rPr>
+                <w:noProof/>
+                <w:webHidden/>
+              </w:rPr>
+              <w:fldChar w:fldCharType="begin"/>
+            </w:r>
+            <w:r>
+              <w:rPr>
+                <w:noProof/>
+                <w:webHidden/>
+              </w:rPr>
+              <w:instrText xml:space="preserve"> PAGEREF _Toc58233315 \h </w:instrText>
+            </w:r>
+            <w:r>
+              <w:rPr>
+                <w:noProof/>
+                <w:webHidden/>
+              </w:rPr>
+            </w:r>
+            <w:r>
+              <w:rPr>
+                <w:noProof/>
+                <w:webHidden/>
+              </w:rPr>
+              <w:fldChar w:fldCharType="separate"/>
+            </w:r>
+            <w:r>
+              <w:rPr>
+                <w:noProof/>
+                <w:webHidden/>
+              </w:rPr>
+              <w:t>9</w:t>
+            </w:r>
+            <w:r>
+              <w:rPr>
+                <w:noProof/>
+                <w:webHidden/>
+              </w:rPr>
+              <w:fldChar w:fldCharType="end"/>
             </w:r>
           </w:hyperlink>
         </w:p>
         <w:p>
           <w:pPr>
-            <w:pBdr>
-              <w:top w:val="nil"/>
-              <w:left w:val="nil"/>
-              <w:bottom w:val="nil"/>
-              <w:right w:val="nil"/>
-              <w:between w:val="nil"/>
-            </w:pBdr>
+            <w:pStyle w:val="TOC2"/>
             <w:tabs>
               <w:tab w:val="right" w:pos="9350"/>
             </w:tabs>
-            <w:spacing w:after="100"/>
-            <w:ind w:left="480"/>
             <w:rPr>
-              <w:rFonts w:ascii="Calibri" w:eastAsia="Calibri" w:hAnsi="Calibri" w:cs="Calibri"/>
-              <w:color w:val="000000"/>
-              <w:sz w:val="22"/>
-              <w:szCs w:val="22"/>
+              <w:rFonts w:eastAsiaTheme="minorEastAsia" w:cstheme="minorBidi"/>
+              <w:noProof/>
             </w:rPr>
           </w:pPr>
-          <w:hyperlink w:anchor="_17dp8vu">
-            <w:r>
-              <w:rPr>
-                <w:color w:val="000000"/>
-              </w:rPr>
-              <w:t>Ethical, Social, and Economic Concerns</w:t>
-            </w:r>
-            <w:r>
-              <w:rPr>
-                <w:color w:val="000000"/>
+          <w:hyperlink w:anchor="_Toc58233316" w:history="1">
+            <w:r>
+              <w:rPr>
+                <w:rStyle w:val="Hyperlink"/>
+                <w:noProof/>
+              </w:rPr>
+              <w:t>Test Plan</w:t>
+            </w:r>
+            <w:r>
+              <w:rPr>
+                <w:noProof/>
+                <w:webHidden/>
               </w:rPr>
               <w:tab/>
-              <w:t>3</w:t>
+            </w:r>
+            <w:r>
+              <w:rPr>
+                <w:noProof/>
+                <w:webHidden/>
+              </w:rPr>
+              <w:fldChar w:fldCharType="begin"/>
+            </w:r>
+            <w:r>
+              <w:rPr>
+                <w:noProof/>
+                <w:webHidden/>
+              </w:rPr>
+              <w:instrText xml:space="preserve"> PAGEREF _Toc58233316 \h </w:instrText>
+            </w:r>
+            <w:r>
+              <w:rPr>
+                <w:noProof/>
+                <w:webHidden/>
+              </w:rPr>
+            </w:r>
+            <w:r>
+              <w:rPr>
+                <w:noProof/>
+                <w:webHidden/>
+              </w:rPr>
+              <w:fldChar w:fldCharType="separate"/>
+            </w:r>
+            <w:r>
+              <w:rPr>
+                <w:noProof/>
+                <w:webHidden/>
+              </w:rPr>
+              <w:t>10</w:t>
+            </w:r>
+            <w:r>
+              <w:rPr>
+                <w:noProof/>
+                <w:webHidden/>
+              </w:rPr>
+              <w:fldChar w:fldCharType="end"/>
             </w:r>
           </w:hyperlink>
         </w:p>
         <w:p>
           <w:pPr>
-            <w:pBdr>
-              <w:top w:val="nil"/>
-              <w:left w:val="nil"/>
-              <w:bottom w:val="nil"/>
-              <w:right w:val="nil"/>
-              <w:between w:val="nil"/>
-            </w:pBdr>
+            <w:pStyle w:val="TOC2"/>
             <w:tabs>
               <w:tab w:val="right" w:pos="9350"/>
             </w:tabs>
-            <w:spacing w:after="100"/>
-            <w:ind w:left="480"/>
             <w:rPr>
-              <w:rFonts w:ascii="Calibri" w:eastAsia="Calibri" w:hAnsi="Calibri" w:cs="Calibri"/>
-              <w:color w:val="000000"/>
-              <w:sz w:val="22"/>
-              <w:szCs w:val="22"/>
+              <w:rFonts w:eastAsiaTheme="minorEastAsia" w:cstheme="minorBidi"/>
+              <w:noProof/>
             </w:rPr>
           </w:pPr>
-          <w:hyperlink w:anchor="_3rdcrjn">
-            <w:r>
-              <w:rPr>
-                <w:color w:val="000000"/>
-              </w:rPr>
-              <w:t>Intellectual Property Issues</w:t>
-            </w:r>
-            <w:r>
-              <w:rPr>
-                <w:color w:val="000000"/>
+          <w:hyperlink w:anchor="_Toc58233317" w:history="1">
+            <w:r>
+              <w:rPr>
+                <w:rStyle w:val="Hyperlink"/>
+                <w:noProof/>
+              </w:rPr>
+              <w:t>Final Results</w:t>
+            </w:r>
+            <w:r>
+              <w:rPr>
+                <w:noProof/>
+                <w:webHidden/>
               </w:rPr>
               <w:tab/>
-              <w:t>3</w:t>
+            </w:r>
+            <w:r>
+              <w:rPr>
+                <w:noProof/>
+                <w:webHidden/>
+              </w:rPr>
+              <w:fldChar w:fldCharType="begin"/>
+            </w:r>
+            <w:r>
+              <w:rPr>
+                <w:noProof/>
+                <w:webHidden/>
+              </w:rPr>
+              <w:instrText xml:space="preserve"> PAGEREF _Toc58233317 \h </w:instrText>
+            </w:r>
+            <w:r>
+              <w:rPr>
+                <w:noProof/>
+                <w:webHidden/>
+              </w:rPr>
+            </w:r>
+            <w:r>
+              <w:rPr>
+                <w:noProof/>
+                <w:webHidden/>
+              </w:rPr>
+              <w:fldChar w:fldCharType="separate"/>
+            </w:r>
+            <w:r>
+              <w:rPr>
+                <w:noProof/>
+                <w:webHidden/>
+              </w:rPr>
+              <w:t>10</w:t>
+            </w:r>
+            <w:r>
+              <w:rPr>
+                <w:noProof/>
+                <w:webHidden/>
+              </w:rPr>
+              <w:fldChar w:fldCharType="end"/>
             </w:r>
           </w:hyperlink>
         </w:p>
         <w:p>
           <w:pPr>
-            <w:pBdr>
-              <w:top w:val="nil"/>
-              <w:left w:val="nil"/>
-              <w:bottom w:val="nil"/>
-              <w:right w:val="nil"/>
-              <w:between w:val="nil"/>
-            </w:pBdr>
+            <w:pStyle w:val="TOC2"/>
             <w:tabs>
               <w:tab w:val="right" w:pos="9350"/>
             </w:tabs>
-            <w:spacing w:after="100"/>
-            <w:ind w:left="240"/>
             <w:rPr>
-              <w:rFonts w:ascii="Calibri" w:eastAsia="Calibri" w:hAnsi="Calibri" w:cs="Calibri"/>
-              <w:color w:val="000000"/>
-              <w:sz w:val="22"/>
-              <w:szCs w:val="22"/>
+              <w:rFonts w:eastAsiaTheme="minorEastAsia" w:cstheme="minorBidi"/>
+              <w:noProof/>
             </w:rPr>
           </w:pPr>
-          <w:hyperlink w:anchor="_26in1rg">
-            <w:r>
-              <w:rPr>
-                <w:color w:val="000000"/>
-              </w:rPr>
-              <w:t>Detailed Technical Description of Project</w:t>
-            </w:r>
-            <w:r>
-              <w:rPr>
-                <w:color w:val="000000"/>
+          <w:hyperlink w:anchor="_Toc58233318" w:history="1">
+            <w:r>
+              <w:rPr>
+                <w:rStyle w:val="Hyperlink"/>
+                <w:noProof/>
+              </w:rPr>
+              <w:t>Costs</w:t>
+            </w:r>
+            <w:r>
+              <w:rPr>
+                <w:noProof/>
+                <w:webHidden/>
               </w:rPr>
               <w:tab/>
-              <w:t>3</w:t>
+            </w:r>
+            <w:r>
+              <w:rPr>
+                <w:noProof/>
+                <w:webHidden/>
+              </w:rPr>
+              <w:fldChar w:fldCharType="begin"/>
+            </w:r>
+            <w:r>
+              <w:rPr>
+                <w:noProof/>
+                <w:webHidden/>
+              </w:rPr>
+              <w:instrText xml:space="preserve"> PAGEREF _Toc58233318 \h </w:instrText>
+            </w:r>
+            <w:r>
+              <w:rPr>
+                <w:noProof/>
+                <w:webHidden/>
+              </w:rPr>
+            </w:r>
+            <w:r>
+              <w:rPr>
+                <w:noProof/>
+                <w:webHidden/>
+              </w:rPr>
+              <w:fldChar w:fldCharType="separate"/>
+            </w:r>
+            <w:r>
+              <w:rPr>
+                <w:noProof/>
+                <w:webHidden/>
+              </w:rPr>
+              <w:t>10</w:t>
+            </w:r>
+            <w:r>
+              <w:rPr>
+                <w:noProof/>
+                <w:webHidden/>
+              </w:rPr>
+              <w:fldChar w:fldCharType="end"/>
             </w:r>
           </w:hyperlink>
         </w:p>
         <w:p>
           <w:pPr>
-            <w:pBdr>
-              <w:top w:val="nil"/>
-              <w:left w:val="nil"/>
-              <w:bottom w:val="nil"/>
-              <w:right w:val="nil"/>
-              <w:between w:val="nil"/>
-            </w:pBdr>
+            <w:pStyle w:val="TOC2"/>
             <w:tabs>
               <w:tab w:val="right" w:pos="9350"/>
             </w:tabs>
-            <w:spacing w:after="100"/>
-            <w:ind w:left="240"/>
             <w:rPr>
-              <w:rFonts w:ascii="Calibri" w:eastAsia="Calibri" w:hAnsi="Calibri" w:cs="Calibri"/>
-              <w:color w:val="000000"/>
-              <w:sz w:val="22"/>
-              <w:szCs w:val="22"/>
+              <w:rFonts w:eastAsiaTheme="minorEastAsia" w:cstheme="minorBidi"/>
+              <w:noProof/>
             </w:rPr>
           </w:pPr>
-          <w:hyperlink w:anchor="_35nkun2">
-            <w:r>
-              <w:rPr>
-                <w:color w:val="000000"/>
-              </w:rPr>
-              <w:t>Project Time Line</w:t>
-            </w:r>
-            <w:r>
-              <w:rPr>
-                <w:color w:val="000000"/>
+          <w:hyperlink w:anchor="_Toc58233319" w:history="1">
+            <w:r>
+              <w:rPr>
+                <w:rStyle w:val="Hyperlink"/>
+                <w:noProof/>
+              </w:rPr>
+              <w:t>Future Work</w:t>
+            </w:r>
+            <w:r>
+              <w:rPr>
+                <w:noProof/>
+                <w:webHidden/>
               </w:rPr>
               <w:tab/>
             </w:r>
             <w:r>
               <w:rPr>
-                <w:color w:val="000000"/>
-              </w:rPr>
-              <w:t>3</w:t>
+                <w:noProof/>
+                <w:webHidden/>
+              </w:rPr>
+              <w:fldChar w:fldCharType="begin"/>
+            </w:r>
+            <w:r>
+              <w:rPr>
+                <w:noProof/>
+                <w:webHidden/>
+              </w:rPr>
+              <w:instrText xml:space="preserve"> PAGEREF _Toc58233319 \h </w:instrText>
+            </w:r>
+            <w:r>
+              <w:rPr>
+                <w:noProof/>
+                <w:webHidden/>
+              </w:rPr>
+            </w:r>
+            <w:r>
+              <w:rPr>
+                <w:noProof/>
+                <w:webHidden/>
+              </w:rPr>
+              <w:fldChar w:fldCharType="separate"/>
+            </w:r>
+            <w:r>
+              <w:rPr>
+                <w:noProof/>
+                <w:webHidden/>
+              </w:rPr>
+              <w:t>10</w:t>
+            </w:r>
+            <w:r>
+              <w:rPr>
+                <w:noProof/>
+                <w:webHidden/>
+              </w:rPr>
+              <w:fldChar w:fldCharType="end"/>
             </w:r>
           </w:hyperlink>
         </w:p>
         <w:p>
           <w:pPr>
-            <w:pBdr>
-              <w:top w:val="nil"/>
-              <w:left w:val="nil"/>
-              <w:bottom w:val="nil"/>
-              <w:right w:val="nil"/>
-              <w:between w:val="nil"/>
-            </w:pBdr>
+            <w:pStyle w:val="TOC2"/>
             <w:tabs>
               <w:tab w:val="right" w:pos="9350"/>
             </w:tabs>
-            <w:spacing w:after="100"/>
-            <w:ind w:left="240"/>
             <w:rPr>
-              <w:rFonts w:ascii="Calibri" w:eastAsia="Calibri" w:hAnsi="Calibri" w:cs="Calibri"/>
-              <w:color w:val="000000"/>
-              <w:sz w:val="22"/>
-              <w:szCs w:val="22"/>
+              <w:rFonts w:eastAsiaTheme="minorEastAsia" w:cstheme="minorBidi"/>
+              <w:noProof/>
             </w:rPr>
           </w:pPr>
-          <w:hyperlink w:anchor="_1ksv4uv">
-            <w:r>
-              <w:rPr>
-                <w:color w:val="000000"/>
-              </w:rPr>
-              <w:t>Test Plan</w:t>
-            </w:r>
-            <w:r>
-              <w:rPr>
-                <w:color w:val="000000"/>
+          <w:hyperlink w:anchor="_Toc58233320" w:history="1">
+            <w:r>
+              <w:rPr>
+                <w:rStyle w:val="Hyperlink"/>
+                <w:noProof/>
+              </w:rPr>
+              <w:t>References</w:t>
+            </w:r>
+            <w:r>
+              <w:rPr>
+                <w:noProof/>
+                <w:webHidden/>
               </w:rPr>
               <w:tab/>
-              <w:t>3</w:t>
+            </w:r>
+            <w:r>
+              <w:rPr>
+                <w:noProof/>
+                <w:webHidden/>
+              </w:rPr>
+              <w:fldChar w:fldCharType="begin"/>
+            </w:r>
+            <w:r>
+              <w:rPr>
+                <w:noProof/>
+                <w:webHidden/>
+              </w:rPr>
+              <w:instrText xml:space="preserve"> PAGEREF _Toc58233320 \h </w:instrText>
+            </w:r>
+            <w:r>
+              <w:rPr>
+                <w:noProof/>
+                <w:webHidden/>
+              </w:rPr>
+            </w:r>
+            <w:r>
+              <w:rPr>
+                <w:noProof/>
+                <w:webHidden/>
+              </w:rPr>
+              <w:fldChar w:fldCharType="separate"/>
+            </w:r>
+            <w:r>
+              <w:rPr>
+                <w:noProof/>
+                <w:webHidden/>
+              </w:rPr>
+              <w:t>11</w:t>
+            </w:r>
+            <w:r>
+              <w:rPr>
+                <w:noProof/>
+                <w:webHidden/>
+              </w:rPr>
+              <w:fldChar w:fldCharType="end"/>
             </w:r>
           </w:hyperlink>
         </w:p>
         <w:p>
           <w:pPr>
-            <w:pBdr>
-              <w:top w:val="nil"/>
-              <w:left w:val="nil"/>
-              <w:bottom w:val="nil"/>
-              <w:right w:val="nil"/>
-              <w:between w:val="nil"/>
-            </w:pBdr>
+            <w:pStyle w:val="TOC2"/>
             <w:tabs>
               <w:tab w:val="right" w:pos="9350"/>
             </w:tabs>
-            <w:spacing w:after="100"/>
-            <w:ind w:left="240"/>
             <w:rPr>
-              <w:rFonts w:ascii="Calibri" w:eastAsia="Calibri" w:hAnsi="Calibri" w:cs="Calibri"/>
-              <w:color w:val="000000"/>
-              <w:sz w:val="22"/>
-              <w:szCs w:val="22"/>
+              <w:rFonts w:eastAsiaTheme="minorEastAsia" w:cstheme="minorBidi"/>
+              <w:noProof/>
             </w:rPr>
           </w:pPr>
-          <w:hyperlink w:anchor="_44sinio">
-            <w:r>
-              <w:rPr>
-                <w:color w:val="000000"/>
-              </w:rPr>
-              <w:t>Final Results</w:t>
-            </w:r>
-            <w:r>
-              <w:rPr>
-                <w:color w:val="000000"/>
+          <w:hyperlink w:anchor="_Toc58233321" w:history="1">
+            <w:r>
+              <w:rPr>
+                <w:rStyle w:val="Hyperlink"/>
+                <w:noProof/>
+              </w:rPr>
+              <w:t>Appendix</w:t>
+            </w:r>
+            <w:r>
+              <w:rPr>
+                <w:noProof/>
+                <w:webHidden/>
               </w:rPr>
               <w:tab/>
-              <w:t>3</w:t>
-            </w:r>
-          </w:hyperlink>
-        </w:p>
-        <w:p>
-          <w:pPr>
-            <w:pBdr>
-              <w:top w:val="nil"/>
-              <w:left w:val="nil"/>
-              <w:bottom w:val="nil"/>
-              <w:right w:val="nil"/>
-              <w:between w:val="nil"/>
-            </w:pBdr>
-            <w:tabs>
-              <w:tab w:val="right" w:pos="9350"/>
-            </w:tabs>
-            <w:spacing w:after="100"/>
-            <w:ind w:left="240"/>
-            <w:rPr>
-              <w:rFonts w:ascii="Calibri" w:eastAsia="Calibri" w:hAnsi="Calibri" w:cs="Calibri"/>
-              <w:color w:val="000000"/>
-              <w:sz w:val="22"/>
-              <w:szCs w:val="22"/>
-            </w:rPr>
-          </w:pPr>
-          <w:hyperlink w:anchor="_2jxsxqh">
-            <w:r>
-              <w:rPr>
-                <w:color w:val="000000"/>
-              </w:rPr>
-              <w:t>Costs</w:t>
-            </w:r>
-            <w:r>
-              <w:rPr>
-                <w:color w:val="000000"/>
-              </w:rPr>
-              <w:tab/>
-              <w:t>3</w:t>
-            </w:r>
-          </w:hyperlink>
-        </w:p>
-        <w:p>
-          <w:pPr>
-            <w:pBdr>
-              <w:top w:val="nil"/>
-              <w:left w:val="nil"/>
-              <w:bottom w:val="nil"/>
-              <w:right w:val="nil"/>
-              <w:between w:val="nil"/>
-            </w:pBdr>
-            <w:tabs>
-              <w:tab w:val="right" w:pos="9350"/>
-            </w:tabs>
-            <w:spacing w:after="100"/>
-            <w:ind w:left="240"/>
-            <w:rPr>
-              <w:rFonts w:ascii="Calibri" w:eastAsia="Calibri" w:hAnsi="Calibri" w:cs="Calibri"/>
-              <w:color w:val="000000"/>
-              <w:sz w:val="22"/>
-              <w:szCs w:val="22"/>
-            </w:rPr>
-          </w:pPr>
-          <w:hyperlink w:anchor="_z337ya">
-            <w:r>
-              <w:rPr>
-                <w:color w:val="000000"/>
-              </w:rPr>
-              <w:t>Future Work</w:t>
-            </w:r>
-            <w:r>
-              <w:rPr>
-                <w:color w:val="000000"/>
-              </w:rPr>
-              <w:tab/>
-              <w:t>3</w:t>
-            </w:r>
-          </w:hyperlink>
-        </w:p>
-        <w:p>
-          <w:pPr>
-            <w:pBdr>
-              <w:top w:val="nil"/>
-              <w:left w:val="nil"/>
-              <w:bottom w:val="nil"/>
-              <w:right w:val="nil"/>
-              <w:between w:val="nil"/>
-            </w:pBdr>
-            <w:tabs>
-              <w:tab w:val="right" w:pos="9350"/>
-            </w:tabs>
-            <w:spacing w:after="100"/>
-            <w:ind w:left="240"/>
-            <w:rPr>
-              <w:rFonts w:ascii="Calibri" w:eastAsia="Calibri" w:hAnsi="Calibri" w:cs="Calibri"/>
-              <w:color w:val="000000"/>
-              <w:sz w:val="22"/>
-              <w:szCs w:val="22"/>
-            </w:rPr>
-          </w:pPr>
-          <w:hyperlink w:anchor="_3j2qqm3">
-            <w:r>
-              <w:rPr>
-                <w:color w:val="000000"/>
-              </w:rPr>
-              <w:t>References</w:t>
-            </w:r>
-            <w:r>
-              <w:rPr>
-                <w:color w:val="000000"/>
-              </w:rPr>
-              <w:tab/>
-              <w:t>3</w:t>
-            </w:r>
-          </w:hyperlink>
-        </w:p>
-        <w:p>
-          <w:pPr>
-            <w:pBdr>
-              <w:top w:val="nil"/>
-              <w:left w:val="nil"/>
-              <w:bottom w:val="nil"/>
-              <w:right w:val="nil"/>
-              <w:between w:val="nil"/>
-            </w:pBdr>
-            <w:tabs>
-              <w:tab w:val="right" w:pos="9350"/>
-            </w:tabs>
-            <w:spacing w:after="100"/>
-            <w:ind w:left="240"/>
-            <w:rPr>
-              <w:rFonts w:ascii="Calibri" w:eastAsia="Calibri" w:hAnsi="Calibri" w:cs="Calibri"/>
-              <w:color w:val="000000"/>
-              <w:sz w:val="22"/>
-              <w:szCs w:val="22"/>
-            </w:rPr>
-          </w:pPr>
-          <w:hyperlink w:anchor="_1y810tw">
-            <w:r>
-              <w:rPr>
-                <w:color w:val="000000"/>
-              </w:rPr>
-              <w:t>Append</w:t>
-            </w:r>
-            <w:r>
-              <w:rPr>
-                <w:color w:val="000000"/>
-              </w:rPr>
-              <w:t>ix</w:t>
-            </w:r>
-            <w:r>
-              <w:rPr>
-                <w:color w:val="000000"/>
-              </w:rPr>
-              <w:tab/>
-              <w:t>3</w:t>
+            </w:r>
+            <w:r>
+              <w:rPr>
+                <w:noProof/>
+                <w:webHidden/>
+              </w:rPr>
+              <w:fldChar w:fldCharType="begin"/>
+            </w:r>
+            <w:r>
+              <w:rPr>
+                <w:noProof/>
+                <w:webHidden/>
+              </w:rPr>
+              <w:instrText xml:space="preserve"> PAGEREF _Toc58233321 \h </w:instrText>
+            </w:r>
+            <w:r>
+              <w:rPr>
+                <w:noProof/>
+                <w:webHidden/>
+              </w:rPr>
+            </w:r>
+            <w:r>
+              <w:rPr>
+                <w:noProof/>
+                <w:webHidden/>
+              </w:rPr>
+              <w:fldChar w:fldCharType="separate"/>
+            </w:r>
+            <w:r>
+              <w:rPr>
+                <w:noProof/>
+                <w:webHidden/>
+              </w:rPr>
+              <w:t>11</w:t>
+            </w:r>
+            <w:r>
+              <w:rPr>
+                <w:noProof/>
+                <w:webHidden/>
+              </w:rPr>
+              <w:fldChar w:fldCharType="end"/>
             </w:r>
           </w:hyperlink>
         </w:p>
         <w:p>
           <w:r>
+            <w:rPr>
+              <w:b/>
+              <w:bCs/>
+              <w:noProof/>
+            </w:rPr>
             <w:fldChar w:fldCharType="end"/>
           </w:r>
         </w:p>
@@ -1011,7 +1367,6 @@
     <w:p/>
     <w:p/>
     <w:p/>
-    <w:p/>
     <w:p>
       <w:pPr>
         <w:rPr>
@@ -1027,79 +1382,97 @@
       <w:pPr>
         <w:pStyle w:val="Heading2"/>
       </w:pPr>
-      <w:bookmarkStart w:id="4" w:name="_2et92p0" w:colFirst="0" w:colLast="0"/>
-      <w:bookmarkEnd w:id="4"/>
+      <w:bookmarkStart w:id="4" w:name="_Toc58233310"/>
       <w:r>
         <w:lastRenderedPageBreak/>
         <w:t>Table of Figures</w:t>
       </w:r>
-    </w:p>
-    <w:p>
-      <w:r>
-        <w:t>(This should list the page of each figure used in your document, including the full caption.) Word has tools to help you do this very easily)</w:t>
-      </w:r>
-    </w:p>
-    <w:sdt>
-      <w:sdtPr>
-        <w:id w:val="780155540"/>
-        <w:docPartObj>
-          <w:docPartGallery w:val="Table of Contents"/>
-          <w:docPartUnique/>
-        </w:docPartObj>
-      </w:sdtPr>
-      <w:sdtEndPr/>
-      <w:sdtContent>
-        <w:p>
-          <w:pPr>
-            <w:pBdr>
-              <w:top w:val="nil"/>
-              <w:left w:val="nil"/>
-              <w:bottom w:val="nil"/>
-              <w:right w:val="nil"/>
-              <w:between w:val="nil"/>
-            </w:pBdr>
-            <w:tabs>
-              <w:tab w:val="right" w:pos="9350"/>
-            </w:tabs>
-            <w:spacing w:after="0"/>
-            <w:rPr>
-              <w:color w:val="000000"/>
-            </w:rPr>
-          </w:pPr>
-          <w:r>
-            <w:fldChar w:fldCharType="begin"/>
-          </w:r>
-          <w:r>
-            <w:instrText xml:space="preserve"> TOC \h \u \z </w:instrText>
-          </w:r>
-          <w:r>
-            <w:fldChar w:fldCharType="separate"/>
-          </w:r>
-          <w:hyperlink w:anchor="_lnxbz9">
-            <w:r>
-              <w:rPr>
-                <w:color w:val="000000"/>
-              </w:rPr>
-              <w:t>Figure 1 Basic Opamp Shelving Filter</w:t>
-            </w:r>
-            <w:r>
-              <w:rPr>
-                <w:color w:val="000000"/>
-              </w:rPr>
-              <w:tab/>
-              <w:t>3</w:t>
-            </w:r>
-          </w:hyperlink>
-        </w:p>
-        <w:p>
-          <w:r>
-            <w:fldChar w:fldCharType="end"/>
-          </w:r>
-        </w:p>
-      </w:sdtContent>
-    </w:sdt>
-    <w:p/>
-    <w:p/>
+      <w:bookmarkEnd w:id="4"/>
+    </w:p>
+    <w:p/>
+    <w:p>
+      <w:pPr>
+        <w:pStyle w:val="TableofFigures"/>
+        <w:tabs>
+          <w:tab w:val="right" w:pos="9350"/>
+        </w:tabs>
+        <w:rPr>
+          <w:rFonts w:asciiTheme="minorHAnsi" w:eastAsiaTheme="minorEastAsia" w:hAnsiTheme="minorHAnsi" w:cstheme="minorBidi"/>
+          <w:noProof/>
+        </w:rPr>
+      </w:pPr>
+      <w:r>
+        <w:fldChar w:fldCharType="begin"/>
+      </w:r>
+      <w:r>
+        <w:instrText xml:space="preserve"> TOC \h \z \c "Figure" </w:instrText>
+      </w:r>
+      <w:r>
+        <w:fldChar w:fldCharType="separate"/>
+      </w:r>
+      <w:hyperlink w:anchor="_Toc58233278" w:history="1">
+        <w:r>
+          <w:rPr>
+            <w:rStyle w:val="Hyperlink"/>
+            <w:noProof/>
+          </w:rPr>
+          <w:t>Figure 1 Gantt Chart</w:t>
+        </w:r>
+        <w:r>
+          <w:rPr>
+            <w:noProof/>
+            <w:webHidden/>
+          </w:rPr>
+          <w:tab/>
+        </w:r>
+        <w:r>
+          <w:rPr>
+            <w:noProof/>
+            <w:webHidden/>
+          </w:rPr>
+          <w:fldChar w:fldCharType="begin"/>
+        </w:r>
+        <w:r>
+          <w:rPr>
+            <w:noProof/>
+            <w:webHidden/>
+          </w:rPr>
+          <w:instrText xml:space="preserve"> PAGEREF _Toc58233278 \h </w:instrText>
+        </w:r>
+        <w:r>
+          <w:rPr>
+            <w:noProof/>
+            <w:webHidden/>
+          </w:rPr>
+        </w:r>
+        <w:r>
+          <w:rPr>
+            <w:noProof/>
+            <w:webHidden/>
+          </w:rPr>
+          <w:fldChar w:fldCharType="separate"/>
+        </w:r>
+        <w:r>
+          <w:rPr>
+            <w:noProof/>
+            <w:webHidden/>
+          </w:rPr>
+          <w:t>9</w:t>
+        </w:r>
+        <w:r>
+          <w:rPr>
+            <w:noProof/>
+            <w:webHidden/>
+          </w:rPr>
+          <w:fldChar w:fldCharType="end"/>
+        </w:r>
+      </w:hyperlink>
+    </w:p>
+    <w:p>
+      <w:r>
+        <w:fldChar w:fldCharType="end"/>
+      </w:r>
+    </w:p>
     <w:p/>
     <w:p/>
     <w:p/>
@@ -1127,8 +1500,6 @@
     </w:p>
     <w:p/>
     <w:p>
-      <w:bookmarkStart w:id="5" w:name="_tyjcwt" w:colFirst="0" w:colLast="0"/>
-      <w:bookmarkEnd w:id="5"/>
       <w:r>
         <w:rPr>
           <w:b/>
@@ -1157,10 +1528,13 @@
       <w:pPr>
         <w:pStyle w:val="Heading2"/>
       </w:pPr>
-      <w:bookmarkStart w:id="6" w:name="_3dy6vkm" w:colFirst="0" w:colLast="0"/>
-      <w:bookmarkEnd w:id="6"/>
-      <w:r>
-        <w:t xml:space="preserve">Background </w:t>
+      <w:bookmarkStart w:id="5" w:name="_Toc58233311"/>
+      <w:r>
+        <w:t>Background</w:t>
+      </w:r>
+      <w:bookmarkEnd w:id="5"/>
+      <w:r>
+        <w:t xml:space="preserve"> </w:t>
       </w:r>
     </w:p>
     <w:p>
@@ -1214,14 +1588,12 @@
         </w:rPr>
         <w:t xml:space="preserve"> they would have to trigger the dispensing mechanism repeatedly. If the user wants less than the set amount, that’s simply not an option and some product would have to go to waste. For the context of the hand sanitization problem, this is fine, as most users will be content with one dispense of the set amount. Food, however, is a different issue. Many users will desire many different amounts of </w:t>
       </w:r>
-      <w:proofErr w:type="gramStart"/>
-      <w:r>
-        <w:rPr>
-          <w:color w:val="000000"/>
-        </w:rPr>
-        <w:t>food, and</w:t>
-      </w:r>
-      <w:proofErr w:type="gramEnd"/>
+      <w:r>
+        <w:rPr>
+          <w:color w:val="000000"/>
+        </w:rPr>
+        <w:t>food and</w:t>
+      </w:r>
       <w:r>
         <w:rPr>
           <w:color w:val="000000"/>
@@ -1261,14 +1633,12 @@
         <w:lastRenderedPageBreak/>
         <w:t xml:space="preserve">inconvenient for the customer, it’s a </w:t>
       </w:r>
-      <w:proofErr w:type="spellStart"/>
-      <w:r>
-        <w:rPr>
-          <w:color w:val="000000"/>
-        </w:rPr>
-        <w:t>one time</w:t>
-      </w:r>
-      <w:proofErr w:type="spellEnd"/>
+      <w:r>
+        <w:rPr>
+          <w:color w:val="000000"/>
+        </w:rPr>
+        <w:t>one-time</w:t>
+      </w:r>
       <w:r>
         <w:rPr>
           <w:color w:val="000000"/>
@@ -1287,14 +1657,12 @@
         <w:tab/>
         <w:t xml:space="preserve">The Socially Distanced Dispenser is a unique solution to the problem it addresses because it serves as a simple, cost efficient, easy to use, and appropriately scaled contactless dispenser. In addition, all of the aforementioned contactless dispensers were for liquid products whereas the Socially Distanced Dispenser serves solid products. This difference necessitates a completely different automated dispensing mechanism, which the Socially Distanced Dispenser provides.  The prototype we develop will also be portable and is essentially ready to use out of the box. Each module is </w:t>
       </w:r>
-      <w:proofErr w:type="gramStart"/>
-      <w:r>
-        <w:rPr>
-          <w:color w:val="000000"/>
-        </w:rPr>
-        <w:t>self-contained</w:t>
-      </w:r>
-      <w:proofErr w:type="gramEnd"/>
+      <w:r>
+        <w:rPr>
+          <w:color w:val="000000"/>
+        </w:rPr>
+        <w:t>self-contained,</w:t>
+      </w:r>
       <w:r>
         <w:rPr>
           <w:color w:val="000000"/>
@@ -1323,19 +1691,19 @@
       <w:pPr>
         <w:pStyle w:val="Heading2"/>
       </w:pPr>
+      <w:bookmarkStart w:id="6" w:name="_Toc58233312"/>
       <w:r>
         <w:t>C</w:t>
       </w:r>
       <w:r>
         <w:t>onstraints</w:t>
       </w:r>
+      <w:bookmarkEnd w:id="6"/>
     </w:p>
     <w:p>
       <w:pPr>
         <w:spacing w:after="0" w:line="240" w:lineRule="auto"/>
       </w:pPr>
-      <w:bookmarkStart w:id="7" w:name="_1t3h5sf" w:colFirst="0" w:colLast="0"/>
-      <w:bookmarkEnd w:id="7"/>
       <w:r>
         <w:rPr>
           <w:i/>
@@ -1692,11 +2060,11 @@
       <w:pPr>
         <w:pStyle w:val="Heading3"/>
       </w:pPr>
-      <w:bookmarkStart w:id="8" w:name="_3rdcrjn" w:colFirst="0" w:colLast="0"/>
-      <w:bookmarkEnd w:id="8"/>
+      <w:bookmarkStart w:id="7" w:name="_Toc58233313"/>
       <w:r>
         <w:t>Intellectual Property Issues</w:t>
       </w:r>
+      <w:bookmarkEnd w:id="7"/>
     </w:p>
     <w:p>
       <w:r>
@@ -1726,8 +2094,7 @@
       <w:pPr>
         <w:pStyle w:val="Heading2"/>
       </w:pPr>
-      <w:bookmarkStart w:id="9" w:name="_26in1rg" w:colFirst="0" w:colLast="0"/>
-      <w:bookmarkEnd w:id="9"/>
+      <w:bookmarkStart w:id="8" w:name="_Toc58233314"/>
       <w:r>
         <w:lastRenderedPageBreak/>
         <w:t>Detailed Technical De</w:t>
@@ -1735,6 +2102,7 @@
       <w:r>
         <w:t>scription of Project</w:t>
       </w:r>
+      <w:bookmarkEnd w:id="8"/>
     </w:p>
     <w:p>
       <w:r>
@@ -1938,48 +2306,120 @@
       </w:r>
     </w:p>
     <w:p>
-      <w:r>
-        <w:t>Here is an example figure, properly captioned etc.</w:t>
+      <w:pPr>
+        <w:pStyle w:val="Heading2"/>
+      </w:pPr>
+      <w:bookmarkStart w:id="9" w:name="_Toc58233315"/>
+      <w:r>
+        <w:t>P</w:t>
+      </w:r>
+      <w:r>
+        <w:t xml:space="preserve">roject </w:t>
+      </w:r>
+      <w:proofErr w:type="gramStart"/>
+      <w:r>
+        <w:t>Time Line</w:t>
+      </w:r>
+      <w:bookmarkEnd w:id="9"/>
+      <w:proofErr w:type="gramEnd"/>
+    </w:p>
+    <w:p>
+      <w:r>
+        <w:t xml:space="preserve">Throughout our project there were many tasks that were able to be completed in parallel, and then towards the </w:t>
+      </w:r>
+      <w:r>
+        <w:t>culmination</w:t>
+      </w:r>
+      <w:r>
+        <w:t xml:space="preserve"> of the project all of these tasks </w:t>
+      </w:r>
+      <w:r>
+        <w:t>were polished and sequentially tested and built into the final dispenser.</w:t>
+      </w:r>
+      <w:r>
+        <w:t xml:space="preserve"> </w:t>
+      </w:r>
+      <w:r>
+        <w:t>Our original Gantt Chart— depicting our predicted timeline— is shown below, followed by the final Gantt Chart which shows our actual timeline:</w:t>
       </w:r>
     </w:p>
     <w:p>
       <w:pPr>
         <w:keepNext/>
-        <w:jc w:val="center"/>
-      </w:pPr>
+        <w:spacing w:after="0" w:line="240" w:lineRule="auto"/>
+      </w:pPr>
+      <w:r>
+        <w:rPr>
+          <w:color w:val="000000"/>
+          <w:bdr w:val="none" w:sz="0" w:space="0" w:color="auto" w:frame="1"/>
+        </w:rPr>
+        <w:fldChar w:fldCharType="begin"/>
+      </w:r>
+      <w:r>
+        <w:rPr>
+          <w:color w:val="000000"/>
+          <w:bdr w:val="none" w:sz="0" w:space="0" w:color="auto" w:frame="1"/>
+        </w:rPr>
+        <w:instrText xml:space="preserve"> INCLUDEPICTURE "https://lh6.googleusercontent.com/5S8Ti3hVYj0tLsp7vVys4i-UkVvMRdpFkOxAUw9qhSdpEuYmC_xeGnyW5swbSJQgVh_qM226hGNevtbOrCkm9xrfMW0R_PS12vHVp-rVAGYM4Op0KjnRsWYmvALvNhMSKggXZM0" \* MERGEFORMATINET </w:instrText>
+      </w:r>
+      <w:r>
+        <w:rPr>
+          <w:color w:val="000000"/>
+          <w:bdr w:val="none" w:sz="0" w:space="0" w:color="auto" w:frame="1"/>
+        </w:rPr>
+        <w:fldChar w:fldCharType="separate"/>
+      </w:r>
       <w:r>
         <w:rPr>
           <w:noProof/>
+          <w:color w:val="000000"/>
+          <w:bdr w:val="none" w:sz="0" w:space="0" w:color="auto" w:frame="1"/>
         </w:rPr>
         <w:drawing>
-          <wp:inline distT="0" distB="0" distL="0" distR="0" wp14:anchorId="61B2404B" wp14:editId="0E596F37">
-            <wp:extent cx="4486275" cy="3238500"/>
+          <wp:inline distT="0" distB="0" distL="0" distR="0" wp14:anchorId="556FB567" wp14:editId="0CCF7FAB">
+            <wp:extent cx="6362700" cy="4345119"/>
             <wp:effectExtent l="0" t="0" r="0" b="0"/>
-            <wp:docPr id="1" name="image1.png"/>
-            <wp:cNvGraphicFramePr/>
+            <wp:docPr id="4" name="Picture 4" descr="A picture containing text, writing implement, stationary, pencil&#10;&#10;Description automatically generated"/>
+            <wp:cNvGraphicFramePr>
+              <a:graphicFrameLocks xmlns:a="http://schemas.openxmlformats.org/drawingml/2006/main" noChangeAspect="1"/>
+            </wp:cNvGraphicFramePr>
             <a:graphic xmlns:a="http://schemas.openxmlformats.org/drawingml/2006/main">
               <a:graphicData uri="http://schemas.openxmlformats.org/drawingml/2006/picture">
                 <pic:pic xmlns:pic="http://schemas.openxmlformats.org/drawingml/2006/picture">
                   <pic:nvPicPr>
-                    <pic:cNvPr id="0" name="image1.png"/>
-                    <pic:cNvPicPr preferRelativeResize="0"/>
+                    <pic:cNvPr id="4" name="Picture 4" descr="A picture containing text, writing implement, stationary, pencil&#10;&#10;Description automatically generated"/>
+                    <pic:cNvPicPr>
+                      <a:picLocks noChangeAspect="1" noChangeArrowheads="1"/>
+                    </pic:cNvPicPr>
                   </pic:nvPicPr>
-                  <pic:blipFill>
-                    <a:blip r:embed="rId7"/>
-                    <a:srcRect/>
-                    <a:stretch>
-                      <a:fillRect/>
-                    </a:stretch>
+                  <pic:blipFill rotWithShape="1">
+                    <a:blip r:embed="rId8">
+                      <a:extLst>
+                        <a:ext uri="{28A0092B-C50C-407E-A947-70E740481C1C}">
+                          <a14:useLocalDpi xmlns:a14="http://schemas.microsoft.com/office/drawing/2010/main" val="0"/>
+                        </a:ext>
+                      </a:extLst>
+                    </a:blip>
+                    <a:srcRect t="9535" r="16880"/>
+                    <a:stretch/>
                   </pic:blipFill>
-                  <pic:spPr>
+                  <pic:spPr bwMode="auto">
                     <a:xfrm>
                       <a:off x="0" y="0"/>
-                      <a:ext cx="4486275" cy="3238500"/>
+                      <a:ext cx="6375358" cy="4353763"/>
                     </a:xfrm>
                     <a:prstGeom prst="rect">
                       <a:avLst/>
                     </a:prstGeom>
-                    <a:ln/>
+                    <a:noFill/>
+                    <a:ln>
+                      <a:noFill/>
+                    </a:ln>
+                    <a:extLst>
+                      <a:ext uri="{53640926-AAD7-44D8-BBD7-CCE9431645EC}">
+                        <a14:shadowObscured xmlns:a14="http://schemas.microsoft.com/office/drawing/2010/main"/>
+                      </a:ext>
+                    </a:extLst>
                   </pic:spPr>
                 </pic:pic>
               </a:graphicData>
@@ -1987,82 +2427,260 @@
           </wp:inline>
         </w:drawing>
       </w:r>
-    </w:p>
-    <w:p>
-      <w:pPr>
-        <w:pBdr>
-          <w:top w:val="nil"/>
-          <w:left w:val="nil"/>
-          <w:bottom w:val="nil"/>
-          <w:right w:val="nil"/>
-          <w:between w:val="nil"/>
-        </w:pBdr>
-        <w:spacing w:after="200" w:line="240" w:lineRule="auto"/>
+      <w:r>
+        <w:rPr>
+          <w:color w:val="000000"/>
+          <w:bdr w:val="none" w:sz="0" w:space="0" w:color="auto" w:frame="1"/>
+        </w:rPr>
+        <w:fldChar w:fldCharType="end"/>
+      </w:r>
+    </w:p>
+    <w:p>
+      <w:pPr>
+        <w:pStyle w:val="Caption"/>
         <w:jc w:val="center"/>
         <w:rPr>
-          <w:b/>
-          <w:color w:val="000000"/>
-          <w:sz w:val="18"/>
-          <w:szCs w:val="18"/>
-        </w:rPr>
-      </w:pPr>
-      <w:bookmarkStart w:id="10" w:name="_lnxbz9" w:colFirst="0" w:colLast="0"/>
+          <w:bCs/>
+          <w:i w:val="0"/>
+          <w:sz w:val="24"/>
+          <w:szCs w:val="24"/>
+        </w:rPr>
+      </w:pPr>
+      <w:r>
+        <w:rPr>
+          <w:bCs/>
+          <w:i w:val="0"/>
+          <w:sz w:val="24"/>
+          <w:szCs w:val="24"/>
+        </w:rPr>
+        <w:t xml:space="preserve">Figure </w:t>
+      </w:r>
+      <w:r>
+        <w:rPr>
+          <w:bCs/>
+          <w:i w:val="0"/>
+          <w:sz w:val="24"/>
+          <w:szCs w:val="24"/>
+        </w:rPr>
+        <w:fldChar w:fldCharType="begin"/>
+      </w:r>
+      <w:r>
+        <w:rPr>
+          <w:bCs/>
+          <w:i w:val="0"/>
+          <w:sz w:val="24"/>
+          <w:szCs w:val="24"/>
+        </w:rPr>
+        <w:instrText xml:space="preserve"> SEQ Figure \* ARABIC </w:instrText>
+      </w:r>
+      <w:r>
+        <w:rPr>
+          <w:bCs/>
+          <w:i w:val="0"/>
+          <w:sz w:val="24"/>
+          <w:szCs w:val="24"/>
+        </w:rPr>
+        <w:fldChar w:fldCharType="separate"/>
+      </w:r>
+      <w:r>
+        <w:rPr>
+          <w:bCs/>
+          <w:i w:val="0"/>
+          <w:noProof/>
+          <w:sz w:val="24"/>
+          <w:szCs w:val="24"/>
+        </w:rPr>
+        <w:t>1</w:t>
+      </w:r>
+      <w:r>
+        <w:rPr>
+          <w:bCs/>
+          <w:i w:val="0"/>
+          <w:sz w:val="24"/>
+          <w:szCs w:val="24"/>
+        </w:rPr>
+        <w:fldChar w:fldCharType="end"/>
+      </w:r>
+      <w:r>
+        <w:rPr>
+          <w:bCs/>
+          <w:i w:val="0"/>
+          <w:sz w:val="24"/>
+          <w:szCs w:val="24"/>
+        </w:rPr>
+        <w:t xml:space="preserve"> Original Gantt Chart</w:t>
+      </w:r>
+    </w:p>
+    <w:p/>
+    <w:p>
+      <w:pPr>
+        <w:keepNext/>
+      </w:pPr>
+      <w:r>
+        <w:rPr>
+          <w:noProof/>
+        </w:rPr>
+        <w:drawing>
+          <wp:inline distT="0" distB="0" distL="0" distR="0" wp14:anchorId="08D182BF" wp14:editId="16CAA108">
+            <wp:extent cx="6623685" cy="4488869"/>
+            <wp:effectExtent l="0" t="0" r="5715" b="0"/>
+            <wp:docPr id="2" name="Picture 2"/>
+            <wp:cNvGraphicFramePr>
+              <a:graphicFrameLocks xmlns:a="http://schemas.openxmlformats.org/drawingml/2006/main" noChangeAspect="1"/>
+            </wp:cNvGraphicFramePr>
+            <a:graphic xmlns:a="http://schemas.openxmlformats.org/drawingml/2006/main">
+              <a:graphicData uri="http://schemas.openxmlformats.org/drawingml/2006/picture">
+                <pic:pic xmlns:pic="http://schemas.openxmlformats.org/drawingml/2006/picture">
+                  <pic:nvPicPr>
+                    <pic:cNvPr id="2" name="Picture 2"/>
+                    <pic:cNvPicPr/>
+                  </pic:nvPicPr>
+                  <pic:blipFill rotWithShape="1">
+                    <a:blip r:embed="rId9" cstate="print">
+                      <a:extLst>
+                        <a:ext uri="{28A0092B-C50C-407E-A947-70E740481C1C}">
+                          <a14:useLocalDpi xmlns:a14="http://schemas.microsoft.com/office/drawing/2010/main" val="0"/>
+                        </a:ext>
+                      </a:extLst>
+                    </a:blip>
+                    <a:srcRect t="9977" r="16931"/>
+                    <a:stretch/>
+                  </pic:blipFill>
+                  <pic:spPr bwMode="auto">
+                    <a:xfrm>
+                      <a:off x="0" y="0"/>
+                      <a:ext cx="6635670" cy="4496991"/>
+                    </a:xfrm>
+                    <a:prstGeom prst="rect">
+                      <a:avLst/>
+                    </a:prstGeom>
+                    <a:ln>
+                      <a:noFill/>
+                    </a:ln>
+                    <a:extLst>
+                      <a:ext uri="{53640926-AAD7-44D8-BBD7-CCE9431645EC}">
+                        <a14:shadowObscured xmlns:a14="http://schemas.microsoft.com/office/drawing/2010/main"/>
+                      </a:ext>
+                    </a:extLst>
+                  </pic:spPr>
+                </pic:pic>
+              </a:graphicData>
+            </a:graphic>
+          </wp:inline>
+        </w:drawing>
+      </w:r>
+    </w:p>
+    <w:p>
+      <w:pPr>
+        <w:pStyle w:val="Caption"/>
+        <w:jc w:val="center"/>
+        <w:rPr>
+          <w:i w:val="0"/>
+          <w:iCs w:val="0"/>
+          <w:sz w:val="24"/>
+          <w:szCs w:val="24"/>
+        </w:rPr>
+      </w:pPr>
+      <w:bookmarkStart w:id="10" w:name="_Toc58233278"/>
+      <w:r>
+        <w:rPr>
+          <w:i w:val="0"/>
+          <w:iCs w:val="0"/>
+          <w:sz w:val="24"/>
+          <w:szCs w:val="24"/>
+        </w:rPr>
+        <w:t xml:space="preserve">Figure </w:t>
+      </w:r>
+      <w:r>
+        <w:rPr>
+          <w:i w:val="0"/>
+          <w:iCs w:val="0"/>
+          <w:sz w:val="24"/>
+          <w:szCs w:val="24"/>
+        </w:rPr>
+        <w:fldChar w:fldCharType="begin"/>
+      </w:r>
+      <w:r>
+        <w:rPr>
+          <w:i w:val="0"/>
+          <w:iCs w:val="0"/>
+          <w:sz w:val="24"/>
+          <w:szCs w:val="24"/>
+        </w:rPr>
+        <w:instrText xml:space="preserve"> SEQ Figure \* ARABIC </w:instrText>
+      </w:r>
+      <w:r>
+        <w:rPr>
+          <w:i w:val="0"/>
+          <w:iCs w:val="0"/>
+          <w:sz w:val="24"/>
+          <w:szCs w:val="24"/>
+        </w:rPr>
+        <w:fldChar w:fldCharType="separate"/>
+      </w:r>
+      <w:r>
+        <w:rPr>
+          <w:i w:val="0"/>
+          <w:iCs w:val="0"/>
+          <w:noProof/>
+          <w:sz w:val="24"/>
+          <w:szCs w:val="24"/>
+        </w:rPr>
+        <w:t>2</w:t>
+      </w:r>
+      <w:r>
+        <w:rPr>
+          <w:i w:val="0"/>
+          <w:iCs w:val="0"/>
+          <w:sz w:val="24"/>
+          <w:szCs w:val="24"/>
+        </w:rPr>
+        <w:fldChar w:fldCharType="end"/>
+      </w:r>
+      <w:r>
+        <w:rPr>
+          <w:i w:val="0"/>
+          <w:iCs w:val="0"/>
+          <w:sz w:val="24"/>
+          <w:szCs w:val="24"/>
+        </w:rPr>
+        <w:t xml:space="preserve"> </w:t>
+      </w:r>
+      <w:r>
+        <w:rPr>
+          <w:i w:val="0"/>
+          <w:iCs w:val="0"/>
+          <w:sz w:val="24"/>
+          <w:szCs w:val="24"/>
+        </w:rPr>
+        <w:t xml:space="preserve">Final </w:t>
+      </w:r>
+      <w:r>
+        <w:rPr>
+          <w:i w:val="0"/>
+          <w:iCs w:val="0"/>
+          <w:sz w:val="24"/>
+          <w:szCs w:val="24"/>
+        </w:rPr>
+        <w:t>Gantt Chart</w:t>
+      </w:r>
       <w:bookmarkEnd w:id="10"/>
-      <w:r>
-        <w:rPr>
-          <w:b/>
-          <w:color w:val="000000"/>
-          <w:sz w:val="18"/>
-          <w:szCs w:val="18"/>
-        </w:rPr>
-        <w:t xml:space="preserve">Figure 1 Basic </w:t>
-      </w:r>
-      <w:proofErr w:type="spellStart"/>
-      <w:r>
-        <w:rPr>
-          <w:b/>
-          <w:color w:val="000000"/>
-          <w:sz w:val="18"/>
-          <w:szCs w:val="18"/>
-        </w:rPr>
-        <w:t>Opamp</w:t>
-      </w:r>
-      <w:proofErr w:type="spellEnd"/>
-      <w:r>
-        <w:rPr>
-          <w:b/>
-          <w:color w:val="000000"/>
-          <w:sz w:val="18"/>
-          <w:szCs w:val="18"/>
-        </w:rPr>
-        <w:t xml:space="preserve"> Shelving Filter</w:t>
-      </w:r>
-    </w:p>
-    <w:p>
-      <w:pPr>
-        <w:pStyle w:val="Heading2"/>
-      </w:pPr>
-    </w:p>
-    <w:p>
-      <w:pPr>
-        <w:pStyle w:val="Heading2"/>
-      </w:pPr>
-    </w:p>
-    <w:p>
-      <w:pPr>
-        <w:pStyle w:val="Heading2"/>
-      </w:pPr>
-      <w:bookmarkStart w:id="11" w:name="_35nkun2" w:colFirst="0" w:colLast="0"/>
-      <w:bookmarkEnd w:id="11"/>
-      <w:r>
-        <w:t xml:space="preserve">Project </w:t>
+    </w:p>
+    <w:p/>
+    <w:p>
+      <w:r>
+        <w:t xml:space="preserve">At the beginning of the project there were many different tasks that were completed in parallel: the app development, embedded code development, and the board layout. As our team moved through the project more and more communication </w:t>
       </w:r>
       <w:proofErr w:type="gramStart"/>
       <w:r>
-        <w:t>Time Line</w:t>
+        <w:t>was</w:t>
       </w:r>
       <w:proofErr w:type="gramEnd"/>
-    </w:p>
+      <w:r>
+        <w:t xml:space="preserve"> needed to ensure that the app was compatible with the microcontroller.</w:t>
+      </w:r>
+    </w:p>
+    <w:p/>
     <w:p>
       <w:r>
         <w:t xml:space="preserve">This section should include the Gantt chart from your proposal as well as a final chart (showing the differences). You should explain the following and how your </w:t>
@@ -2123,7 +2741,6 @@
         <w:rPr>
           <w:color w:val="000000"/>
         </w:rPr>
-        <w:lastRenderedPageBreak/>
         <w:t>Serial tasks</w:t>
       </w:r>
     </w:p>
@@ -2204,6 +2821,7 @@
         <w:rPr>
           <w:color w:val="000000"/>
         </w:rPr>
+        <w:lastRenderedPageBreak/>
         <w:t>Primary</w:t>
       </w:r>
     </w:p>
@@ -2254,104 +2872,104 @@
       <w:pPr>
         <w:pStyle w:val="Heading2"/>
       </w:pPr>
-      <w:bookmarkStart w:id="12" w:name="_1ksv4uv" w:colFirst="0" w:colLast="0"/>
+      <w:bookmarkStart w:id="11" w:name="_Toc58233316"/>
+      <w:r>
+        <w:t>Test Plan</w:t>
+      </w:r>
+      <w:bookmarkEnd w:id="11"/>
+    </w:p>
+    <w:p>
+      <w:r>
+        <w:t>You should show the test plan from your proposal and explain how you followed this plan or how you modified it. You should explain each of your testing procedures, and how you divided your system into testable sub modules. If testing caused a partial redes</w:t>
+      </w:r>
+      <w:r>
+        <w:t>ign of your device, you should explain how you arrived at that conclusion and how it influenced your redesign.</w:t>
+      </w:r>
+    </w:p>
+    <w:p/>
+    <w:p/>
+    <w:p>
+      <w:pPr>
+        <w:pStyle w:val="Heading2"/>
+      </w:pPr>
+      <w:bookmarkStart w:id="12" w:name="_Toc58233317"/>
+      <w:r>
+        <w:t>Final Results</w:t>
+      </w:r>
       <w:bookmarkEnd w:id="12"/>
-      <w:r>
-        <w:t>Test Plan</w:t>
-      </w:r>
-    </w:p>
-    <w:p>
-      <w:r>
-        <w:t>You should show the test plan from your proposal and explain how you followed this plan or how you modified it. You should explain each of your testing procedures, and how you divided your system into testable sub modules. If testing caused a partial redes</w:t>
-      </w:r>
-      <w:r>
-        <w:t>ign of your device, you should explain how you arrived at that conclusion and how it influenced your redesign.</w:t>
-      </w:r>
-    </w:p>
-    <w:p/>
-    <w:p/>
+    </w:p>
+    <w:p>
+      <w:r>
+        <w:t>In this section you should explain the functionality of your final device in detail. You should honestly assess and explain which</w:t>
+      </w:r>
+      <w:r>
+        <w:t xml:space="preserve"> of the success criteria defined in your proposal you met and which you did not.</w:t>
+      </w:r>
+    </w:p>
     <w:p>
       <w:pPr>
         <w:pStyle w:val="Heading2"/>
       </w:pPr>
-      <w:bookmarkStart w:id="13" w:name="_44sinio" w:colFirst="0" w:colLast="0"/>
+      <w:bookmarkStart w:id="13" w:name="_Toc58233318"/>
+      <w:r>
+        <w:t>Costs</w:t>
+      </w:r>
       <w:bookmarkEnd w:id="13"/>
-      <w:r>
-        <w:t>Final Results</w:t>
-      </w:r>
-    </w:p>
-    <w:p>
-      <w:r>
-        <w:t>In this section you should explain the functionality of your final device in detail. You should honestly assess and explain which</w:t>
-      </w:r>
-      <w:r>
-        <w:t xml:space="preserve"> of the success criteria defined in your proposal you met and which you did not.</w:t>
+    </w:p>
+    <w:p>
+      <w:r>
+        <w:t xml:space="preserve">In this section, you should outline your costs, with a detailed spreadsheet in your appendix. You should also consider how costs would change if you were to manufacture </w:t>
+      </w:r>
+      <w:r>
+        <w:t xml:space="preserve">in </w:t>
+      </w:r>
+      <w:proofErr w:type="gramStart"/>
+      <w:r>
+        <w:t>10000 unit</w:t>
+      </w:r>
+      <w:proofErr w:type="gramEnd"/>
+      <w:r>
+        <w:t xml:space="preserve"> quantities, i.e. look at Digikey to get estimates of costs in large quantities, and consider if automated equipment could be used to assemble your device and how that might influence costs.</w:t>
       </w:r>
     </w:p>
     <w:p>
       <w:pPr>
         <w:pStyle w:val="Heading2"/>
       </w:pPr>
-      <w:bookmarkStart w:id="14" w:name="_2jxsxqh" w:colFirst="0" w:colLast="0"/>
+      <w:bookmarkStart w:id="14" w:name="_Toc58233319"/>
+      <w:r>
+        <w:t>Future Work</w:t>
+      </w:r>
       <w:bookmarkEnd w:id="14"/>
-      <w:r>
-        <w:t>Costs</w:t>
-      </w:r>
-    </w:p>
-    <w:p>
-      <w:r>
-        <w:t xml:space="preserve">In this section, you should outline your costs, with a detailed spreadsheet in your appendix. You should also consider how costs would change if you were to manufacture </w:t>
-      </w:r>
-      <w:r>
-        <w:t xml:space="preserve">in </w:t>
+    </w:p>
+    <w:p>
+      <w:r>
+        <w:t>In this section you should offer suggest</w:t>
+      </w:r>
+      <w:r>
+        <w:t xml:space="preserve">ions as to how the project might be improved or expanded upon if a future group of students wished to create a new project based upon yours. You should consider difficulties that were not foreseen at the </w:t>
       </w:r>
       <w:proofErr w:type="gramStart"/>
       <w:r>
-        <w:t>10000 unit</w:t>
+        <w:t>beginning, and</w:t>
       </w:r>
       <w:proofErr w:type="gramEnd"/>
       <w:r>
-        <w:t xml:space="preserve"> quantities, i.e. look at Digikey to get estimates of costs in large quantities, and consider if automated equipment could be used to assemble your device and how that might influence costs.</w:t>
+        <w:t xml:space="preserve"> offer advice on pitfalls to watch for</w:t>
+      </w:r>
+      <w:r>
+        <w:t>.</w:t>
       </w:r>
     </w:p>
     <w:p>
       <w:pPr>
         <w:pStyle w:val="Heading2"/>
       </w:pPr>
-      <w:bookmarkStart w:id="15" w:name="_z337ya" w:colFirst="0" w:colLast="0"/>
+      <w:bookmarkStart w:id="15" w:name="_Toc58233320"/>
+      <w:r>
+        <w:t>References</w:t>
+      </w:r>
       <w:bookmarkEnd w:id="15"/>
-      <w:r>
-        <w:t>Future Work</w:t>
-      </w:r>
-    </w:p>
-    <w:p>
-      <w:r>
-        <w:t>In this section you should offer suggest</w:t>
-      </w:r>
-      <w:r>
-        <w:t xml:space="preserve">ions as to how the project might be improved or expanded upon if a future group of students wished to create a new project based upon yours. You should consider difficulties that were not foreseen at the </w:t>
-      </w:r>
-      <w:proofErr w:type="gramStart"/>
-      <w:r>
-        <w:t>beginning, and</w:t>
-      </w:r>
-      <w:proofErr w:type="gramEnd"/>
-      <w:r>
-        <w:t xml:space="preserve"> offer advice on pitfalls to watch for</w:t>
-      </w:r>
-      <w:r>
-        <w:t>.</w:t>
-      </w:r>
-    </w:p>
-    <w:p>
-      <w:pPr>
-        <w:pStyle w:val="Heading2"/>
-      </w:pPr>
-      <w:bookmarkStart w:id="16" w:name="_3j2qqm3" w:colFirst="0" w:colLast="0"/>
-      <w:bookmarkEnd w:id="16"/>
-      <w:r>
-        <w:t>References</w:t>
-      </w:r>
     </w:p>
     <w:p>
       <w:r>
@@ -2517,11 +3135,12 @@
       <w:pPr>
         <w:pStyle w:val="Heading2"/>
       </w:pPr>
-      <w:bookmarkStart w:id="17" w:name="_1y810tw" w:colFirst="0" w:colLast="0"/>
-      <w:bookmarkEnd w:id="17"/>
-      <w:r>
+      <w:bookmarkStart w:id="16" w:name="_Toc58233321"/>
+      <w:r>
+        <w:lastRenderedPageBreak/>
         <w:t>Appendix</w:t>
       </w:r>
+      <w:bookmarkEnd w:id="16"/>
     </w:p>
     <w:p>
       <w:r>
@@ -2553,7 +3172,7 @@
     </w:p>
     <w:p/>
     <w:sectPr>
-      <w:footerReference w:type="default" r:id="rId8"/>
+      <w:footerReference w:type="default" r:id="rId10"/>
       <w:pgSz w:w="12240" w:h="15840"/>
       <w:pgMar w:top="1440" w:right="1440" w:bottom="1440" w:left="1440" w:header="720" w:footer="720" w:gutter="0"/>
       <w:pgNumType w:start="1"/>
@@ -3682,6 +4301,237 @@
     <w:basedOn w:val="DefaultParagraphFont"/>
     <w:rsid w:val="005C77B9"/>
   </w:style>
+  <w:style w:type="paragraph" w:styleId="Caption">
+    <w:name w:val="caption"/>
+    <w:basedOn w:val="Normal"/>
+    <w:next w:val="Normal"/>
+    <w:uiPriority w:val="35"/>
+    <w:unhideWhenUsed/>
+    <w:qFormat/>
+    <w:rsid w:val="00D951FF"/>
+    <w:pPr>
+      <w:spacing w:after="200" w:line="240" w:lineRule="auto"/>
+    </w:pPr>
+    <w:rPr>
+      <w:i/>
+      <w:iCs/>
+      <w:color w:val="1F497D" w:themeColor="text2"/>
+      <w:sz w:val="18"/>
+      <w:szCs w:val="18"/>
+    </w:rPr>
+  </w:style>
+  <w:style w:type="paragraph" w:styleId="TOC2">
+    <w:name w:val="toc 2"/>
+    <w:basedOn w:val="Normal"/>
+    <w:next w:val="Normal"/>
+    <w:autoRedefine/>
+    <w:uiPriority w:val="39"/>
+    <w:unhideWhenUsed/>
+    <w:rsid w:val="00D951FF"/>
+    <w:pPr>
+      <w:spacing w:before="120" w:after="0"/>
+      <w:ind w:left="240"/>
+    </w:pPr>
+    <w:rPr>
+      <w:rFonts w:asciiTheme="minorHAnsi" w:hAnsiTheme="minorHAnsi"/>
+      <w:b/>
+      <w:bCs/>
+      <w:sz w:val="22"/>
+      <w:szCs w:val="22"/>
+    </w:rPr>
+  </w:style>
+  <w:style w:type="paragraph" w:styleId="TOC3">
+    <w:name w:val="toc 3"/>
+    <w:basedOn w:val="Normal"/>
+    <w:next w:val="Normal"/>
+    <w:autoRedefine/>
+    <w:uiPriority w:val="39"/>
+    <w:unhideWhenUsed/>
+    <w:rsid w:val="00D951FF"/>
+    <w:pPr>
+      <w:spacing w:after="0"/>
+      <w:ind w:left="480"/>
+    </w:pPr>
+    <w:rPr>
+      <w:rFonts w:asciiTheme="minorHAnsi" w:hAnsiTheme="minorHAnsi"/>
+      <w:sz w:val="20"/>
+      <w:szCs w:val="20"/>
+    </w:rPr>
+  </w:style>
+  <w:style w:type="character" w:styleId="Hyperlink">
+    <w:name w:val="Hyperlink"/>
+    <w:basedOn w:val="DefaultParagraphFont"/>
+    <w:uiPriority w:val="99"/>
+    <w:unhideWhenUsed/>
+    <w:rsid w:val="00D951FF"/>
+    <w:rPr>
+      <w:color w:val="0000FF" w:themeColor="hyperlink"/>
+      <w:u w:val="single"/>
+    </w:rPr>
+  </w:style>
+  <w:style w:type="paragraph" w:styleId="TableofFigures">
+    <w:name w:val="table of figures"/>
+    <w:basedOn w:val="Normal"/>
+    <w:next w:val="Normal"/>
+    <w:uiPriority w:val="99"/>
+    <w:unhideWhenUsed/>
+    <w:rsid w:val="00D951FF"/>
+    <w:pPr>
+      <w:spacing w:after="0"/>
+    </w:pPr>
+  </w:style>
+  <w:style w:type="paragraph" w:styleId="TOCHeading">
+    <w:name w:val="TOC Heading"/>
+    <w:basedOn w:val="Heading1"/>
+    <w:next w:val="Normal"/>
+    <w:uiPriority w:val="39"/>
+    <w:unhideWhenUsed/>
+    <w:qFormat/>
+    <w:rsid w:val="008D3515"/>
+    <w:pPr>
+      <w:spacing w:line="276" w:lineRule="auto"/>
+      <w:outlineLvl w:val="9"/>
+    </w:pPr>
+    <w:rPr>
+      <w:rFonts w:asciiTheme="majorHAnsi" w:eastAsiaTheme="majorEastAsia" w:hAnsiTheme="majorHAnsi" w:cstheme="majorBidi"/>
+      <w:bCs/>
+      <w:color w:val="365F91" w:themeColor="accent1" w:themeShade="BF"/>
+    </w:rPr>
+  </w:style>
+  <w:style w:type="paragraph" w:styleId="TOC1">
+    <w:name w:val="toc 1"/>
+    <w:basedOn w:val="Normal"/>
+    <w:next w:val="Normal"/>
+    <w:autoRedefine/>
+    <w:uiPriority w:val="39"/>
+    <w:semiHidden/>
+    <w:unhideWhenUsed/>
+    <w:rsid w:val="008D3515"/>
+    <w:pPr>
+      <w:spacing w:before="120" w:after="0"/>
+    </w:pPr>
+    <w:rPr>
+      <w:rFonts w:asciiTheme="minorHAnsi" w:hAnsiTheme="minorHAnsi"/>
+      <w:b/>
+      <w:bCs/>
+      <w:i/>
+      <w:iCs/>
+    </w:rPr>
+  </w:style>
+  <w:style w:type="paragraph" w:styleId="TOC4">
+    <w:name w:val="toc 4"/>
+    <w:basedOn w:val="Normal"/>
+    <w:next w:val="Normal"/>
+    <w:autoRedefine/>
+    <w:uiPriority w:val="39"/>
+    <w:semiHidden/>
+    <w:unhideWhenUsed/>
+    <w:rsid w:val="008D3515"/>
+    <w:pPr>
+      <w:spacing w:after="0"/>
+      <w:ind w:left="720"/>
+    </w:pPr>
+    <w:rPr>
+      <w:rFonts w:asciiTheme="minorHAnsi" w:hAnsiTheme="minorHAnsi"/>
+      <w:sz w:val="20"/>
+      <w:szCs w:val="20"/>
+    </w:rPr>
+  </w:style>
+  <w:style w:type="paragraph" w:styleId="TOC5">
+    <w:name w:val="toc 5"/>
+    <w:basedOn w:val="Normal"/>
+    <w:next w:val="Normal"/>
+    <w:autoRedefine/>
+    <w:uiPriority w:val="39"/>
+    <w:semiHidden/>
+    <w:unhideWhenUsed/>
+    <w:rsid w:val="008D3515"/>
+    <w:pPr>
+      <w:spacing w:after="0"/>
+      <w:ind w:left="960"/>
+    </w:pPr>
+    <w:rPr>
+      <w:rFonts w:asciiTheme="minorHAnsi" w:hAnsiTheme="minorHAnsi"/>
+      <w:sz w:val="20"/>
+      <w:szCs w:val="20"/>
+    </w:rPr>
+  </w:style>
+  <w:style w:type="paragraph" w:styleId="TOC6">
+    <w:name w:val="toc 6"/>
+    <w:basedOn w:val="Normal"/>
+    <w:next w:val="Normal"/>
+    <w:autoRedefine/>
+    <w:uiPriority w:val="39"/>
+    <w:semiHidden/>
+    <w:unhideWhenUsed/>
+    <w:rsid w:val="008D3515"/>
+    <w:pPr>
+      <w:spacing w:after="0"/>
+      <w:ind w:left="1200"/>
+    </w:pPr>
+    <w:rPr>
+      <w:rFonts w:asciiTheme="minorHAnsi" w:hAnsiTheme="minorHAnsi"/>
+      <w:sz w:val="20"/>
+      <w:szCs w:val="20"/>
+    </w:rPr>
+  </w:style>
+  <w:style w:type="paragraph" w:styleId="TOC7">
+    <w:name w:val="toc 7"/>
+    <w:basedOn w:val="Normal"/>
+    <w:next w:val="Normal"/>
+    <w:autoRedefine/>
+    <w:uiPriority w:val="39"/>
+    <w:semiHidden/>
+    <w:unhideWhenUsed/>
+    <w:rsid w:val="008D3515"/>
+    <w:pPr>
+      <w:spacing w:after="0"/>
+      <w:ind w:left="1440"/>
+    </w:pPr>
+    <w:rPr>
+      <w:rFonts w:asciiTheme="minorHAnsi" w:hAnsiTheme="minorHAnsi"/>
+      <w:sz w:val="20"/>
+      <w:szCs w:val="20"/>
+    </w:rPr>
+  </w:style>
+  <w:style w:type="paragraph" w:styleId="TOC8">
+    <w:name w:val="toc 8"/>
+    <w:basedOn w:val="Normal"/>
+    <w:next w:val="Normal"/>
+    <w:autoRedefine/>
+    <w:uiPriority w:val="39"/>
+    <w:semiHidden/>
+    <w:unhideWhenUsed/>
+    <w:rsid w:val="008D3515"/>
+    <w:pPr>
+      <w:spacing w:after="0"/>
+      <w:ind w:left="1680"/>
+    </w:pPr>
+    <w:rPr>
+      <w:rFonts w:asciiTheme="minorHAnsi" w:hAnsiTheme="minorHAnsi"/>
+      <w:sz w:val="20"/>
+      <w:szCs w:val="20"/>
+    </w:rPr>
+  </w:style>
+  <w:style w:type="paragraph" w:styleId="TOC9">
+    <w:name w:val="toc 9"/>
+    <w:basedOn w:val="Normal"/>
+    <w:next w:val="Normal"/>
+    <w:autoRedefine/>
+    <w:uiPriority w:val="39"/>
+    <w:semiHidden/>
+    <w:unhideWhenUsed/>
+    <w:rsid w:val="008D3515"/>
+    <w:pPr>
+      <w:spacing w:after="0"/>
+      <w:ind w:left="1920"/>
+    </w:pPr>
+    <w:rPr>
+      <w:rFonts w:asciiTheme="minorHAnsi" w:hAnsiTheme="minorHAnsi"/>
+      <w:sz w:val="20"/>
+      <w:szCs w:val="20"/>
+    </w:rPr>
+  </w:style>
 </w:styles>
 </file>
 
@@ -4003,4 +4853,16 @@
   </a:objectDefaults>
   <a:extraClrSchemeLst/>
 </a:theme>
+</file>
+
+<file path=customXml/item1.xml><?xml version="1.0" encoding="utf-8"?>
+<b:Sources xmlns:b="http://schemas.openxmlformats.org/officeDocument/2006/bibliography" xmlns="http://schemas.openxmlformats.org/officeDocument/2006/bibliography" SelectedStyle="/APASixthEditionOfficeOnline.xsl" StyleName="APA" Version="6"/>
+</file>
+
+<file path=customXml/itemProps1.xml><?xml version="1.0" encoding="utf-8"?>
+<ds:datastoreItem xmlns:ds="http://schemas.openxmlformats.org/officeDocument/2006/customXml" ds:itemID="{2E4A792C-C374-4342-9723-9F1BBBD0FBD4}">
+  <ds:schemaRefs>
+    <ds:schemaRef ds:uri="http://schemas.openxmlformats.org/officeDocument/2006/bibliography"/>
+  </ds:schemaRefs>
+</ds:datastoreItem>
 </file>
</xml_diff>

<commit_message>
Setting up hardware technical sections
</commit_message>
<xml_diff>
--- a/softwareEngineers - ECE4440-4991 - Final Report.docx
+++ b/softwareEngineers - ECE4440-4991 - Final Report.docx
@@ -1,6 +1,6 @@
 
 <file path=word/document.xml><?xml version="1.0" encoding="utf-8"?>
-<w:document xmlns:wpc="http://schemas.microsoft.com/office/word/2010/wordprocessingCanvas" xmlns:cx="http://schemas.microsoft.com/office/drawing/2014/chartex" xmlns:cx1="http://schemas.microsoft.com/office/drawing/2015/9/8/chartex" xmlns:cx2="http://schemas.microsoft.com/office/drawing/2015/10/21/chartex" xmlns:cx3="http://schemas.microsoft.com/office/drawing/2016/5/9/chartex" xmlns:cx4="http://schemas.microsoft.com/office/drawing/2016/5/10/chartex" xmlns:cx5="http://schemas.microsoft.com/office/drawing/2016/5/11/chartex" xmlns:cx6="http://schemas.microsoft.com/office/drawing/2016/5/12/chartex" xmlns:cx7="http://schemas.microsoft.com/office/drawing/2016/5/13/chartex" xmlns:cx8="http://schemas.microsoft.com/office/drawing/2016/5/14/chartex" xmlns:mc="http://schemas.openxmlformats.org/markup-compatibility/2006" xmlns:aink="http://schemas.microsoft.com/office/drawing/2016/ink" xmlns:am3d="http://schemas.microsoft.com/office/drawing/2017/model3d" xmlns:o="urn:schemas-microsoft-com:office:office" xmlns:r="http://schemas.openxmlformats.org/officeDocument/2006/relationships" xmlns:m="http://schemas.openxmlformats.org/officeDocument/2006/math" xmlns:v="urn:schemas-microsoft-com:vml" xmlns:wp14="http://schemas.microsoft.com/office/word/2010/wordprocessingDrawing" xmlns:wp="http://schemas.openxmlformats.org/drawingml/2006/wordprocessingDrawing" xmlns:w10="urn:schemas-microsoft-com:office:word" xmlns:w="http://schemas.openxmlformats.org/wordprocessingml/2006/main" xmlns:w14="http://schemas.microsoft.com/office/word/2010/wordml" xmlns:w15="http://schemas.microsoft.com/office/word/2012/wordml" xmlns:w16cex="http://schemas.microsoft.com/office/word/2018/wordml/cex" xmlns:w16cid="http://schemas.microsoft.com/office/word/2016/wordml/cid" xmlns:w16="http://schemas.microsoft.com/office/word/2018/wordml" xmlns:w16se="http://schemas.microsoft.com/office/word/2015/wordml/symex" xmlns:wpg="http://schemas.microsoft.com/office/word/2010/wordprocessingGroup" xmlns:wpi="http://schemas.microsoft.com/office/word/2010/wordprocessingInk" xmlns:wne="http://schemas.microsoft.com/office/word/2006/wordml" xmlns:wps="http://schemas.microsoft.com/office/word/2010/wordprocessingShape" mc:Ignorable="w14 w15 w16se w16cid w16 w16cex wp14">
+<w:document xmlns:wpc="http://schemas.microsoft.com/office/word/2010/wordprocessingCanvas" xmlns:cx="http://schemas.microsoft.com/office/drawing/2014/chartex" xmlns:cx1="http://schemas.microsoft.com/office/drawing/2015/9/8/chartex" xmlns:cx2="http://schemas.microsoft.com/office/drawing/2015/10/21/chartex" xmlns:cx3="http://schemas.microsoft.com/office/drawing/2016/5/9/chartex" xmlns:cx4="http://schemas.microsoft.com/office/drawing/2016/5/10/chartex" xmlns:cx5="http://schemas.microsoft.com/office/drawing/2016/5/11/chartex" xmlns:cx6="http://schemas.microsoft.com/office/drawing/2016/5/12/chartex" xmlns:cx7="http://schemas.microsoft.com/office/drawing/2016/5/13/chartex" xmlns:cx8="http://schemas.microsoft.com/office/drawing/2016/5/14/chartex" xmlns:mc="http://schemas.openxmlformats.org/markup-compatibility/2006" xmlns:aink="http://schemas.microsoft.com/office/drawing/2016/ink" xmlns:am3d="http://schemas.microsoft.com/office/drawing/2017/model3d" xmlns:o="urn:schemas-microsoft-com:office:office" xmlns:r="http://schemas.openxmlformats.org/officeDocument/2006/relationships" xmlns:m="http://schemas.openxmlformats.org/officeDocument/2006/math" xmlns:v="urn:schemas-microsoft-com:vml" xmlns:wp14="http://schemas.microsoft.com/office/word/2010/wordprocessingDrawing" xmlns:wp="http://schemas.openxmlformats.org/drawingml/2006/wordprocessingDrawing" xmlns:w10="urn:schemas-microsoft-com:office:word" xmlns:w="http://schemas.openxmlformats.org/wordprocessingml/2006/main" xmlns:w14="http://schemas.microsoft.com/office/word/2010/wordml" xmlns:w15="http://schemas.microsoft.com/office/word/2012/wordml" xmlns:w16cid="http://schemas.microsoft.com/office/word/2016/wordml/cid" xmlns:w16se="http://schemas.microsoft.com/office/word/2015/wordml/symex" xmlns:wpg="http://schemas.microsoft.com/office/word/2010/wordprocessingGroup" xmlns:wpi="http://schemas.microsoft.com/office/word/2010/wordprocessingInk" xmlns:wne="http://schemas.microsoft.com/office/word/2006/wordml" xmlns:wps="http://schemas.microsoft.com/office/word/2010/wordprocessingShape" mc:Ignorable="w14 w15 w16se w16cid wp14">
   <w:body>
     <w:p>
       <w:pPr>
@@ -156,10 +156,7 @@
     <w:p/>
     <w:p>
       <w:r>
-        <w:t>In this section, each team member should provide 1 or 2 paragraphs describing their individual contributions to the project. This needs to be detailed and list several specific examples of work performed and how it fit within the context of the whole proje</w:t>
-      </w:r>
-      <w:r>
-        <w:t>ct.</w:t>
+        <w:t>In this section, each team member should provide 1 or 2 paragraphs describing their individual contributions to the project. This needs to be detailed and list several specific examples of work performed and how it fit within the context of the whole project.</w:t>
       </w:r>
     </w:p>
     <w:p/>
@@ -206,6 +203,14 @@
     </w:p>
     <w:sdt>
       <w:sdtPr>
+        <w:rPr>
+          <w:rFonts w:ascii="Times New Roman" w:eastAsia="Times New Roman" w:hAnsi="Times New Roman" w:cs="Times New Roman"/>
+          <w:b w:val="0"/>
+          <w:bCs w:val="0"/>
+          <w:color w:val="auto"/>
+          <w:sz w:val="24"/>
+          <w:szCs w:val="24"/>
+        </w:rPr>
         <w:id w:val="1448894370"/>
         <w:docPartObj>
           <w:docPartGallery w:val="Table of Contents"/>
@@ -214,11 +219,7 @@
       </w:sdtPr>
       <w:sdtEndPr>
         <w:rPr>
-          <w:rFonts w:ascii="Times New Roman" w:eastAsia="Times New Roman" w:hAnsi="Times New Roman" w:cs="Times New Roman"/>
           <w:noProof/>
-          <w:color w:val="auto"/>
-          <w:sz w:val="24"/>
-          <w:szCs w:val="24"/>
         </w:rPr>
       </w:sdtEndPr>
       <w:sdtContent>
@@ -1546,21 +1547,21 @@
         <w:rPr>
           <w:color w:val="000000"/>
         </w:rPr>
-        <w:t xml:space="preserve">The inspiration behind this project was to create a product that in some way addressed the current situation of the world. Grocery stores or dining halls are high-risk zones for </w:t>
-      </w:r>
-      <w:proofErr w:type="gramStart"/>
-      <w:r>
-        <w:rPr>
-          <w:color w:val="000000"/>
-        </w:rPr>
-        <w:t>contraction .of</w:t>
-      </w:r>
-      <w:proofErr w:type="gramEnd"/>
-      <w:r>
-        <w:rPr>
-          <w:color w:val="000000"/>
-        </w:rPr>
-        <w:t xml:space="preserve"> the virus, which poses the inconvenience of having to frequently sanitize common surfaces between customers. To ensure these common surfaces are cleaned, effort on either the customer’s end or an employee’s end has to be spent, and given the countless number of common surfaces, it is increasingly hard to guarantee that all surfaces are cleaned between each customer’s use. The Socially Distanced Dispenser addresses this issue by eliminating any need for contact in the first place, which allows for more focus and effort to be directed to other surfaces that require frequent cleaning.</w:t>
+        <w:t xml:space="preserve">The inspiration behind this project was to create a product that in some way addressed the current situation of the world. Grocery stores or dining halls are high-risk zones for contraction </w:t>
+      </w:r>
+      <w:del w:id="6" w:author="Quincy Mendelson" w:date="2020-12-07T16:48:00Z">
+        <w:r>
+          <w:rPr>
+            <w:color w:val="000000"/>
+          </w:rPr>
+          <w:delText>.</w:delText>
+        </w:r>
+      </w:del>
+      <w:r>
+        <w:rPr>
+          <w:color w:val="000000"/>
+        </w:rPr>
+        <w:t>of the virus, which poses the inconvenience of having to frequently sanitize common surfaces between customers. To ensure these common surfaces are cleaned, effort on either the customer’s end or an employee’s end has to be spent, and given the countless number of common surfaces, it is increasingly hard to guarantee that all surfaces are cleaned between each customer’s use. The Socially Distanced Dispenser addresses this issue by eliminating any need for contact in the first place, which allows for more focus and effort to be directed to other surfaces that require frequent cleaning.</w:t>
       </w:r>
     </w:p>
     <w:p>
@@ -1572,21 +1573,7 @@
         <w:rPr>
           <w:color w:val="000000"/>
         </w:rPr>
-        <w:t xml:space="preserve">The concept of contactless dispensers is not novel. Most hand sanitizer dispensers rely on infrared or photo sensors to dispense product without contact [2]. This approach, however, would not make sense in the context of our problem. Dispensers akin to the automatic hand sanitizer can only dispense a set, static amount. If the user wants more sanitizer than the set </w:t>
-      </w:r>
-      <w:proofErr w:type="gramStart"/>
-      <w:r>
-        <w:rPr>
-          <w:color w:val="000000"/>
-        </w:rPr>
-        <w:t>amount</w:t>
-      </w:r>
-      <w:proofErr w:type="gramEnd"/>
-      <w:r>
-        <w:rPr>
-          <w:color w:val="000000"/>
-        </w:rPr>
-        <w:t xml:space="preserve"> they would have to trigger the dispensing mechanism repeatedly. If the user wants less than the set amount, that’s simply not an option and some product would have to go to waste. For the context of the hand sanitization problem, this is fine, as most users will be content with one dispense of the set amount. Food, however, is a different issue. Many users will desire many different amounts of </w:t>
+        <w:t xml:space="preserve">The concept of contactless dispensers is not novel. Most hand sanitizer dispensers rely on infrared or photo sensors to dispense product without contact [2]. This approach, however, would not make sense in the context of our problem. Dispensers akin to the automatic hand sanitizer can only dispense a set, static amount. If the user wants more sanitizer than the set amount they would have to trigger the dispensing mechanism repeatedly. If the user wants less than the set amount, that’s simply not an option and some product would have to go to waste. For the context of the hand sanitization problem, this is fine, as most users will be content with one dispense of the set amount. Food, however, is a different issue. Many users will desire many different amounts of </w:t>
       </w:r>
       <w:r>
         <w:rPr>
@@ -1691,14 +1678,11 @@
       <w:pPr>
         <w:pStyle w:val="Heading2"/>
       </w:pPr>
-      <w:bookmarkStart w:id="6" w:name="_Toc58233312"/>
-      <w:r>
-        <w:t>C</w:t>
-      </w:r>
-      <w:r>
-        <w:t>onstraints</w:t>
-      </w:r>
-      <w:bookmarkEnd w:id="6"/>
+      <w:bookmarkStart w:id="7" w:name="_Toc58233312"/>
+      <w:r>
+        <w:t>Constraints</w:t>
+      </w:r>
+      <w:bookmarkEnd w:id="7"/>
     </w:p>
     <w:p>
       <w:pPr>
@@ -1783,21 +1767,7 @@
           <w:color w:val="000000"/>
         </w:rPr>
         <w:tab/>
-        <w:t xml:space="preserve">All parts that must be ordered from Digikey have been </w:t>
-      </w:r>
-      <w:proofErr w:type="gramStart"/>
-      <w:r>
-        <w:rPr>
-          <w:color w:val="000000"/>
-        </w:rPr>
-        <w:t>checked, and</w:t>
-      </w:r>
-      <w:proofErr w:type="gramEnd"/>
-      <w:r>
-        <w:rPr>
-          <w:color w:val="000000"/>
-        </w:rPr>
-        <w:t xml:space="preserve"> have large quantities in stock.  Other board components, such as resistors and capacitors, can be taken from our lab kits from the Fundamentals of Electrical Engineering series. The physical dispensers we are using are in no shortage of stock and can easily be found at various retailers. Our main concern is that our ability to manufacture custom parts will be limited due to COVID-19 restrictions.</w:t>
+        <w:t>All parts that must be ordered from Digikey have been checked, and have large quantities in stock.  Other board components, such as resistors and capacitors, can be taken from our lab kits from the Fundamentals of Electrical Engineering series. The physical dispensers we are using are in no shortage of stock and can easily be found at various retailers. Our main concern is that our ability to manufacture custom parts will be limited due to COVID-19 restrictions.</w:t>
       </w:r>
     </w:p>
     <w:p>
@@ -1858,35 +1828,7 @@
           <w:color w:val="000000"/>
         </w:rPr>
         <w:tab/>
-        <w:t xml:space="preserve">The day-to-day use of the Socially Distanced Dispenser will not have much of an environmental impact, besides perhaps saving resources spent on sanitization materials. The main environmental concern is during the manufacturing and the </w:t>
-      </w:r>
-      <w:proofErr w:type="gramStart"/>
-      <w:r>
-        <w:rPr>
-          <w:color w:val="000000"/>
-        </w:rPr>
-        <w:t>end of life</w:t>
-      </w:r>
-      <w:proofErr w:type="gramEnd"/>
-      <w:r>
-        <w:rPr>
-          <w:color w:val="000000"/>
-        </w:rPr>
-        <w:t xml:space="preserve"> phases. The Socially Distanced Dispenser consists of a fair amount of plastic, which poses concerns for when it’s time to dispose of the dispenser [11]. The batteries used to power the dispenser will contain toxic materials and will need to be changed out as use of the dispenser persists [12]. </w:t>
-      </w:r>
-      <w:proofErr w:type="gramStart"/>
-      <w:r>
-        <w:rPr>
-          <w:color w:val="000000"/>
-        </w:rPr>
-        <w:t>In regards to</w:t>
-      </w:r>
-      <w:proofErr w:type="gramEnd"/>
-      <w:r>
-        <w:rPr>
-          <w:color w:val="000000"/>
-        </w:rPr>
-        <w:t xml:space="preserve"> the electronic components such as the Printed Circuit Board, there are standards for responsibly recycling and reusing electronic waste that certified electronic recyclers must follow [13]. To minimize the environmental footprint of the dispenser, we will encourage owners to utilize a certified electronic recycler at the end of the dispenser’s life.</w:t>
+        <w:t>The day-to-day use of the Socially Distanced Dispenser will not have much of an environmental impact, besides perhaps saving resources spent on sanitization materials. The main environmental concern is during the manufacturing and the end of life phases. The Socially Distanced Dispenser consists of a fair amount of plastic, which poses concerns for when it’s time to dispose of the dispenser [11]. The batteries used to power the dispenser will contain toxic materials and will need to be changed out as use of the dispenser persists [12]. In regards to the electronic components such as the Printed Circuit Board, there are standards for responsibly recycling and reusing electronic waste that certified electronic recyclers must follow [13]. To minimize the environmental footprint of the dispenser, we will encourage owners to utilize a certified electronic recycler at the end of the dispenser’s life.</w:t>
       </w:r>
     </w:p>
     <w:p>
@@ -2060,11 +2002,11 @@
       <w:pPr>
         <w:pStyle w:val="Heading3"/>
       </w:pPr>
-      <w:bookmarkStart w:id="7" w:name="_Toc58233313"/>
+      <w:bookmarkStart w:id="8" w:name="_Toc58233313"/>
       <w:r>
         <w:t>Intellectual Property Issues</w:t>
       </w:r>
-      <w:bookmarkEnd w:id="7"/>
+      <w:bookmarkEnd w:id="8"/>
     </w:p>
     <w:p>
       <w:r>
@@ -2076,10 +2018,7 @@
       </w:r>
       <w:proofErr w:type="gramEnd"/>
       <w:r>
-        <w:t xml:space="preserve"> (or why not!) you feel your project m</w:t>
-      </w:r>
-      <w:r>
-        <w:t xml:space="preserve">ight be patentable in light of those claims. Your project does not have to be patentable, but you need to explain </w:t>
+        <w:t xml:space="preserve"> (or why not!) you feel your project might be patentable in light of those claims. Your project does not have to be patentable, but you need to explain </w:t>
       </w:r>
       <w:proofErr w:type="gramStart"/>
       <w:r>
@@ -2094,15 +2033,12 @@
       <w:pPr>
         <w:pStyle w:val="Heading2"/>
       </w:pPr>
-      <w:bookmarkStart w:id="8" w:name="_Toc58233314"/>
+      <w:bookmarkStart w:id="9" w:name="_Toc58233314"/>
       <w:r>
         <w:lastRenderedPageBreak/>
-        <w:t>Detailed Technical De</w:t>
-      </w:r>
-      <w:r>
-        <w:t>scription of Project</w:t>
-      </w:r>
-      <w:bookmarkEnd w:id="8"/>
+        <w:t>Detailed Technical Description of Project</w:t>
+      </w:r>
+      <w:bookmarkEnd w:id="9"/>
     </w:p>
     <w:p>
       <w:r>
@@ -2124,10 +2060,7 @@
         <w:t>th</w:t>
       </w:r>
       <w:r>
-        <w:t xml:space="preserve"> year undergrad to exactly duplicate your results at the beginning of their </w:t>
-      </w:r>
-      <w:r>
-        <w:t>fall semester.</w:t>
+        <w:t xml:space="preserve"> year undergrad to exactly duplicate your results at the beginning of their fall semester.</w:t>
       </w:r>
     </w:p>
     <w:p>
@@ -2254,6 +2187,9 @@
           <w:between w:val="nil"/>
         </w:pBdr>
         <w:spacing w:after="0"/>
+        <w:rPr>
+          <w:ins w:id="10" w:author="Quincy Mendelson" w:date="2020-12-07T17:43:00Z"/>
+        </w:rPr>
       </w:pPr>
       <w:r>
         <w:rPr>
@@ -2261,6 +2197,1387 @@
         </w:rPr>
         <w:t>Schematics (use sections of schematics and explain thoroughly and legibly)</w:t>
       </w:r>
+    </w:p>
+    <w:p>
+      <w:pPr>
+        <w:pBdr>
+          <w:top w:val="nil"/>
+          <w:left w:val="nil"/>
+          <w:bottom w:val="nil"/>
+          <w:right w:val="nil"/>
+          <w:between w:val="nil"/>
+        </w:pBdr>
+        <w:spacing w:after="0"/>
+        <w:rPr>
+          <w:ins w:id="11" w:author="Quincy Mendelson" w:date="2020-12-07T17:43:00Z"/>
+        </w:rPr>
+      </w:pPr>
+    </w:p>
+    <w:p>
+      <w:pPr>
+        <w:pBdr>
+          <w:top w:val="nil"/>
+          <w:left w:val="nil"/>
+          <w:bottom w:val="nil"/>
+          <w:right w:val="nil"/>
+          <w:between w:val="nil"/>
+        </w:pBdr>
+        <w:spacing w:after="0"/>
+        <w:rPr>
+          <w:ins w:id="12" w:author="Quincy Mendelson" w:date="2020-12-07T17:43:00Z"/>
+        </w:rPr>
+      </w:pPr>
+      <w:ins w:id="13" w:author="Quincy Mendelson" w:date="2020-12-07T17:43:00Z">
+        <w:r>
+          <w:t>Overall Block Diagram</w:t>
+        </w:r>
+      </w:ins>
+    </w:p>
+    <w:p>
+      <w:pPr>
+        <w:pStyle w:val="ListParagraph"/>
+        <w:numPr>
+          <w:ilvl w:val="0"/>
+          <w:numId w:val="4"/>
+        </w:numPr>
+        <w:pBdr>
+          <w:top w:val="nil"/>
+          <w:left w:val="nil"/>
+          <w:bottom w:val="nil"/>
+          <w:right w:val="nil"/>
+          <w:between w:val="nil"/>
+        </w:pBdr>
+        <w:spacing w:after="0"/>
+        <w:rPr>
+          <w:ins w:id="14" w:author="Quincy Mendelson" w:date="2020-12-07T17:43:00Z"/>
+        </w:rPr>
+        <w:pPrChange w:id="15" w:author="Quincy Mendelson" w:date="2020-12-07T17:43:00Z">
+          <w:pPr>
+            <w:pBdr>
+              <w:top w:val="nil"/>
+              <w:left w:val="nil"/>
+              <w:bottom w:val="nil"/>
+              <w:right w:val="nil"/>
+              <w:between w:val="nil"/>
+            </w:pBdr>
+            <w:spacing w:after="0"/>
+          </w:pPr>
+        </w:pPrChange>
+      </w:pPr>
+      <w:ins w:id="16" w:author="Quincy Mendelson" w:date="2020-12-07T17:43:00Z">
+        <w:r>
+          <w:t>MSP430</w:t>
+        </w:r>
+      </w:ins>
+    </w:p>
+    <w:p>
+      <w:pPr>
+        <w:pBdr>
+          <w:top w:val="nil"/>
+          <w:left w:val="nil"/>
+          <w:bottom w:val="nil"/>
+          <w:right w:val="nil"/>
+          <w:between w:val="nil"/>
+        </w:pBdr>
+        <w:spacing w:after="0"/>
+        <w:rPr>
+          <w:ins w:id="17" w:author="Quincy Mendelson" w:date="2020-12-07T17:43:00Z"/>
+        </w:rPr>
+      </w:pPr>
+      <w:ins w:id="18" w:author="Quincy Mendelson" w:date="2020-12-07T17:43:00Z">
+        <w:r>
+          <w:rPr>
+            <w:noProof/>
+          </w:rPr>
+          <w:drawing>
+            <wp:inline distT="0" distB="0" distL="0" distR="0" wp14:anchorId="4BDB7E03" wp14:editId="0C60D662">
+              <wp:extent cx="5943600" cy="3607435"/>
+              <wp:effectExtent l="0" t="0" r="0" b="0"/>
+              <wp:docPr id="7" name="Picture 7"/>
+              <wp:cNvGraphicFramePr>
+                <a:graphicFrameLocks xmlns:a="http://schemas.openxmlformats.org/drawingml/2006/main" noChangeAspect="1"/>
+              </wp:cNvGraphicFramePr>
+              <a:graphic xmlns:a="http://schemas.openxmlformats.org/drawingml/2006/main">
+                <a:graphicData uri="http://schemas.openxmlformats.org/drawingml/2006/picture">
+                  <pic:pic xmlns:pic="http://schemas.openxmlformats.org/drawingml/2006/picture">
+                    <pic:nvPicPr>
+                      <pic:cNvPr id="7" name="FullSchematic.png"/>
+                      <pic:cNvPicPr/>
+                    </pic:nvPicPr>
+                    <pic:blipFill>
+                      <a:blip r:embed="rId8">
+                        <a:extLst>
+                          <a:ext uri="{28A0092B-C50C-407E-A947-70E740481C1C}">
+                            <a14:useLocalDpi xmlns:a14="http://schemas.microsoft.com/office/drawing/2010/main" val="0"/>
+                          </a:ext>
+                        </a:extLst>
+                      </a:blip>
+                      <a:stretch>
+                        <a:fillRect/>
+                      </a:stretch>
+                    </pic:blipFill>
+                    <pic:spPr>
+                      <a:xfrm>
+                        <a:off x="0" y="0"/>
+                        <a:ext cx="5943600" cy="3607435"/>
+                      </a:xfrm>
+                      <a:prstGeom prst="rect">
+                        <a:avLst/>
+                      </a:prstGeom>
+                    </pic:spPr>
+                  </pic:pic>
+                </a:graphicData>
+              </a:graphic>
+            </wp:inline>
+          </w:drawing>
+        </w:r>
+      </w:ins>
+    </w:p>
+    <w:p>
+      <w:pPr>
+        <w:pBdr>
+          <w:top w:val="nil"/>
+          <w:left w:val="nil"/>
+          <w:bottom w:val="nil"/>
+          <w:right w:val="nil"/>
+          <w:between w:val="nil"/>
+        </w:pBdr>
+        <w:spacing w:after="0"/>
+        <w:rPr>
+          <w:ins w:id="19" w:author="Quincy Mendelson" w:date="2020-12-07T17:11:00Z"/>
+          <w:rPrChange w:id="20" w:author="Quincy Mendelson" w:date="2020-12-07T17:11:00Z">
+            <w:rPr>
+              <w:ins w:id="21" w:author="Quincy Mendelson" w:date="2020-12-07T17:11:00Z"/>
+              <w:color w:val="000000"/>
+            </w:rPr>
+          </w:rPrChange>
+        </w:rPr>
+        <w:pPrChange w:id="22" w:author="Quincy Mendelson" w:date="2020-12-07T17:43:00Z">
+          <w:pPr>
+            <w:numPr>
+              <w:numId w:val="2"/>
+            </w:numPr>
+            <w:pBdr>
+              <w:top w:val="nil"/>
+              <w:left w:val="nil"/>
+              <w:bottom w:val="nil"/>
+              <w:right w:val="nil"/>
+              <w:between w:val="nil"/>
+            </w:pBdr>
+            <w:spacing w:after="0"/>
+            <w:ind w:left="720" w:hanging="360"/>
+          </w:pPr>
+        </w:pPrChange>
+      </w:pPr>
+    </w:p>
+    <w:p>
+      <w:pPr>
+        <w:pBdr>
+          <w:top w:val="nil"/>
+          <w:left w:val="nil"/>
+          <w:bottom w:val="nil"/>
+          <w:right w:val="nil"/>
+          <w:between w:val="nil"/>
+        </w:pBdr>
+        <w:spacing w:after="0"/>
+        <w:rPr>
+          <w:ins w:id="23" w:author="Quincy Mendelson" w:date="2020-12-07T17:36:00Z"/>
+        </w:rPr>
+        <w:pPrChange w:id="24" w:author="Quincy Mendelson" w:date="2020-12-07T17:36:00Z">
+          <w:pPr>
+            <w:numPr>
+              <w:ilvl w:val="1"/>
+              <w:numId w:val="2"/>
+            </w:numPr>
+            <w:pBdr>
+              <w:top w:val="nil"/>
+              <w:left w:val="nil"/>
+              <w:bottom w:val="nil"/>
+              <w:right w:val="nil"/>
+              <w:between w:val="nil"/>
+            </w:pBdr>
+            <w:spacing w:after="0"/>
+            <w:ind w:left="1440" w:hanging="360"/>
+          </w:pPr>
+        </w:pPrChange>
+      </w:pPr>
+      <w:ins w:id="25" w:author="Quincy Mendelson" w:date="2020-12-07T17:41:00Z">
+        <w:r>
+          <w:t>Power Supply</w:t>
+        </w:r>
+      </w:ins>
+    </w:p>
+    <w:p>
+      <w:pPr>
+        <w:numPr>
+          <w:ilvl w:val="1"/>
+          <w:numId w:val="2"/>
+        </w:numPr>
+        <w:pBdr>
+          <w:top w:val="nil"/>
+          <w:left w:val="nil"/>
+          <w:bottom w:val="nil"/>
+          <w:right w:val="nil"/>
+          <w:between w:val="nil"/>
+        </w:pBdr>
+        <w:spacing w:after="0"/>
+        <w:rPr>
+          <w:ins w:id="26" w:author="Quincy Mendelson" w:date="2020-12-07T17:21:00Z"/>
+        </w:rPr>
+      </w:pPr>
+      <w:ins w:id="27" w:author="Quincy Mendelson" w:date="2020-12-07T17:42:00Z">
+        <w:r>
+          <w:t>Components</w:t>
+        </w:r>
+      </w:ins>
+    </w:p>
+    <w:p>
+      <w:pPr>
+        <w:numPr>
+          <w:ilvl w:val="2"/>
+          <w:numId w:val="2"/>
+        </w:numPr>
+        <w:pBdr>
+          <w:top w:val="nil"/>
+          <w:left w:val="nil"/>
+          <w:bottom w:val="nil"/>
+          <w:right w:val="nil"/>
+          <w:between w:val="nil"/>
+        </w:pBdr>
+        <w:spacing w:after="0"/>
+        <w:rPr>
+          <w:ins w:id="28" w:author="Quincy Mendelson" w:date="2020-12-07T17:21:00Z"/>
+        </w:rPr>
+      </w:pPr>
+      <w:ins w:id="29" w:author="Quincy Mendelson" w:date="2020-12-07T17:21:00Z">
+        <w:r>
+          <w:t>Power jack</w:t>
+        </w:r>
+      </w:ins>
+    </w:p>
+    <w:p>
+      <w:pPr>
+        <w:numPr>
+          <w:ilvl w:val="2"/>
+          <w:numId w:val="2"/>
+        </w:numPr>
+        <w:pBdr>
+          <w:top w:val="nil"/>
+          <w:left w:val="nil"/>
+          <w:bottom w:val="nil"/>
+          <w:right w:val="nil"/>
+          <w:between w:val="nil"/>
+        </w:pBdr>
+        <w:spacing w:after="0"/>
+        <w:rPr>
+          <w:ins w:id="30" w:author="Quincy Mendelson" w:date="2020-12-07T17:21:00Z"/>
+        </w:rPr>
+      </w:pPr>
+      <w:ins w:id="31" w:author="Quincy Mendelson" w:date="2020-12-07T17:21:00Z">
+        <w:r>
+          <w:t>AC-DC plug</w:t>
+        </w:r>
+      </w:ins>
+    </w:p>
+    <w:p>
+      <w:pPr>
+        <w:numPr>
+          <w:ilvl w:val="2"/>
+          <w:numId w:val="2"/>
+        </w:numPr>
+        <w:pBdr>
+          <w:top w:val="nil"/>
+          <w:left w:val="nil"/>
+          <w:bottom w:val="nil"/>
+          <w:right w:val="nil"/>
+          <w:between w:val="nil"/>
+        </w:pBdr>
+        <w:spacing w:after="0"/>
+        <w:rPr>
+          <w:ins w:id="32" w:author="Quincy Mendelson" w:date="2020-12-07T17:12:00Z"/>
+        </w:rPr>
+        <w:pPrChange w:id="33" w:author="Quincy Mendelson" w:date="2020-12-07T17:21:00Z">
+          <w:pPr>
+            <w:numPr>
+              <w:ilvl w:val="1"/>
+              <w:numId w:val="2"/>
+            </w:numPr>
+            <w:pBdr>
+              <w:top w:val="nil"/>
+              <w:left w:val="nil"/>
+              <w:bottom w:val="nil"/>
+              <w:right w:val="nil"/>
+              <w:between w:val="nil"/>
+            </w:pBdr>
+            <w:spacing w:after="0"/>
+            <w:ind w:left="1440" w:hanging="360"/>
+          </w:pPr>
+        </w:pPrChange>
+      </w:pPr>
+      <w:ins w:id="34" w:author="Quincy Mendelson" w:date="2020-12-07T17:22:00Z">
+        <w:r>
+          <w:t>0.1µF capacitor</w:t>
+        </w:r>
+      </w:ins>
+    </w:p>
+    <w:p>
+      <w:pPr>
+        <w:pBdr>
+          <w:top w:val="nil"/>
+          <w:left w:val="nil"/>
+          <w:bottom w:val="nil"/>
+          <w:right w:val="nil"/>
+          <w:between w:val="nil"/>
+        </w:pBdr>
+        <w:spacing w:after="0"/>
+        <w:ind w:left="1440"/>
+        <w:jc w:val="center"/>
+        <w:rPr>
+          <w:ins w:id="35" w:author="Quincy Mendelson" w:date="2020-12-07T17:11:00Z"/>
+        </w:rPr>
+        <w:pPrChange w:id="36" w:author="Quincy Mendelson" w:date="2020-12-07T17:14:00Z">
+          <w:pPr>
+            <w:numPr>
+              <w:ilvl w:val="1"/>
+              <w:numId w:val="2"/>
+            </w:numPr>
+            <w:pBdr>
+              <w:top w:val="nil"/>
+              <w:left w:val="nil"/>
+              <w:bottom w:val="nil"/>
+              <w:right w:val="nil"/>
+              <w:between w:val="nil"/>
+            </w:pBdr>
+            <w:spacing w:after="0"/>
+            <w:ind w:left="1440" w:hanging="360"/>
+          </w:pPr>
+        </w:pPrChange>
+      </w:pPr>
+      <w:ins w:id="37" w:author="Quincy Mendelson" w:date="2020-12-07T17:13:00Z">
+        <w:r>
+          <w:rPr>
+            <w:noProof/>
+          </w:rPr>
+          <w:lastRenderedPageBreak/>
+          <w:drawing>
+            <wp:inline distT="0" distB="0" distL="0" distR="0" wp14:anchorId="398B98AB" wp14:editId="62DEE4D7">
+              <wp:extent cx="2101273" cy="1748447"/>
+              <wp:effectExtent l="0" t="0" r="0" b="4445"/>
+              <wp:docPr id="1" name="Picture 1"/>
+              <wp:cNvGraphicFramePr>
+                <a:graphicFrameLocks xmlns:a="http://schemas.openxmlformats.org/drawingml/2006/main" noChangeAspect="1"/>
+              </wp:cNvGraphicFramePr>
+              <a:graphic xmlns:a="http://schemas.openxmlformats.org/drawingml/2006/main">
+                <a:graphicData uri="http://schemas.openxmlformats.org/drawingml/2006/picture">
+                  <pic:pic xmlns:pic="http://schemas.openxmlformats.org/drawingml/2006/picture">
+                    <pic:nvPicPr>
+                      <pic:cNvPr id="1" name="VoltageSupply.png"/>
+                      <pic:cNvPicPr/>
+                    </pic:nvPicPr>
+                    <pic:blipFill>
+                      <a:blip r:embed="rId9">
+                        <a:extLst>
+                          <a:ext uri="{28A0092B-C50C-407E-A947-70E740481C1C}">
+                            <a14:useLocalDpi xmlns:a14="http://schemas.microsoft.com/office/drawing/2010/main" val="0"/>
+                          </a:ext>
+                        </a:extLst>
+                      </a:blip>
+                      <a:stretch>
+                        <a:fillRect/>
+                      </a:stretch>
+                    </pic:blipFill>
+                    <pic:spPr>
+                      <a:xfrm>
+                        <a:off x="0" y="0"/>
+                        <a:ext cx="2104014" cy="1750727"/>
+                      </a:xfrm>
+                      <a:prstGeom prst="rect">
+                        <a:avLst/>
+                      </a:prstGeom>
+                    </pic:spPr>
+                  </pic:pic>
+                </a:graphicData>
+              </a:graphic>
+            </wp:inline>
+          </w:drawing>
+        </w:r>
+      </w:ins>
+    </w:p>
+    <w:p>
+      <w:pPr>
+        <w:pBdr>
+          <w:top w:val="nil"/>
+          <w:left w:val="nil"/>
+          <w:bottom w:val="nil"/>
+          <w:right w:val="nil"/>
+          <w:between w:val="nil"/>
+        </w:pBdr>
+        <w:spacing w:after="0"/>
+        <w:rPr>
+          <w:ins w:id="38" w:author="Quincy Mendelson" w:date="2020-12-07T17:41:00Z"/>
+        </w:rPr>
+        <w:pPrChange w:id="39" w:author="Quincy Mendelson" w:date="2020-12-07T17:41:00Z">
+          <w:pPr>
+            <w:numPr>
+              <w:ilvl w:val="1"/>
+              <w:numId w:val="2"/>
+            </w:numPr>
+            <w:pBdr>
+              <w:top w:val="nil"/>
+              <w:left w:val="nil"/>
+              <w:bottom w:val="nil"/>
+              <w:right w:val="nil"/>
+              <w:between w:val="nil"/>
+            </w:pBdr>
+            <w:spacing w:after="0"/>
+            <w:ind w:left="1440" w:hanging="360"/>
+          </w:pPr>
+        </w:pPrChange>
+      </w:pPr>
+      <w:ins w:id="40" w:author="Quincy Mendelson" w:date="2020-12-07T17:41:00Z">
+        <w:r>
+          <w:t>Voltage Regulator</w:t>
+        </w:r>
+      </w:ins>
+    </w:p>
+    <w:p>
+      <w:pPr>
+        <w:numPr>
+          <w:ilvl w:val="1"/>
+          <w:numId w:val="2"/>
+        </w:numPr>
+        <w:pBdr>
+          <w:top w:val="nil"/>
+          <w:left w:val="nil"/>
+          <w:bottom w:val="nil"/>
+          <w:right w:val="nil"/>
+          <w:between w:val="nil"/>
+        </w:pBdr>
+        <w:spacing w:after="0"/>
+        <w:rPr>
+          <w:ins w:id="41" w:author="Quincy Mendelson" w:date="2020-12-07T17:20:00Z"/>
+        </w:rPr>
+      </w:pPr>
+      <w:ins w:id="42" w:author="Quincy Mendelson" w:date="2020-12-07T17:42:00Z">
+        <w:r>
+          <w:t>Components</w:t>
+        </w:r>
+      </w:ins>
+    </w:p>
+    <w:p>
+      <w:pPr>
+        <w:numPr>
+          <w:ilvl w:val="2"/>
+          <w:numId w:val="2"/>
+        </w:numPr>
+        <w:pBdr>
+          <w:top w:val="nil"/>
+          <w:left w:val="nil"/>
+          <w:bottom w:val="nil"/>
+          <w:right w:val="nil"/>
+          <w:between w:val="nil"/>
+        </w:pBdr>
+        <w:spacing w:after="0"/>
+        <w:rPr>
+          <w:ins w:id="43" w:author="Quincy Mendelson" w:date="2020-12-07T17:20:00Z"/>
+        </w:rPr>
+      </w:pPr>
+      <w:ins w:id="44" w:author="Quincy Mendelson" w:date="2020-12-07T17:20:00Z">
+        <w:r>
+          <w:t>regulator</w:t>
+        </w:r>
+      </w:ins>
+    </w:p>
+    <w:p>
+      <w:pPr>
+        <w:numPr>
+          <w:ilvl w:val="2"/>
+          <w:numId w:val="2"/>
+        </w:numPr>
+        <w:pBdr>
+          <w:top w:val="nil"/>
+          <w:left w:val="nil"/>
+          <w:bottom w:val="nil"/>
+          <w:right w:val="nil"/>
+          <w:between w:val="nil"/>
+        </w:pBdr>
+        <w:spacing w:after="0"/>
+        <w:rPr>
+          <w:ins w:id="45" w:author="Quincy Mendelson" w:date="2020-12-07T17:20:00Z"/>
+        </w:rPr>
+      </w:pPr>
+      <w:ins w:id="46" w:author="Quincy Mendelson" w:date="2020-12-07T17:20:00Z">
+        <w:r>
+          <w:t>10µF electrolytic capacitor</w:t>
+        </w:r>
+      </w:ins>
+    </w:p>
+    <w:p>
+      <w:pPr>
+        <w:numPr>
+          <w:ilvl w:val="2"/>
+          <w:numId w:val="2"/>
+        </w:numPr>
+        <w:pBdr>
+          <w:top w:val="nil"/>
+          <w:left w:val="nil"/>
+          <w:bottom w:val="nil"/>
+          <w:right w:val="nil"/>
+          <w:between w:val="nil"/>
+        </w:pBdr>
+        <w:spacing w:after="0"/>
+        <w:rPr>
+          <w:ins w:id="47" w:author="Quincy Mendelson" w:date="2020-12-07T17:13:00Z"/>
+        </w:rPr>
+        <w:pPrChange w:id="48" w:author="Quincy Mendelson" w:date="2020-12-07T17:20:00Z">
+          <w:pPr>
+            <w:numPr>
+              <w:ilvl w:val="1"/>
+              <w:numId w:val="2"/>
+            </w:numPr>
+            <w:pBdr>
+              <w:top w:val="nil"/>
+              <w:left w:val="nil"/>
+              <w:bottom w:val="nil"/>
+              <w:right w:val="nil"/>
+              <w:between w:val="nil"/>
+            </w:pBdr>
+            <w:spacing w:after="0"/>
+            <w:ind w:left="1440" w:hanging="360"/>
+          </w:pPr>
+        </w:pPrChange>
+      </w:pPr>
+      <w:ins w:id="49" w:author="Quincy Mendelson" w:date="2020-12-07T17:20:00Z">
+        <w:r>
+          <w:t>0.1µF</w:t>
+        </w:r>
+      </w:ins>
+      <w:ins w:id="50" w:author="Quincy Mendelson" w:date="2020-12-07T17:21:00Z">
+        <w:r>
+          <w:t xml:space="preserve"> capacitor</w:t>
+        </w:r>
+      </w:ins>
+    </w:p>
+    <w:p>
+      <w:pPr>
+        <w:pBdr>
+          <w:top w:val="nil"/>
+          <w:left w:val="nil"/>
+          <w:bottom w:val="nil"/>
+          <w:right w:val="nil"/>
+          <w:between w:val="nil"/>
+        </w:pBdr>
+        <w:spacing w:after="0"/>
+        <w:ind w:left="1440"/>
+        <w:jc w:val="center"/>
+        <w:rPr>
+          <w:ins w:id="51" w:author="Quincy Mendelson" w:date="2020-12-07T17:11:00Z"/>
+        </w:rPr>
+        <w:pPrChange w:id="52" w:author="Quincy Mendelson" w:date="2020-12-07T17:14:00Z">
+          <w:pPr>
+            <w:numPr>
+              <w:ilvl w:val="1"/>
+              <w:numId w:val="2"/>
+            </w:numPr>
+            <w:pBdr>
+              <w:top w:val="nil"/>
+              <w:left w:val="nil"/>
+              <w:bottom w:val="nil"/>
+              <w:right w:val="nil"/>
+              <w:between w:val="nil"/>
+            </w:pBdr>
+            <w:spacing w:after="0"/>
+            <w:ind w:left="1440" w:hanging="360"/>
+          </w:pPr>
+        </w:pPrChange>
+      </w:pPr>
+      <w:ins w:id="53" w:author="Quincy Mendelson" w:date="2020-12-07T17:13:00Z">
+        <w:r>
+          <w:rPr>
+            <w:noProof/>
+          </w:rPr>
+          <w:drawing>
+            <wp:inline distT="0" distB="0" distL="0" distR="0" wp14:anchorId="51403029" wp14:editId="597E77D9">
+              <wp:extent cx="2808882" cy="1487055"/>
+              <wp:effectExtent l="0" t="0" r="0" b="0"/>
+              <wp:docPr id="3" name="Picture 3"/>
+              <wp:cNvGraphicFramePr>
+                <a:graphicFrameLocks xmlns:a="http://schemas.openxmlformats.org/drawingml/2006/main" noChangeAspect="1"/>
+              </wp:cNvGraphicFramePr>
+              <a:graphic xmlns:a="http://schemas.openxmlformats.org/drawingml/2006/main">
+                <a:graphicData uri="http://schemas.openxmlformats.org/drawingml/2006/picture">
+                  <pic:pic xmlns:pic="http://schemas.openxmlformats.org/drawingml/2006/picture">
+                    <pic:nvPicPr>
+                      <pic:cNvPr id="3" name="VoltageRegulator.png"/>
+                      <pic:cNvPicPr/>
+                    </pic:nvPicPr>
+                    <pic:blipFill>
+                      <a:blip r:embed="rId10">
+                        <a:extLst>
+                          <a:ext uri="{28A0092B-C50C-407E-A947-70E740481C1C}">
+                            <a14:useLocalDpi xmlns:a14="http://schemas.microsoft.com/office/drawing/2010/main" val="0"/>
+                          </a:ext>
+                        </a:extLst>
+                      </a:blip>
+                      <a:stretch>
+                        <a:fillRect/>
+                      </a:stretch>
+                    </pic:blipFill>
+                    <pic:spPr>
+                      <a:xfrm>
+                        <a:off x="0" y="0"/>
+                        <a:ext cx="2814347" cy="1489948"/>
+                      </a:xfrm>
+                      <a:prstGeom prst="rect">
+                        <a:avLst/>
+                      </a:prstGeom>
+                    </pic:spPr>
+                  </pic:pic>
+                </a:graphicData>
+              </a:graphic>
+            </wp:inline>
+          </w:drawing>
+        </w:r>
+      </w:ins>
+    </w:p>
+    <w:p>
+      <w:pPr>
+        <w:pBdr>
+          <w:top w:val="nil"/>
+          <w:left w:val="nil"/>
+          <w:bottom w:val="nil"/>
+          <w:right w:val="nil"/>
+          <w:between w:val="nil"/>
+        </w:pBdr>
+        <w:spacing w:after="0"/>
+        <w:rPr>
+          <w:ins w:id="54" w:author="Quincy Mendelson" w:date="2020-12-07T17:41:00Z"/>
+        </w:rPr>
+        <w:pPrChange w:id="55" w:author="Quincy Mendelson" w:date="2020-12-07T17:41:00Z">
+          <w:pPr>
+            <w:numPr>
+              <w:ilvl w:val="1"/>
+              <w:numId w:val="2"/>
+            </w:numPr>
+            <w:pBdr>
+              <w:top w:val="nil"/>
+              <w:left w:val="nil"/>
+              <w:bottom w:val="nil"/>
+              <w:right w:val="nil"/>
+              <w:between w:val="nil"/>
+            </w:pBdr>
+            <w:spacing w:after="0"/>
+            <w:ind w:left="1440" w:hanging="360"/>
+          </w:pPr>
+        </w:pPrChange>
+      </w:pPr>
+      <w:ins w:id="56" w:author="Quincy Mendelson" w:date="2020-12-07T17:41:00Z">
+        <w:r>
+          <w:t xml:space="preserve">Motor </w:t>
+        </w:r>
+      </w:ins>
+      <w:ins w:id="57" w:author="Quincy Mendelson" w:date="2020-12-07T17:42:00Z">
+        <w:r>
+          <w:t>Driver</w:t>
+        </w:r>
+      </w:ins>
+    </w:p>
+    <w:p>
+      <w:pPr>
+        <w:numPr>
+          <w:ilvl w:val="1"/>
+          <w:numId w:val="2"/>
+        </w:numPr>
+        <w:pBdr>
+          <w:top w:val="nil"/>
+          <w:left w:val="nil"/>
+          <w:bottom w:val="nil"/>
+          <w:right w:val="nil"/>
+          <w:between w:val="nil"/>
+        </w:pBdr>
+        <w:spacing w:after="0"/>
+        <w:rPr>
+          <w:ins w:id="58" w:author="Quincy Mendelson" w:date="2020-12-07T17:17:00Z"/>
+        </w:rPr>
+      </w:pPr>
+      <w:ins w:id="59" w:author="Quincy Mendelson" w:date="2020-12-07T17:42:00Z">
+        <w:r>
+          <w:t>Components</w:t>
+        </w:r>
+      </w:ins>
+    </w:p>
+    <w:p>
+      <w:pPr>
+        <w:numPr>
+          <w:ilvl w:val="2"/>
+          <w:numId w:val="2"/>
+        </w:numPr>
+        <w:pBdr>
+          <w:top w:val="nil"/>
+          <w:left w:val="nil"/>
+          <w:bottom w:val="nil"/>
+          <w:right w:val="nil"/>
+          <w:between w:val="nil"/>
+        </w:pBdr>
+        <w:spacing w:after="0"/>
+        <w:rPr>
+          <w:ins w:id="60" w:author="Quincy Mendelson" w:date="2020-12-07T17:17:00Z"/>
+        </w:rPr>
+      </w:pPr>
+      <w:ins w:id="61" w:author="Quincy Mendelson" w:date="2020-12-07T17:17:00Z">
+        <w:r>
+          <w:t>stepper motor</w:t>
+        </w:r>
+      </w:ins>
+    </w:p>
+    <w:p>
+      <w:pPr>
+        <w:numPr>
+          <w:ilvl w:val="2"/>
+          <w:numId w:val="2"/>
+        </w:numPr>
+        <w:pBdr>
+          <w:top w:val="nil"/>
+          <w:left w:val="nil"/>
+          <w:bottom w:val="nil"/>
+          <w:right w:val="nil"/>
+          <w:between w:val="nil"/>
+        </w:pBdr>
+        <w:spacing w:after="0"/>
+        <w:rPr>
+          <w:ins w:id="62" w:author="Quincy Mendelson" w:date="2020-12-07T17:18:00Z"/>
+        </w:rPr>
+      </w:pPr>
+      <w:ins w:id="63" w:author="Quincy Mendelson" w:date="2020-12-07T17:18:00Z">
+        <w:r>
+          <w:t>motor driver chip</w:t>
+        </w:r>
+      </w:ins>
+    </w:p>
+    <w:p>
+      <w:pPr>
+        <w:numPr>
+          <w:ilvl w:val="2"/>
+          <w:numId w:val="2"/>
+        </w:numPr>
+        <w:pBdr>
+          <w:top w:val="nil"/>
+          <w:left w:val="nil"/>
+          <w:bottom w:val="nil"/>
+          <w:right w:val="nil"/>
+          <w:between w:val="nil"/>
+        </w:pBdr>
+        <w:spacing w:after="0"/>
+        <w:rPr>
+          <w:ins w:id="64" w:author="Quincy Mendelson" w:date="2020-12-07T17:18:00Z"/>
+        </w:rPr>
+      </w:pPr>
+      <w:ins w:id="65" w:author="Quincy Mendelson" w:date="2020-12-07T17:18:00Z">
+        <w:r>
+          <w:t>4-pin terminal block</w:t>
+        </w:r>
+      </w:ins>
+    </w:p>
+    <w:p>
+      <w:pPr>
+        <w:numPr>
+          <w:ilvl w:val="2"/>
+          <w:numId w:val="2"/>
+        </w:numPr>
+        <w:pBdr>
+          <w:top w:val="nil"/>
+          <w:left w:val="nil"/>
+          <w:bottom w:val="nil"/>
+          <w:right w:val="nil"/>
+          <w:between w:val="nil"/>
+        </w:pBdr>
+        <w:spacing w:after="0"/>
+        <w:rPr>
+          <w:ins w:id="66" w:author="Quincy Mendelson" w:date="2020-12-07T17:18:00Z"/>
+        </w:rPr>
+      </w:pPr>
+      <w:ins w:id="67" w:author="Quincy Mendelson" w:date="2020-12-07T17:18:00Z">
+        <w:r>
+          <w:t>2 51kOhm</w:t>
+        </w:r>
+      </w:ins>
+    </w:p>
+    <w:p>
+      <w:pPr>
+        <w:numPr>
+          <w:ilvl w:val="2"/>
+          <w:numId w:val="2"/>
+        </w:numPr>
+        <w:pBdr>
+          <w:top w:val="nil"/>
+          <w:left w:val="nil"/>
+          <w:bottom w:val="nil"/>
+          <w:right w:val="nil"/>
+          <w:between w:val="nil"/>
+        </w:pBdr>
+        <w:spacing w:after="0"/>
+        <w:rPr>
+          <w:ins w:id="68" w:author="Quincy Mendelson" w:date="2020-12-07T17:18:00Z"/>
+        </w:rPr>
+      </w:pPr>
+      <w:ins w:id="69" w:author="Quincy Mendelson" w:date="2020-12-07T17:18:00Z">
+        <w:r>
+          <w:t xml:space="preserve">270 </w:t>
+        </w:r>
+        <w:proofErr w:type="spellStart"/>
+        <w:r>
+          <w:t>mOhm</w:t>
+        </w:r>
+        <w:proofErr w:type="spellEnd"/>
+      </w:ins>
+    </w:p>
+    <w:p>
+      <w:pPr>
+        <w:numPr>
+          <w:ilvl w:val="2"/>
+          <w:numId w:val="2"/>
+        </w:numPr>
+        <w:pBdr>
+          <w:top w:val="nil"/>
+          <w:left w:val="nil"/>
+          <w:bottom w:val="nil"/>
+          <w:right w:val="nil"/>
+          <w:between w:val="nil"/>
+        </w:pBdr>
+        <w:spacing w:after="0"/>
+        <w:rPr>
+          <w:ins w:id="70" w:author="Quincy Mendelson" w:date="2020-12-07T17:19:00Z"/>
+        </w:rPr>
+      </w:pPr>
+      <w:ins w:id="71" w:author="Quincy Mendelson" w:date="2020-12-07T17:19:00Z">
+        <w:r>
+          <w:t>2.2µF capacitor</w:t>
+        </w:r>
+      </w:ins>
+    </w:p>
+    <w:p>
+      <w:pPr>
+        <w:numPr>
+          <w:ilvl w:val="2"/>
+          <w:numId w:val="2"/>
+        </w:numPr>
+        <w:pBdr>
+          <w:top w:val="nil"/>
+          <w:left w:val="nil"/>
+          <w:bottom w:val="nil"/>
+          <w:right w:val="nil"/>
+          <w:between w:val="nil"/>
+        </w:pBdr>
+        <w:spacing w:after="0"/>
+        <w:rPr>
+          <w:ins w:id="72" w:author="Quincy Mendelson" w:date="2020-12-07T17:19:00Z"/>
+        </w:rPr>
+      </w:pPr>
+      <w:ins w:id="73" w:author="Quincy Mendelson" w:date="2020-12-07T17:19:00Z">
+        <w:r>
+          <w:t>0.01µF capacitor</w:t>
+        </w:r>
+      </w:ins>
+    </w:p>
+    <w:p>
+      <w:pPr>
+        <w:numPr>
+          <w:ilvl w:val="2"/>
+          <w:numId w:val="2"/>
+        </w:numPr>
+        <w:pBdr>
+          <w:top w:val="nil"/>
+          <w:left w:val="nil"/>
+          <w:bottom w:val="nil"/>
+          <w:right w:val="nil"/>
+          <w:between w:val="nil"/>
+        </w:pBdr>
+        <w:spacing w:after="0"/>
+        <w:rPr>
+          <w:ins w:id="74" w:author="Quincy Mendelson" w:date="2020-12-07T17:14:00Z"/>
+        </w:rPr>
+        <w:pPrChange w:id="75" w:author="Quincy Mendelson" w:date="2020-12-07T17:17:00Z">
+          <w:pPr>
+            <w:numPr>
+              <w:ilvl w:val="1"/>
+              <w:numId w:val="2"/>
+            </w:numPr>
+            <w:pBdr>
+              <w:top w:val="nil"/>
+              <w:left w:val="nil"/>
+              <w:bottom w:val="nil"/>
+              <w:right w:val="nil"/>
+              <w:between w:val="nil"/>
+            </w:pBdr>
+            <w:spacing w:after="0"/>
+            <w:ind w:left="1440" w:hanging="360"/>
+          </w:pPr>
+        </w:pPrChange>
+      </w:pPr>
+      <w:ins w:id="76" w:author="Quincy Mendelson" w:date="2020-12-07T17:19:00Z">
+        <w:r>
+          <w:t>10µF electrolytic capacitor</w:t>
+        </w:r>
+      </w:ins>
+    </w:p>
+    <w:p>
+      <w:pPr>
+        <w:pBdr>
+          <w:top w:val="nil"/>
+          <w:left w:val="nil"/>
+          <w:bottom w:val="nil"/>
+          <w:right w:val="nil"/>
+          <w:between w:val="nil"/>
+        </w:pBdr>
+        <w:spacing w:after="0"/>
+        <w:jc w:val="center"/>
+        <w:rPr>
+          <w:ins w:id="77" w:author="Quincy Mendelson" w:date="2020-12-07T17:11:00Z"/>
+        </w:rPr>
+        <w:pPrChange w:id="78" w:author="Quincy Mendelson" w:date="2020-12-07T17:14:00Z">
+          <w:pPr>
+            <w:numPr>
+              <w:ilvl w:val="1"/>
+              <w:numId w:val="2"/>
+            </w:numPr>
+            <w:pBdr>
+              <w:top w:val="nil"/>
+              <w:left w:val="nil"/>
+              <w:bottom w:val="nil"/>
+              <w:right w:val="nil"/>
+              <w:between w:val="nil"/>
+            </w:pBdr>
+            <w:spacing w:after="0"/>
+            <w:ind w:left="1440" w:hanging="360"/>
+          </w:pPr>
+        </w:pPrChange>
+      </w:pPr>
+      <w:ins w:id="79" w:author="Quincy Mendelson" w:date="2020-12-07T17:13:00Z">
+        <w:r>
+          <w:rPr>
+            <w:noProof/>
+          </w:rPr>
+          <w:lastRenderedPageBreak/>
+          <w:drawing>
+            <wp:inline distT="0" distB="0" distL="0" distR="0" wp14:anchorId="5F3CFCD9" wp14:editId="5F59233A">
+              <wp:extent cx="5943600" cy="3324860"/>
+              <wp:effectExtent l="0" t="0" r="0" b="2540"/>
+              <wp:docPr id="5" name="Picture 5"/>
+              <wp:cNvGraphicFramePr>
+                <a:graphicFrameLocks xmlns:a="http://schemas.openxmlformats.org/drawingml/2006/main" noChangeAspect="1"/>
+              </wp:cNvGraphicFramePr>
+              <a:graphic xmlns:a="http://schemas.openxmlformats.org/drawingml/2006/main">
+                <a:graphicData uri="http://schemas.openxmlformats.org/drawingml/2006/picture">
+                  <pic:pic xmlns:pic="http://schemas.openxmlformats.org/drawingml/2006/picture">
+                    <pic:nvPicPr>
+                      <pic:cNvPr id="5" name="MotorDriver.png"/>
+                      <pic:cNvPicPr/>
+                    </pic:nvPicPr>
+                    <pic:blipFill>
+                      <a:blip r:embed="rId11">
+                        <a:extLst>
+                          <a:ext uri="{28A0092B-C50C-407E-A947-70E740481C1C}">
+                            <a14:useLocalDpi xmlns:a14="http://schemas.microsoft.com/office/drawing/2010/main" val="0"/>
+                          </a:ext>
+                        </a:extLst>
+                      </a:blip>
+                      <a:stretch>
+                        <a:fillRect/>
+                      </a:stretch>
+                    </pic:blipFill>
+                    <pic:spPr>
+                      <a:xfrm>
+                        <a:off x="0" y="0"/>
+                        <a:ext cx="5943600" cy="3324860"/>
+                      </a:xfrm>
+                      <a:prstGeom prst="rect">
+                        <a:avLst/>
+                      </a:prstGeom>
+                    </pic:spPr>
+                  </pic:pic>
+                </a:graphicData>
+              </a:graphic>
+            </wp:inline>
+          </w:drawing>
+        </w:r>
+      </w:ins>
+    </w:p>
+    <w:p>
+      <w:pPr>
+        <w:pBdr>
+          <w:top w:val="nil"/>
+          <w:left w:val="nil"/>
+          <w:bottom w:val="nil"/>
+          <w:right w:val="nil"/>
+          <w:between w:val="nil"/>
+        </w:pBdr>
+        <w:spacing w:after="0"/>
+        <w:rPr>
+          <w:ins w:id="80" w:author="Quincy Mendelson" w:date="2020-12-07T17:14:00Z"/>
+        </w:rPr>
+        <w:pPrChange w:id="81" w:author="Quincy Mendelson" w:date="2020-12-07T17:42:00Z">
+          <w:pPr>
+            <w:numPr>
+              <w:ilvl w:val="1"/>
+              <w:numId w:val="2"/>
+            </w:numPr>
+            <w:pBdr>
+              <w:top w:val="nil"/>
+              <w:left w:val="nil"/>
+              <w:bottom w:val="nil"/>
+              <w:right w:val="nil"/>
+              <w:between w:val="nil"/>
+            </w:pBdr>
+            <w:spacing w:after="0"/>
+            <w:ind w:left="1440" w:hanging="360"/>
+          </w:pPr>
+        </w:pPrChange>
+      </w:pPr>
+      <w:ins w:id="82" w:author="Quincy Mendelson" w:date="2020-12-07T17:12:00Z">
+        <w:r>
+          <w:t>Bluetooth</w:t>
+        </w:r>
+      </w:ins>
+    </w:p>
+    <w:p>
+      <w:pPr>
+        <w:pBdr>
+          <w:top w:val="nil"/>
+          <w:left w:val="nil"/>
+          <w:bottom w:val="nil"/>
+          <w:right w:val="nil"/>
+          <w:between w:val="nil"/>
+        </w:pBdr>
+        <w:spacing w:after="0"/>
+        <w:jc w:val="center"/>
+        <w:rPr>
+          <w:ins w:id="83" w:author="Quincy Mendelson" w:date="2020-12-07T17:26:00Z"/>
+        </w:rPr>
+      </w:pPr>
+      <w:ins w:id="84" w:author="Quincy Mendelson" w:date="2020-12-07T17:14:00Z">
+        <w:r>
+          <w:rPr>
+            <w:noProof/>
+          </w:rPr>
+          <w:drawing>
+            <wp:inline distT="0" distB="0" distL="0" distR="0" wp14:anchorId="19447831" wp14:editId="186CA634">
+              <wp:extent cx="3325091" cy="938746"/>
+              <wp:effectExtent l="0" t="0" r="2540" b="1270"/>
+              <wp:docPr id="6" name="Picture 6"/>
+              <wp:cNvGraphicFramePr>
+                <a:graphicFrameLocks xmlns:a="http://schemas.openxmlformats.org/drawingml/2006/main" noChangeAspect="1"/>
+              </wp:cNvGraphicFramePr>
+              <a:graphic xmlns:a="http://schemas.openxmlformats.org/drawingml/2006/main">
+                <a:graphicData uri="http://schemas.openxmlformats.org/drawingml/2006/picture">
+                  <pic:pic xmlns:pic="http://schemas.openxmlformats.org/drawingml/2006/picture">
+                    <pic:nvPicPr>
+                      <pic:cNvPr id="6" name="Bluetooth.png"/>
+                      <pic:cNvPicPr/>
+                    </pic:nvPicPr>
+                    <pic:blipFill>
+                      <a:blip r:embed="rId12">
+                        <a:extLst>
+                          <a:ext uri="{28A0092B-C50C-407E-A947-70E740481C1C}">
+                            <a14:useLocalDpi xmlns:a14="http://schemas.microsoft.com/office/drawing/2010/main" val="0"/>
+                          </a:ext>
+                        </a:extLst>
+                      </a:blip>
+                      <a:stretch>
+                        <a:fillRect/>
+                      </a:stretch>
+                    </pic:blipFill>
+                    <pic:spPr>
+                      <a:xfrm>
+                        <a:off x="0" y="0"/>
+                        <a:ext cx="3335078" cy="941566"/>
+                      </a:xfrm>
+                      <a:prstGeom prst="rect">
+                        <a:avLst/>
+                      </a:prstGeom>
+                    </pic:spPr>
+                  </pic:pic>
+                </a:graphicData>
+              </a:graphic>
+            </wp:inline>
+          </w:drawing>
+        </w:r>
+      </w:ins>
+    </w:p>
+    <w:p>
+      <w:pPr>
+        <w:pBdr>
+          <w:top w:val="nil"/>
+          <w:left w:val="nil"/>
+          <w:bottom w:val="nil"/>
+          <w:right w:val="nil"/>
+          <w:between w:val="nil"/>
+        </w:pBdr>
+        <w:spacing w:after="0"/>
+        <w:rPr>
+          <w:ins w:id="85" w:author="Quincy Mendelson" w:date="2020-12-07T17:42:00Z"/>
+        </w:rPr>
+        <w:pPrChange w:id="86" w:author="Quincy Mendelson" w:date="2020-12-07T17:42:00Z">
+          <w:pPr>
+            <w:pStyle w:val="ListParagraph"/>
+            <w:numPr>
+              <w:ilvl w:val="1"/>
+              <w:numId w:val="2"/>
+            </w:numPr>
+            <w:pBdr>
+              <w:top w:val="nil"/>
+              <w:left w:val="nil"/>
+              <w:bottom w:val="nil"/>
+              <w:right w:val="nil"/>
+              <w:between w:val="nil"/>
+            </w:pBdr>
+            <w:spacing w:after="0"/>
+            <w:ind w:left="1440" w:hanging="360"/>
+          </w:pPr>
+        </w:pPrChange>
+      </w:pPr>
+      <w:ins w:id="87" w:author="Quincy Mendelson" w:date="2020-12-07T17:42:00Z">
+        <w:r>
+          <w:t>Hall Effect Sensor</w:t>
+        </w:r>
+      </w:ins>
+    </w:p>
+    <w:p>
+      <w:pPr>
+        <w:pStyle w:val="ListParagraph"/>
+        <w:numPr>
+          <w:ilvl w:val="1"/>
+          <w:numId w:val="2"/>
+        </w:numPr>
+        <w:pBdr>
+          <w:top w:val="nil"/>
+          <w:left w:val="nil"/>
+          <w:bottom w:val="nil"/>
+          <w:right w:val="nil"/>
+          <w:between w:val="nil"/>
+        </w:pBdr>
+        <w:spacing w:after="0"/>
+        <w:rPr>
+          <w:ins w:id="88" w:author="Quincy Mendelson" w:date="2020-12-07T17:30:00Z"/>
+        </w:rPr>
+      </w:pPr>
+      <w:ins w:id="89" w:author="Quincy Mendelson" w:date="2020-12-07T17:42:00Z">
+        <w:r>
+          <w:t>Components</w:t>
+        </w:r>
+      </w:ins>
+    </w:p>
+    <w:p>
+      <w:pPr>
+        <w:pStyle w:val="ListParagraph"/>
+        <w:numPr>
+          <w:ilvl w:val="2"/>
+          <w:numId w:val="2"/>
+        </w:numPr>
+        <w:pBdr>
+          <w:top w:val="nil"/>
+          <w:left w:val="nil"/>
+          <w:bottom w:val="nil"/>
+          <w:right w:val="nil"/>
+          <w:between w:val="nil"/>
+        </w:pBdr>
+        <w:spacing w:after="0"/>
+        <w:rPr>
+          <w:ins w:id="90" w:author="Quincy Mendelson" w:date="2020-12-07T17:30:00Z"/>
+        </w:rPr>
+      </w:pPr>
+      <w:ins w:id="91" w:author="Quincy Mendelson" w:date="2020-12-07T17:30:00Z">
+        <w:r>
+          <w:t>33kOhms resistor</w:t>
+        </w:r>
+      </w:ins>
+    </w:p>
+    <w:p>
+      <w:pPr>
+        <w:pStyle w:val="ListParagraph"/>
+        <w:numPr>
+          <w:ilvl w:val="2"/>
+          <w:numId w:val="2"/>
+        </w:numPr>
+        <w:pBdr>
+          <w:top w:val="nil"/>
+          <w:left w:val="nil"/>
+          <w:bottom w:val="nil"/>
+          <w:right w:val="nil"/>
+          <w:between w:val="nil"/>
+        </w:pBdr>
+        <w:spacing w:after="0"/>
+        <w:rPr>
+          <w:ins w:id="92" w:author="Quincy Mendelson" w:date="2020-12-07T17:30:00Z"/>
+        </w:rPr>
+      </w:pPr>
+      <w:ins w:id="93" w:author="Quincy Mendelson" w:date="2020-12-07T17:30:00Z">
+        <w:r>
+          <w:t>3-pin terminal block</w:t>
+        </w:r>
+      </w:ins>
+    </w:p>
+    <w:p>
+      <w:pPr>
+        <w:pStyle w:val="ListParagraph"/>
+        <w:numPr>
+          <w:ilvl w:val="2"/>
+          <w:numId w:val="2"/>
+        </w:numPr>
+        <w:pBdr>
+          <w:top w:val="nil"/>
+          <w:left w:val="nil"/>
+          <w:bottom w:val="nil"/>
+          <w:right w:val="nil"/>
+          <w:between w:val="nil"/>
+        </w:pBdr>
+        <w:spacing w:after="0"/>
+        <w:rPr>
+          <w:ins w:id="94" w:author="Quincy Mendelson" w:date="2020-12-07T17:31:00Z"/>
+        </w:rPr>
+      </w:pPr>
+      <w:ins w:id="95" w:author="Quincy Mendelson" w:date="2020-12-07T17:31:00Z">
+        <w:r>
+          <w:t>0.1µF capacitor</w:t>
+        </w:r>
+      </w:ins>
+    </w:p>
+    <w:p>
+      <w:pPr>
+        <w:pStyle w:val="ListParagraph"/>
+        <w:numPr>
+          <w:ilvl w:val="2"/>
+          <w:numId w:val="2"/>
+        </w:numPr>
+        <w:pBdr>
+          <w:top w:val="nil"/>
+          <w:left w:val="nil"/>
+          <w:bottom w:val="nil"/>
+          <w:right w:val="nil"/>
+          <w:between w:val="nil"/>
+        </w:pBdr>
+        <w:spacing w:after="0"/>
+        <w:rPr>
+          <w:ins w:id="96" w:author="Quincy Mendelson" w:date="2020-12-07T17:27:00Z"/>
+        </w:rPr>
+        <w:pPrChange w:id="97" w:author="Quincy Mendelson" w:date="2020-12-07T17:30:00Z">
+          <w:pPr>
+            <w:pStyle w:val="ListParagraph"/>
+            <w:numPr>
+              <w:ilvl w:val="1"/>
+              <w:numId w:val="2"/>
+            </w:numPr>
+            <w:pBdr>
+              <w:top w:val="nil"/>
+              <w:left w:val="nil"/>
+              <w:bottom w:val="nil"/>
+              <w:right w:val="nil"/>
+              <w:between w:val="nil"/>
+            </w:pBdr>
+            <w:spacing w:after="0"/>
+            <w:ind w:left="1440" w:hanging="360"/>
+          </w:pPr>
+        </w:pPrChange>
+      </w:pPr>
+      <w:ins w:id="98" w:author="Quincy Mendelson" w:date="2020-12-07T17:31:00Z">
+        <w:r>
+          <w:t>Hall effect sensor</w:t>
+        </w:r>
+      </w:ins>
+    </w:p>
+    <w:p>
+      <w:pPr>
+        <w:pBdr>
+          <w:top w:val="nil"/>
+          <w:left w:val="nil"/>
+          <w:bottom w:val="nil"/>
+          <w:right w:val="nil"/>
+          <w:between w:val="nil"/>
+        </w:pBdr>
+        <w:spacing w:after="0"/>
+        <w:jc w:val="center"/>
+        <w:rPr>
+          <w:ins w:id="99" w:author="Quincy Mendelson" w:date="2020-12-07T17:44:00Z"/>
+        </w:rPr>
+      </w:pPr>
+      <w:ins w:id="100" w:author="Quincy Mendelson" w:date="2020-12-07T17:30:00Z">
+        <w:r>
+          <w:rPr>
+            <w:noProof/>
+          </w:rPr>
+          <w:drawing>
+            <wp:inline distT="0" distB="0" distL="0" distR="0" wp14:anchorId="6AB266BF" wp14:editId="0C92D2BA">
+              <wp:extent cx="2290618" cy="2290618"/>
+              <wp:effectExtent l="0" t="0" r="0" b="0"/>
+              <wp:docPr id="8" name="Picture 8"/>
+              <wp:cNvGraphicFramePr>
+                <a:graphicFrameLocks xmlns:a="http://schemas.openxmlformats.org/drawingml/2006/main" noChangeAspect="1"/>
+              </wp:cNvGraphicFramePr>
+              <a:graphic xmlns:a="http://schemas.openxmlformats.org/drawingml/2006/main">
+                <a:graphicData uri="http://schemas.openxmlformats.org/drawingml/2006/picture">
+                  <pic:pic xmlns:pic="http://schemas.openxmlformats.org/drawingml/2006/picture">
+                    <pic:nvPicPr>
+                      <pic:cNvPr id="8" name="HallEffectSensor.png"/>
+                      <pic:cNvPicPr/>
+                    </pic:nvPicPr>
+                    <pic:blipFill>
+                      <a:blip r:embed="rId13">
+                        <a:extLst>
+                          <a:ext uri="{28A0092B-C50C-407E-A947-70E740481C1C}">
+                            <a14:useLocalDpi xmlns:a14="http://schemas.microsoft.com/office/drawing/2010/main" val="0"/>
+                          </a:ext>
+                        </a:extLst>
+                      </a:blip>
+                      <a:stretch>
+                        <a:fillRect/>
+                      </a:stretch>
+                    </pic:blipFill>
+                    <pic:spPr>
+                      <a:xfrm>
+                        <a:off x="0" y="0"/>
+                        <a:ext cx="2292236" cy="2292236"/>
+                      </a:xfrm>
+                      <a:prstGeom prst="rect">
+                        <a:avLst/>
+                      </a:prstGeom>
+                    </pic:spPr>
+                  </pic:pic>
+                </a:graphicData>
+              </a:graphic>
+            </wp:inline>
+          </w:drawing>
+        </w:r>
+      </w:ins>
+    </w:p>
+    <w:p>
+      <w:pPr>
+        <w:pBdr>
+          <w:top w:val="nil"/>
+          <w:left w:val="nil"/>
+          <w:bottom w:val="nil"/>
+          <w:right w:val="nil"/>
+          <w:between w:val="nil"/>
+        </w:pBdr>
+        <w:spacing w:after="0"/>
+        <w:jc w:val="center"/>
+        <w:pPrChange w:id="101" w:author="Quincy Mendelson" w:date="2020-12-07T17:43:00Z">
+          <w:pPr>
+            <w:numPr>
+              <w:numId w:val="2"/>
+            </w:numPr>
+            <w:pBdr>
+              <w:top w:val="nil"/>
+              <w:left w:val="nil"/>
+              <w:bottom w:val="nil"/>
+              <w:right w:val="nil"/>
+              <w:between w:val="nil"/>
+            </w:pBdr>
+            <w:spacing w:after="0"/>
+            <w:ind w:left="720" w:hanging="360"/>
+          </w:pPr>
+        </w:pPrChange>
+      </w:pPr>
+      <w:bookmarkStart w:id="102" w:name="_GoBack"/>
+      <w:bookmarkEnd w:id="102"/>
     </w:p>
     <w:p>
       <w:pPr>
@@ -2281,6 +3598,7 @@
         <w:rPr>
           <w:color w:val="000000"/>
         </w:rPr>
+        <w:lastRenderedPageBreak/>
         <w:t>Board Layouts (explain why layout decisions were made)</w:t>
       </w:r>
     </w:p>
@@ -2309,19 +3627,11 @@
       <w:pPr>
         <w:pStyle w:val="Heading2"/>
       </w:pPr>
-      <w:bookmarkStart w:id="9" w:name="_Toc58233315"/>
-      <w:r>
-        <w:t>P</w:t>
-      </w:r>
-      <w:r>
-        <w:t xml:space="preserve">roject </w:t>
-      </w:r>
-      <w:proofErr w:type="gramStart"/>
-      <w:r>
-        <w:t>Time Line</w:t>
-      </w:r>
-      <w:bookmarkEnd w:id="9"/>
-      <w:proofErr w:type="gramEnd"/>
+      <w:bookmarkStart w:id="103" w:name="_Toc58233315"/>
+      <w:r>
+        <w:t>Project Time Line</w:t>
+      </w:r>
+      <w:bookmarkEnd w:id="103"/>
     </w:p>
     <w:p>
       <w:r>
@@ -2393,7 +3703,7 @@
                     </pic:cNvPicPr>
                   </pic:nvPicPr>
                   <pic:blipFill rotWithShape="1">
-                    <a:blip r:embed="rId8">
+                    <a:blip r:embed="rId14">
                       <a:extLst>
                         <a:ext uri="{28A0092B-C50C-407E-A947-70E740481C1C}">
                           <a14:useLocalDpi xmlns:a14="http://schemas.microsoft.com/office/drawing/2010/main" val="0"/>
@@ -2520,6 +3830,7 @@
         <w:rPr>
           <w:noProof/>
         </w:rPr>
+        <w:lastRenderedPageBreak/>
         <w:drawing>
           <wp:inline distT="0" distB="0" distL="0" distR="0" wp14:anchorId="08D182BF" wp14:editId="16CAA108">
             <wp:extent cx="6623685" cy="4488869"/>
@@ -2536,7 +3847,7 @@
                     <pic:cNvPicPr/>
                   </pic:nvPicPr>
                   <pic:blipFill rotWithShape="1">
-                    <a:blip r:embed="rId9" cstate="print">
+                    <a:blip r:embed="rId15" cstate="print">
                       <a:extLst>
                         <a:ext uri="{28A0092B-C50C-407E-A947-70E740481C1C}">
                           <a14:useLocalDpi xmlns:a14="http://schemas.microsoft.com/office/drawing/2010/main" val="0"/>
@@ -2581,7 +3892,7 @@
           <w:szCs w:val="24"/>
         </w:rPr>
       </w:pPr>
-      <w:bookmarkStart w:id="10" w:name="_Toc58233278"/>
+      <w:bookmarkStart w:id="104" w:name="_Toc58233278"/>
       <w:r>
         <w:rPr>
           <w:i w:val="0"/>
@@ -2664,7 +3975,7 @@
         </w:rPr>
         <w:t>Gantt Chart</w:t>
       </w:r>
-      <w:bookmarkEnd w:id="10"/>
+      <w:bookmarkEnd w:id="104"/>
     </w:p>
     <w:p/>
     <w:p>
@@ -2683,15 +3994,7 @@
     <w:p/>
     <w:p>
       <w:r>
-        <w:t xml:space="preserve">This section should include the Gantt chart from your proposal as well as a final chart (showing the differences). You should explain the following and how your </w:t>
-      </w:r>
-      <w:proofErr w:type="gramStart"/>
-      <w:r>
-        <w:t>time lines</w:t>
-      </w:r>
-      <w:proofErr w:type="gramEnd"/>
-      <w:r>
-        <w:t xml:space="preserve"> changed throughout the course of the semester.</w:t>
+        <w:t>This section should include the Gantt chart from your proposal as well as a final chart (showing the differences). You should explain the following and how your time lines changed throughout the course of the semester.</w:t>
       </w:r>
     </w:p>
     <w:p>
@@ -2713,13 +4016,7 @@
         <w:rPr>
           <w:color w:val="000000"/>
         </w:rPr>
-        <w:t>Gantt Chart – tool</w:t>
-      </w:r>
-      <w:r>
-        <w:rPr>
-          <w:color w:val="000000"/>
-        </w:rPr>
-        <w:t xml:space="preserve"> from collab</w:t>
+        <w:t>Gantt Chart – tool from collab</w:t>
       </w:r>
     </w:p>
     <w:p>
@@ -2785,21 +4082,7 @@
         <w:rPr>
           <w:color w:val="000000"/>
         </w:rPr>
-        <w:t xml:space="preserve">Who does </w:t>
-      </w:r>
-      <w:proofErr w:type="gramStart"/>
-      <w:r>
-        <w:rPr>
-          <w:color w:val="000000"/>
-        </w:rPr>
-        <w:t>what</w:t>
-      </w:r>
-      <w:proofErr w:type="gramEnd"/>
-      <w:r>
-        <w:rPr>
-          <w:color w:val="000000"/>
-        </w:rPr>
-        <w:t xml:space="preserve"> </w:t>
+        <w:t xml:space="preserve">Who does what </w:t>
       </w:r>
     </w:p>
     <w:p>
@@ -2821,7 +4104,6 @@
         <w:rPr>
           <w:color w:val="000000"/>
         </w:rPr>
-        <w:lastRenderedPageBreak/>
         <w:t>Primary</w:t>
       </w:r>
     </w:p>
@@ -2865,6 +4147,7 @@
         <w:rPr>
           <w:color w:val="000000"/>
         </w:rPr>
+        <w:lastRenderedPageBreak/>
         <w:t>Cognizant of dates discussed on the first day of class</w:t>
       </w:r>
     </w:p>
@@ -2872,18 +4155,15 @@
       <w:pPr>
         <w:pStyle w:val="Heading2"/>
       </w:pPr>
-      <w:bookmarkStart w:id="11" w:name="_Toc58233316"/>
+      <w:bookmarkStart w:id="105" w:name="_Toc58233316"/>
       <w:r>
         <w:t>Test Plan</w:t>
       </w:r>
-      <w:bookmarkEnd w:id="11"/>
-    </w:p>
-    <w:p>
-      <w:r>
-        <w:t>You should show the test plan from your proposal and explain how you followed this plan or how you modified it. You should explain each of your testing procedures, and how you divided your system into testable sub modules. If testing caused a partial redes</w:t>
-      </w:r>
-      <w:r>
-        <w:t>ign of your device, you should explain how you arrived at that conclusion and how it influenced your redesign.</w:t>
+      <w:bookmarkEnd w:id="105"/>
+    </w:p>
+    <w:p>
+      <w:r>
+        <w:t>You should show the test plan from your proposal and explain how you followed this plan or how you modified it. You should explain each of your testing procedures, and how you divided your system into testable sub modules. If testing caused a partial redesign of your device, you should explain how you arrived at that conclusion and how it influenced your redesign.</w:t>
       </w:r>
     </w:p>
     <w:p/>
@@ -2892,36 +4172,30 @@
       <w:pPr>
         <w:pStyle w:val="Heading2"/>
       </w:pPr>
-      <w:bookmarkStart w:id="12" w:name="_Toc58233317"/>
+      <w:bookmarkStart w:id="106" w:name="_Toc58233317"/>
       <w:r>
         <w:t>Final Results</w:t>
       </w:r>
-      <w:bookmarkEnd w:id="12"/>
-    </w:p>
-    <w:p>
-      <w:r>
-        <w:t>In this section you should explain the functionality of your final device in detail. You should honestly assess and explain which</w:t>
-      </w:r>
-      <w:r>
-        <w:t xml:space="preserve"> of the success criteria defined in your proposal you met and which you did not.</w:t>
+      <w:bookmarkEnd w:id="106"/>
+    </w:p>
+    <w:p>
+      <w:r>
+        <w:t>In this section you should explain the functionality of your final device in detail. You should honestly assess and explain which of the success criteria defined in your proposal you met and which you did not.</w:t>
       </w:r>
     </w:p>
     <w:p>
       <w:pPr>
         <w:pStyle w:val="Heading2"/>
       </w:pPr>
-      <w:bookmarkStart w:id="13" w:name="_Toc58233318"/>
+      <w:bookmarkStart w:id="107" w:name="_Toc58233318"/>
       <w:r>
         <w:t>Costs</w:t>
       </w:r>
-      <w:bookmarkEnd w:id="13"/>
-    </w:p>
-    <w:p>
-      <w:r>
-        <w:t xml:space="preserve">In this section, you should outline your costs, with a detailed spreadsheet in your appendix. You should also consider how costs would change if you were to manufacture </w:t>
-      </w:r>
-      <w:r>
-        <w:t xml:space="preserve">in </w:t>
+      <w:bookmarkEnd w:id="107"/>
+    </w:p>
+    <w:p>
+      <w:r>
+        <w:t xml:space="preserve">In this section, you should outline your costs, with a detailed spreadsheet in your appendix. You should also consider how costs would change if you were to manufacture in </w:t>
       </w:r>
       <w:proofErr w:type="gramStart"/>
       <w:r>
@@ -2936,40 +4210,26 @@
       <w:pPr>
         <w:pStyle w:val="Heading2"/>
       </w:pPr>
-      <w:bookmarkStart w:id="14" w:name="_Toc58233319"/>
+      <w:bookmarkStart w:id="108" w:name="_Toc58233319"/>
       <w:r>
         <w:t>Future Work</w:t>
       </w:r>
-      <w:bookmarkEnd w:id="14"/>
-    </w:p>
-    <w:p>
-      <w:r>
-        <w:t>In this section you should offer suggest</w:t>
-      </w:r>
-      <w:r>
-        <w:t xml:space="preserve">ions as to how the project might be improved or expanded upon if a future group of students wished to create a new project based upon yours. You should consider difficulties that were not foreseen at the </w:t>
-      </w:r>
-      <w:proofErr w:type="gramStart"/>
-      <w:r>
-        <w:t>beginning, and</w:t>
-      </w:r>
-      <w:proofErr w:type="gramEnd"/>
-      <w:r>
-        <w:t xml:space="preserve"> offer advice on pitfalls to watch for</w:t>
-      </w:r>
-      <w:r>
-        <w:t>.</w:t>
+      <w:bookmarkEnd w:id="108"/>
+    </w:p>
+    <w:p>
+      <w:r>
+        <w:t>In this section you should offer suggestions as to how the project might be improved or expanded upon if a future group of students wished to create a new project based upon yours. You should consider difficulties that were not foreseen at the beginning, and offer advice on pitfalls to watch for.</w:t>
       </w:r>
     </w:p>
     <w:p>
       <w:pPr>
         <w:pStyle w:val="Heading2"/>
       </w:pPr>
-      <w:bookmarkStart w:id="15" w:name="_Toc58233320"/>
+      <w:bookmarkStart w:id="109" w:name="_Toc58233320"/>
       <w:r>
         <w:t>References</w:t>
       </w:r>
-      <w:bookmarkEnd w:id="15"/>
+      <w:bookmarkEnd w:id="109"/>
     </w:p>
     <w:p>
       <w:r>
@@ -3026,14 +4286,14 @@
         <w:rPr>
           <w:color w:val="000000"/>
         </w:rPr>
-        <w:t>Fornieles</w:t>
+        <w:t>Fornieles-Callejon</w:t>
       </w:r>
       <w:proofErr w:type="spellEnd"/>
       <w:r>
         <w:rPr>
           <w:color w:val="000000"/>
         </w:rPr>
-        <w:t xml:space="preserve">-Callejon, A. Mendez, and J. </w:t>
+        <w:t xml:space="preserve">, A. Mendez, and J. </w:t>
       </w:r>
       <w:proofErr w:type="spellStart"/>
       <w:r>
@@ -3074,13 +4334,7 @@
         <w:rPr>
           <w:color w:val="000000"/>
         </w:rPr>
-        <w:t>, vol. 56, no. 4,</w:t>
-      </w:r>
-      <w:r>
-        <w:rPr>
-          <w:color w:val="000000"/>
-        </w:rPr>
-        <w:t xml:space="preserve"> pp. 400–406, Nov. 2013.</w:t>
+        <w:t>, vol. 56, no. 4, pp. 400–406, Nov. 2013.</w:t>
       </w:r>
     </w:p>
     <w:p>
@@ -3135,19 +4389,16 @@
       <w:pPr>
         <w:pStyle w:val="Heading2"/>
       </w:pPr>
-      <w:bookmarkStart w:id="16" w:name="_Toc58233321"/>
+      <w:bookmarkStart w:id="110" w:name="_Toc58233321"/>
       <w:r>
         <w:lastRenderedPageBreak/>
         <w:t>Appendix</w:t>
       </w:r>
-      <w:bookmarkEnd w:id="16"/>
-    </w:p>
-    <w:p>
-      <w:r>
-        <w:t>In this section you should include helpful</w:t>
-      </w:r>
-      <w:r>
-        <w:t xml:space="preserve"> information that does not fit into the above categories but will be helpful in understanding and assessing your work. Complete code listings should be in this section, and detailed cad drawings.</w:t>
+      <w:bookmarkEnd w:id="110"/>
+    </w:p>
+    <w:p>
+      <w:r>
+        <w:t>In this section you should include helpful information that does not fit into the above categories but will be helpful in understanding and assessing your work. Complete code listings should be in this section, and detailed cad drawings.</w:t>
       </w:r>
     </w:p>
     <w:p/>
@@ -3161,18 +4412,12 @@
         <w:rPr>
           <w:u w:val="single"/>
         </w:rPr>
-        <w:t xml:space="preserve">Delivered in a Word .docx format with track changes turned </w:t>
-      </w:r>
-      <w:r>
-        <w:rPr>
-          <w:u w:val="single"/>
-        </w:rPr>
-        <w:t>on</w:t>
+        <w:t>Delivered in a Word .docx format with track changes turned on</w:t>
       </w:r>
     </w:p>
     <w:p/>
     <w:sectPr>
-      <w:footerReference w:type="default" r:id="rId10"/>
+      <w:footerReference w:type="default" r:id="rId16"/>
       <w:pgSz w:w="12240" w:h="15840"/>
       <w:pgMar w:top="1440" w:right="1440" w:bottom="1440" w:left="1440" w:header="720" w:footer="720" w:gutter="0"/>
       <w:pgNumType w:start="1"/>
@@ -3183,7 +4428,7 @@
 </file>
 
 <file path=word/endnotes.xml><?xml version="1.0" encoding="utf-8"?>
-<w:endnotes xmlns:wpc="http://schemas.microsoft.com/office/word/2010/wordprocessingCanvas" xmlns:cx="http://schemas.microsoft.com/office/drawing/2014/chartex" xmlns:cx1="http://schemas.microsoft.com/office/drawing/2015/9/8/chartex" xmlns:cx2="http://schemas.microsoft.com/office/drawing/2015/10/21/chartex" xmlns:cx3="http://schemas.microsoft.com/office/drawing/2016/5/9/chartex" xmlns:cx4="http://schemas.microsoft.com/office/drawing/2016/5/10/chartex" xmlns:cx5="http://schemas.microsoft.com/office/drawing/2016/5/11/chartex" xmlns:cx6="http://schemas.microsoft.com/office/drawing/2016/5/12/chartex" xmlns:cx7="http://schemas.microsoft.com/office/drawing/2016/5/13/chartex" xmlns:cx8="http://schemas.microsoft.com/office/drawing/2016/5/14/chartex" xmlns:mc="http://schemas.openxmlformats.org/markup-compatibility/2006" xmlns:aink="http://schemas.microsoft.com/office/drawing/2016/ink" xmlns:am3d="http://schemas.microsoft.com/office/drawing/2017/model3d" xmlns:o="urn:schemas-microsoft-com:office:office" xmlns:r="http://schemas.openxmlformats.org/officeDocument/2006/relationships" xmlns:m="http://schemas.openxmlformats.org/officeDocument/2006/math" xmlns:v="urn:schemas-microsoft-com:vml" xmlns:wp14="http://schemas.microsoft.com/office/word/2010/wordprocessingDrawing" xmlns:wp="http://schemas.openxmlformats.org/drawingml/2006/wordprocessingDrawing" xmlns:w10="urn:schemas-microsoft-com:office:word" xmlns:w="http://schemas.openxmlformats.org/wordprocessingml/2006/main" xmlns:w14="http://schemas.microsoft.com/office/word/2010/wordml" xmlns:w15="http://schemas.microsoft.com/office/word/2012/wordml" xmlns:w16cex="http://schemas.microsoft.com/office/word/2018/wordml/cex" xmlns:w16cid="http://schemas.microsoft.com/office/word/2016/wordml/cid" xmlns:w16="http://schemas.microsoft.com/office/word/2018/wordml" xmlns:w16se="http://schemas.microsoft.com/office/word/2015/wordml/symex" xmlns:wpg="http://schemas.microsoft.com/office/word/2010/wordprocessingGroup" xmlns:wpi="http://schemas.microsoft.com/office/word/2010/wordprocessingInk" xmlns:wne="http://schemas.microsoft.com/office/word/2006/wordml" xmlns:wps="http://schemas.microsoft.com/office/word/2010/wordprocessingShape" mc:Ignorable="w14 w15 w16se w16cid w16 w16cex wp14">
+<w:endnotes xmlns:wpc="http://schemas.microsoft.com/office/word/2010/wordprocessingCanvas" xmlns:cx="http://schemas.microsoft.com/office/drawing/2014/chartex" xmlns:cx1="http://schemas.microsoft.com/office/drawing/2015/9/8/chartex" xmlns:cx2="http://schemas.microsoft.com/office/drawing/2015/10/21/chartex" xmlns:cx3="http://schemas.microsoft.com/office/drawing/2016/5/9/chartex" xmlns:cx4="http://schemas.microsoft.com/office/drawing/2016/5/10/chartex" xmlns:cx5="http://schemas.microsoft.com/office/drawing/2016/5/11/chartex" xmlns:cx6="http://schemas.microsoft.com/office/drawing/2016/5/12/chartex" xmlns:cx7="http://schemas.microsoft.com/office/drawing/2016/5/13/chartex" xmlns:cx8="http://schemas.microsoft.com/office/drawing/2016/5/14/chartex" xmlns:mc="http://schemas.openxmlformats.org/markup-compatibility/2006" xmlns:aink="http://schemas.microsoft.com/office/drawing/2016/ink" xmlns:am3d="http://schemas.microsoft.com/office/drawing/2017/model3d" xmlns:o="urn:schemas-microsoft-com:office:office" xmlns:r="http://schemas.openxmlformats.org/officeDocument/2006/relationships" xmlns:m="http://schemas.openxmlformats.org/officeDocument/2006/math" xmlns:v="urn:schemas-microsoft-com:vml" xmlns:wp14="http://schemas.microsoft.com/office/word/2010/wordprocessingDrawing" xmlns:wp="http://schemas.openxmlformats.org/drawingml/2006/wordprocessingDrawing" xmlns:w10="urn:schemas-microsoft-com:office:word" xmlns:w="http://schemas.openxmlformats.org/wordprocessingml/2006/main" xmlns:w14="http://schemas.microsoft.com/office/word/2010/wordml" xmlns:w15="http://schemas.microsoft.com/office/word/2012/wordml" xmlns:w16cid="http://schemas.microsoft.com/office/word/2016/wordml/cid" xmlns:w16se="http://schemas.microsoft.com/office/word/2015/wordml/symex" xmlns:wpg="http://schemas.microsoft.com/office/word/2010/wordprocessingGroup" xmlns:wpi="http://schemas.microsoft.com/office/word/2010/wordprocessingInk" xmlns:wne="http://schemas.microsoft.com/office/word/2006/wordml" xmlns:wps="http://schemas.microsoft.com/office/word/2010/wordprocessingShape" mc:Ignorable="w14 w15 w16se w16cid wp14">
   <w:endnote w:type="separator" w:id="-1">
     <w:p>
       <w:pPr>
@@ -3208,7 +4453,7 @@
 </file>
 
 <file path=word/footer1.xml><?xml version="1.0" encoding="utf-8"?>
-<w:ftr xmlns:wpc="http://schemas.microsoft.com/office/word/2010/wordprocessingCanvas" xmlns:cx="http://schemas.microsoft.com/office/drawing/2014/chartex" xmlns:cx1="http://schemas.microsoft.com/office/drawing/2015/9/8/chartex" xmlns:cx2="http://schemas.microsoft.com/office/drawing/2015/10/21/chartex" xmlns:cx3="http://schemas.microsoft.com/office/drawing/2016/5/9/chartex" xmlns:cx4="http://schemas.microsoft.com/office/drawing/2016/5/10/chartex" xmlns:cx5="http://schemas.microsoft.com/office/drawing/2016/5/11/chartex" xmlns:cx6="http://schemas.microsoft.com/office/drawing/2016/5/12/chartex" xmlns:cx7="http://schemas.microsoft.com/office/drawing/2016/5/13/chartex" xmlns:cx8="http://schemas.microsoft.com/office/drawing/2016/5/14/chartex" xmlns:mc="http://schemas.openxmlformats.org/markup-compatibility/2006" xmlns:aink="http://schemas.microsoft.com/office/drawing/2016/ink" xmlns:am3d="http://schemas.microsoft.com/office/drawing/2017/model3d" xmlns:o="urn:schemas-microsoft-com:office:office" xmlns:r="http://schemas.openxmlformats.org/officeDocument/2006/relationships" xmlns:m="http://schemas.openxmlformats.org/officeDocument/2006/math" xmlns:v="urn:schemas-microsoft-com:vml" xmlns:wp14="http://schemas.microsoft.com/office/word/2010/wordprocessingDrawing" xmlns:wp="http://schemas.openxmlformats.org/drawingml/2006/wordprocessingDrawing" xmlns:w10="urn:schemas-microsoft-com:office:word" xmlns:w="http://schemas.openxmlformats.org/wordprocessingml/2006/main" xmlns:w14="http://schemas.microsoft.com/office/word/2010/wordml" xmlns:w15="http://schemas.microsoft.com/office/word/2012/wordml" xmlns:w16cex="http://schemas.microsoft.com/office/word/2018/wordml/cex" xmlns:w16cid="http://schemas.microsoft.com/office/word/2016/wordml/cid" xmlns:w16="http://schemas.microsoft.com/office/word/2018/wordml" xmlns:w16se="http://schemas.microsoft.com/office/word/2015/wordml/symex" xmlns:wpg="http://schemas.microsoft.com/office/word/2010/wordprocessingGroup" xmlns:wpi="http://schemas.microsoft.com/office/word/2010/wordprocessingInk" xmlns:wne="http://schemas.microsoft.com/office/word/2006/wordml" xmlns:wps="http://schemas.microsoft.com/office/word/2010/wordprocessingShape" mc:Ignorable="w14 w15 w16se w16cid w16 w16cex wp14">
+<w:ftr xmlns:wpc="http://schemas.microsoft.com/office/word/2010/wordprocessingCanvas" xmlns:cx="http://schemas.microsoft.com/office/drawing/2014/chartex" xmlns:cx1="http://schemas.microsoft.com/office/drawing/2015/9/8/chartex" xmlns:cx2="http://schemas.microsoft.com/office/drawing/2015/10/21/chartex" xmlns:cx3="http://schemas.microsoft.com/office/drawing/2016/5/9/chartex" xmlns:cx4="http://schemas.microsoft.com/office/drawing/2016/5/10/chartex" xmlns:cx5="http://schemas.microsoft.com/office/drawing/2016/5/11/chartex" xmlns:cx6="http://schemas.microsoft.com/office/drawing/2016/5/12/chartex" xmlns:cx7="http://schemas.microsoft.com/office/drawing/2016/5/13/chartex" xmlns:cx8="http://schemas.microsoft.com/office/drawing/2016/5/14/chartex" xmlns:mc="http://schemas.openxmlformats.org/markup-compatibility/2006" xmlns:aink="http://schemas.microsoft.com/office/drawing/2016/ink" xmlns:am3d="http://schemas.microsoft.com/office/drawing/2017/model3d" xmlns:o="urn:schemas-microsoft-com:office:office" xmlns:r="http://schemas.openxmlformats.org/officeDocument/2006/relationships" xmlns:m="http://schemas.openxmlformats.org/officeDocument/2006/math" xmlns:v="urn:schemas-microsoft-com:vml" xmlns:wp14="http://schemas.microsoft.com/office/word/2010/wordprocessingDrawing" xmlns:wp="http://schemas.openxmlformats.org/drawingml/2006/wordprocessingDrawing" xmlns:w10="urn:schemas-microsoft-com:office:word" xmlns:w="http://schemas.openxmlformats.org/wordprocessingml/2006/main" xmlns:w14="http://schemas.microsoft.com/office/word/2010/wordml" xmlns:w15="http://schemas.microsoft.com/office/word/2012/wordml" xmlns:w16cid="http://schemas.microsoft.com/office/word/2016/wordml/cid" xmlns:w16se="http://schemas.microsoft.com/office/word/2015/wordml/symex" xmlns:wpg="http://schemas.microsoft.com/office/word/2010/wordprocessingGroup" xmlns:wpi="http://schemas.microsoft.com/office/word/2010/wordprocessingInk" xmlns:wne="http://schemas.microsoft.com/office/word/2006/wordml" xmlns:wps="http://schemas.microsoft.com/office/word/2010/wordprocessingShape" mc:Ignorable="w14 w15 w16se w16cid wp14">
   <w:p>
     <w:pPr>
       <w:pBdr>
@@ -3336,7 +4581,7 @@
 </file>
 
 <file path=word/footnotes.xml><?xml version="1.0" encoding="utf-8"?>
-<w:footnotes xmlns:wpc="http://schemas.microsoft.com/office/word/2010/wordprocessingCanvas" xmlns:cx="http://schemas.microsoft.com/office/drawing/2014/chartex" xmlns:cx1="http://schemas.microsoft.com/office/drawing/2015/9/8/chartex" xmlns:cx2="http://schemas.microsoft.com/office/drawing/2015/10/21/chartex" xmlns:cx3="http://schemas.microsoft.com/office/drawing/2016/5/9/chartex" xmlns:cx4="http://schemas.microsoft.com/office/drawing/2016/5/10/chartex" xmlns:cx5="http://schemas.microsoft.com/office/drawing/2016/5/11/chartex" xmlns:cx6="http://schemas.microsoft.com/office/drawing/2016/5/12/chartex" xmlns:cx7="http://schemas.microsoft.com/office/drawing/2016/5/13/chartex" xmlns:cx8="http://schemas.microsoft.com/office/drawing/2016/5/14/chartex" xmlns:mc="http://schemas.openxmlformats.org/markup-compatibility/2006" xmlns:aink="http://schemas.microsoft.com/office/drawing/2016/ink" xmlns:am3d="http://schemas.microsoft.com/office/drawing/2017/model3d" xmlns:o="urn:schemas-microsoft-com:office:office" xmlns:r="http://schemas.openxmlformats.org/officeDocument/2006/relationships" xmlns:m="http://schemas.openxmlformats.org/officeDocument/2006/math" xmlns:v="urn:schemas-microsoft-com:vml" xmlns:wp14="http://schemas.microsoft.com/office/word/2010/wordprocessingDrawing" xmlns:wp="http://schemas.openxmlformats.org/drawingml/2006/wordprocessingDrawing" xmlns:w10="urn:schemas-microsoft-com:office:word" xmlns:w="http://schemas.openxmlformats.org/wordprocessingml/2006/main" xmlns:w14="http://schemas.microsoft.com/office/word/2010/wordml" xmlns:w15="http://schemas.microsoft.com/office/word/2012/wordml" xmlns:w16cex="http://schemas.microsoft.com/office/word/2018/wordml/cex" xmlns:w16cid="http://schemas.microsoft.com/office/word/2016/wordml/cid" xmlns:w16="http://schemas.microsoft.com/office/word/2018/wordml" xmlns:w16se="http://schemas.microsoft.com/office/word/2015/wordml/symex" xmlns:wpg="http://schemas.microsoft.com/office/word/2010/wordprocessingGroup" xmlns:wpi="http://schemas.microsoft.com/office/word/2010/wordprocessingInk" xmlns:wne="http://schemas.microsoft.com/office/word/2006/wordml" xmlns:wps="http://schemas.microsoft.com/office/word/2010/wordprocessingShape" mc:Ignorable="w14 w15 w16se w16cid w16 w16cex wp14">
+<w:footnotes xmlns:wpc="http://schemas.microsoft.com/office/word/2010/wordprocessingCanvas" xmlns:cx="http://schemas.microsoft.com/office/drawing/2014/chartex" xmlns:cx1="http://schemas.microsoft.com/office/drawing/2015/9/8/chartex" xmlns:cx2="http://schemas.microsoft.com/office/drawing/2015/10/21/chartex" xmlns:cx3="http://schemas.microsoft.com/office/drawing/2016/5/9/chartex" xmlns:cx4="http://schemas.microsoft.com/office/drawing/2016/5/10/chartex" xmlns:cx5="http://schemas.microsoft.com/office/drawing/2016/5/11/chartex" xmlns:cx6="http://schemas.microsoft.com/office/drawing/2016/5/12/chartex" xmlns:cx7="http://schemas.microsoft.com/office/drawing/2016/5/13/chartex" xmlns:cx8="http://schemas.microsoft.com/office/drawing/2016/5/14/chartex" xmlns:mc="http://schemas.openxmlformats.org/markup-compatibility/2006" xmlns:aink="http://schemas.microsoft.com/office/drawing/2016/ink" xmlns:am3d="http://schemas.microsoft.com/office/drawing/2017/model3d" xmlns:o="urn:schemas-microsoft-com:office:office" xmlns:r="http://schemas.openxmlformats.org/officeDocument/2006/relationships" xmlns:m="http://schemas.openxmlformats.org/officeDocument/2006/math" xmlns:v="urn:schemas-microsoft-com:vml" xmlns:wp14="http://schemas.microsoft.com/office/word/2010/wordprocessingDrawing" xmlns:wp="http://schemas.openxmlformats.org/drawingml/2006/wordprocessingDrawing" xmlns:w10="urn:schemas-microsoft-com:office:word" xmlns:w="http://schemas.openxmlformats.org/wordprocessingml/2006/main" xmlns:w14="http://schemas.microsoft.com/office/word/2010/wordml" xmlns:w15="http://schemas.microsoft.com/office/word/2012/wordml" xmlns:w16cid="http://schemas.microsoft.com/office/word/2016/wordml/cid" xmlns:w16se="http://schemas.microsoft.com/office/word/2015/wordml/symex" xmlns:wpg="http://schemas.microsoft.com/office/word/2010/wordprocessingGroup" xmlns:wpi="http://schemas.microsoft.com/office/word/2010/wordprocessingInk" xmlns:wne="http://schemas.microsoft.com/office/word/2006/wordml" xmlns:wps="http://schemas.microsoft.com/office/word/2010/wordprocessingShape" mc:Ignorable="w14 w15 w16se w16cid wp14">
   <w:footnote w:type="separator" w:id="-1">
     <w:p>
       <w:pPr>
@@ -3361,7 +4606,7 @@
 </file>
 
 <file path=word/numbering.xml><?xml version="1.0" encoding="utf-8"?>
-<w:numbering xmlns:wpc="http://schemas.microsoft.com/office/word/2010/wordprocessingCanvas" xmlns:cx="http://schemas.microsoft.com/office/drawing/2014/chartex" xmlns:cx1="http://schemas.microsoft.com/office/drawing/2015/9/8/chartex" xmlns:cx2="http://schemas.microsoft.com/office/drawing/2015/10/21/chartex" xmlns:cx3="http://schemas.microsoft.com/office/drawing/2016/5/9/chartex" xmlns:cx4="http://schemas.microsoft.com/office/drawing/2016/5/10/chartex" xmlns:cx5="http://schemas.microsoft.com/office/drawing/2016/5/11/chartex" xmlns:cx6="http://schemas.microsoft.com/office/drawing/2016/5/12/chartex" xmlns:cx7="http://schemas.microsoft.com/office/drawing/2016/5/13/chartex" xmlns:cx8="http://schemas.microsoft.com/office/drawing/2016/5/14/chartex" xmlns:mc="http://schemas.openxmlformats.org/markup-compatibility/2006" xmlns:aink="http://schemas.microsoft.com/office/drawing/2016/ink" xmlns:am3d="http://schemas.microsoft.com/office/drawing/2017/model3d" xmlns:o="urn:schemas-microsoft-com:office:office" xmlns:r="http://schemas.openxmlformats.org/officeDocument/2006/relationships" xmlns:m="http://schemas.openxmlformats.org/officeDocument/2006/math" xmlns:v="urn:schemas-microsoft-com:vml" xmlns:wp14="http://schemas.microsoft.com/office/word/2010/wordprocessingDrawing" xmlns:wp="http://schemas.openxmlformats.org/drawingml/2006/wordprocessingDrawing" xmlns:w10="urn:schemas-microsoft-com:office:word" xmlns:w="http://schemas.openxmlformats.org/wordprocessingml/2006/main" xmlns:w14="http://schemas.microsoft.com/office/word/2010/wordml" xmlns:w15="http://schemas.microsoft.com/office/word/2012/wordml" xmlns:w16cex="http://schemas.microsoft.com/office/word/2018/wordml/cex" xmlns:w16cid="http://schemas.microsoft.com/office/word/2016/wordml/cid" xmlns:w16="http://schemas.microsoft.com/office/word/2018/wordml" xmlns:w16se="http://schemas.microsoft.com/office/word/2015/wordml/symex" xmlns:wpg="http://schemas.microsoft.com/office/word/2010/wordprocessingGroup" xmlns:wpi="http://schemas.microsoft.com/office/word/2010/wordprocessingInk" xmlns:wne="http://schemas.microsoft.com/office/word/2006/wordml" xmlns:wps="http://schemas.microsoft.com/office/word/2010/wordprocessingShape" mc:Ignorable="w14 w15 w16se w16cid w16 w16cex wp14">
+<w:numbering xmlns:wpc="http://schemas.microsoft.com/office/word/2010/wordprocessingCanvas" xmlns:cx="http://schemas.microsoft.com/office/drawing/2014/chartex" xmlns:cx1="http://schemas.microsoft.com/office/drawing/2015/9/8/chartex" xmlns:cx2="http://schemas.microsoft.com/office/drawing/2015/10/21/chartex" xmlns:cx3="http://schemas.microsoft.com/office/drawing/2016/5/9/chartex" xmlns:cx4="http://schemas.microsoft.com/office/drawing/2016/5/10/chartex" xmlns:cx5="http://schemas.microsoft.com/office/drawing/2016/5/11/chartex" xmlns:cx6="http://schemas.microsoft.com/office/drawing/2016/5/12/chartex" xmlns:cx7="http://schemas.microsoft.com/office/drawing/2016/5/13/chartex" xmlns:cx8="http://schemas.microsoft.com/office/drawing/2016/5/14/chartex" xmlns:mc="http://schemas.openxmlformats.org/markup-compatibility/2006" xmlns:aink="http://schemas.microsoft.com/office/drawing/2016/ink" xmlns:am3d="http://schemas.microsoft.com/office/drawing/2017/model3d" xmlns:o="urn:schemas-microsoft-com:office:office" xmlns:r="http://schemas.openxmlformats.org/officeDocument/2006/relationships" xmlns:m="http://schemas.openxmlformats.org/officeDocument/2006/math" xmlns:v="urn:schemas-microsoft-com:vml" xmlns:wp14="http://schemas.microsoft.com/office/word/2010/wordprocessingDrawing" xmlns:wp="http://schemas.openxmlformats.org/drawingml/2006/wordprocessingDrawing" xmlns:w10="urn:schemas-microsoft-com:office:word" xmlns:w="http://schemas.openxmlformats.org/wordprocessingml/2006/main" xmlns:w14="http://schemas.microsoft.com/office/word/2010/wordml" xmlns:w15="http://schemas.microsoft.com/office/word/2012/wordml" xmlns:w16cid="http://schemas.microsoft.com/office/word/2016/wordml/cid" xmlns:w16se="http://schemas.microsoft.com/office/word/2015/wordml/symex" xmlns:wpg="http://schemas.microsoft.com/office/word/2010/wordprocessingGroup" xmlns:wpi="http://schemas.microsoft.com/office/word/2010/wordprocessingInk" xmlns:wne="http://schemas.microsoft.com/office/word/2006/wordml" xmlns:wps="http://schemas.microsoft.com/office/word/2010/wordprocessingShape" mc:Ignorable="w14 w15 w16se w16cid wp14">
   <w:abstractNum w:abstractNumId="0" w15:restartNumberingAfterBreak="0">
     <w:nsid w:val="05757C53"/>
     <w:multiLevelType w:val="multilevel"/>
@@ -3701,6 +4946,119 @@
       </w:rPr>
     </w:lvl>
   </w:abstractNum>
+  <w:abstractNum w:abstractNumId="3" w15:restartNumberingAfterBreak="0">
+    <w:nsid w:val="23E53A32"/>
+    <w:multiLevelType w:val="multilevel"/>
+    <w:tmpl w:val="8E76C842"/>
+    <w:lvl w:ilvl="0">
+      <w:start w:val="1"/>
+      <w:numFmt w:val="bullet"/>
+      <w:lvlText w:val="●"/>
+      <w:lvlJc w:val="left"/>
+      <w:pPr>
+        <w:ind w:left="720" w:hanging="360"/>
+      </w:pPr>
+      <w:rPr>
+        <w:rFonts w:ascii="Noto Sans Symbols" w:eastAsia="Noto Sans Symbols" w:hAnsi="Noto Sans Symbols" w:cs="Noto Sans Symbols"/>
+      </w:rPr>
+    </w:lvl>
+    <w:lvl w:ilvl="1">
+      <w:start w:val="1"/>
+      <w:numFmt w:val="bullet"/>
+      <w:lvlText w:val="o"/>
+      <w:lvlJc w:val="left"/>
+      <w:pPr>
+        <w:ind w:left="1440" w:hanging="360"/>
+      </w:pPr>
+      <w:rPr>
+        <w:rFonts w:ascii="Courier New" w:eastAsia="Courier New" w:hAnsi="Courier New" w:cs="Courier New"/>
+      </w:rPr>
+    </w:lvl>
+    <w:lvl w:ilvl="2">
+      <w:start w:val="1"/>
+      <w:numFmt w:val="bullet"/>
+      <w:lvlText w:val="▪"/>
+      <w:lvlJc w:val="left"/>
+      <w:pPr>
+        <w:ind w:left="2160" w:hanging="360"/>
+      </w:pPr>
+      <w:rPr>
+        <w:rFonts w:ascii="Noto Sans Symbols" w:eastAsia="Noto Sans Symbols" w:hAnsi="Noto Sans Symbols" w:cs="Noto Sans Symbols"/>
+      </w:rPr>
+    </w:lvl>
+    <w:lvl w:ilvl="3">
+      <w:start w:val="1"/>
+      <w:numFmt w:val="bullet"/>
+      <w:lvlText w:val="●"/>
+      <w:lvlJc w:val="left"/>
+      <w:pPr>
+        <w:ind w:left="2880" w:hanging="360"/>
+      </w:pPr>
+      <w:rPr>
+        <w:rFonts w:ascii="Noto Sans Symbols" w:eastAsia="Noto Sans Symbols" w:hAnsi="Noto Sans Symbols" w:cs="Noto Sans Symbols"/>
+      </w:rPr>
+    </w:lvl>
+    <w:lvl w:ilvl="4">
+      <w:start w:val="1"/>
+      <w:numFmt w:val="bullet"/>
+      <w:lvlText w:val="o"/>
+      <w:lvlJc w:val="left"/>
+      <w:pPr>
+        <w:ind w:left="3600" w:hanging="360"/>
+      </w:pPr>
+      <w:rPr>
+        <w:rFonts w:ascii="Courier New" w:eastAsia="Courier New" w:hAnsi="Courier New" w:cs="Courier New"/>
+      </w:rPr>
+    </w:lvl>
+    <w:lvl w:ilvl="5">
+      <w:start w:val="1"/>
+      <w:numFmt w:val="bullet"/>
+      <w:lvlText w:val="▪"/>
+      <w:lvlJc w:val="left"/>
+      <w:pPr>
+        <w:ind w:left="4320" w:hanging="360"/>
+      </w:pPr>
+      <w:rPr>
+        <w:rFonts w:ascii="Noto Sans Symbols" w:eastAsia="Noto Sans Symbols" w:hAnsi="Noto Sans Symbols" w:cs="Noto Sans Symbols"/>
+      </w:rPr>
+    </w:lvl>
+    <w:lvl w:ilvl="6">
+      <w:start w:val="1"/>
+      <w:numFmt w:val="bullet"/>
+      <w:lvlText w:val="●"/>
+      <w:lvlJc w:val="left"/>
+      <w:pPr>
+        <w:ind w:left="5040" w:hanging="360"/>
+      </w:pPr>
+      <w:rPr>
+        <w:rFonts w:ascii="Noto Sans Symbols" w:eastAsia="Noto Sans Symbols" w:hAnsi="Noto Sans Symbols" w:cs="Noto Sans Symbols"/>
+      </w:rPr>
+    </w:lvl>
+    <w:lvl w:ilvl="7">
+      <w:start w:val="1"/>
+      <w:numFmt w:val="bullet"/>
+      <w:lvlText w:val="o"/>
+      <w:lvlJc w:val="left"/>
+      <w:pPr>
+        <w:ind w:left="5760" w:hanging="360"/>
+      </w:pPr>
+      <w:rPr>
+        <w:rFonts w:ascii="Courier New" w:eastAsia="Courier New" w:hAnsi="Courier New" w:cs="Courier New"/>
+      </w:rPr>
+    </w:lvl>
+    <w:lvl w:ilvl="8">
+      <w:start w:val="1"/>
+      <w:numFmt w:val="bullet"/>
+      <w:lvlText w:val="▪"/>
+      <w:lvlJc w:val="left"/>
+      <w:pPr>
+        <w:ind w:left="6480" w:hanging="360"/>
+      </w:pPr>
+      <w:rPr>
+        <w:rFonts w:ascii="Noto Sans Symbols" w:eastAsia="Noto Sans Symbols" w:hAnsi="Noto Sans Symbols" w:cs="Noto Sans Symbols"/>
+      </w:rPr>
+    </w:lvl>
+  </w:abstractNum>
   <w:num w:numId="1">
     <w:abstractNumId w:val="1"/>
   </w:num>
@@ -3710,11 +5068,22 @@
   <w:num w:numId="3">
     <w:abstractNumId w:val="0"/>
   </w:num>
+  <w:num w:numId="4">
+    <w:abstractNumId w:val="3"/>
+  </w:num>
 </w:numbering>
 </file>
 
+<file path=word/people.xml><?xml version="1.0" encoding="utf-8"?>
+<w15:people xmlns:wpc="http://schemas.microsoft.com/office/word/2010/wordprocessingCanvas" xmlns:cx="http://schemas.microsoft.com/office/drawing/2014/chartex" xmlns:cx1="http://schemas.microsoft.com/office/drawing/2015/9/8/chartex" xmlns:cx2="http://schemas.microsoft.com/office/drawing/2015/10/21/chartex" xmlns:cx3="http://schemas.microsoft.com/office/drawing/2016/5/9/chartex" xmlns:cx4="http://schemas.microsoft.com/office/drawing/2016/5/10/chartex" xmlns:cx5="http://schemas.microsoft.com/office/drawing/2016/5/11/chartex" xmlns:cx6="http://schemas.microsoft.com/office/drawing/2016/5/12/chartex" xmlns:cx7="http://schemas.microsoft.com/office/drawing/2016/5/13/chartex" xmlns:cx8="http://schemas.microsoft.com/office/drawing/2016/5/14/chartex" xmlns:mc="http://schemas.openxmlformats.org/markup-compatibility/2006" xmlns:aink="http://schemas.microsoft.com/office/drawing/2016/ink" xmlns:am3d="http://schemas.microsoft.com/office/drawing/2017/model3d" xmlns:o="urn:schemas-microsoft-com:office:office" xmlns:r="http://schemas.openxmlformats.org/officeDocument/2006/relationships" xmlns:m="http://schemas.openxmlformats.org/officeDocument/2006/math" xmlns:v="urn:schemas-microsoft-com:vml" xmlns:wp14="http://schemas.microsoft.com/office/word/2010/wordprocessingDrawing" xmlns:wp="http://schemas.openxmlformats.org/drawingml/2006/wordprocessingDrawing" xmlns:w10="urn:schemas-microsoft-com:office:word" xmlns:w="http://schemas.openxmlformats.org/wordprocessingml/2006/main" xmlns:w14="http://schemas.microsoft.com/office/word/2010/wordml" xmlns:w15="http://schemas.microsoft.com/office/word/2012/wordml" xmlns:w16cid="http://schemas.microsoft.com/office/word/2016/wordml/cid" xmlns:w16se="http://schemas.microsoft.com/office/word/2015/wordml/symex" xmlns:wpg="http://schemas.microsoft.com/office/word/2010/wordprocessingGroup" xmlns:wpi="http://schemas.microsoft.com/office/word/2010/wordprocessingInk" xmlns:wne="http://schemas.microsoft.com/office/word/2006/wordml" xmlns:wps="http://schemas.microsoft.com/office/word/2010/wordprocessingShape" mc:Ignorable="w14 w15 w16se w16cid wp14">
+  <w15:person w15:author="Quincy Mendelson">
+    <w15:presenceInfo w15:providerId="Windows Live" w15:userId="d1a7fc2ef55d31de"/>
+  </w15:person>
+</w15:people>
+</file>
+
 <file path=word/styles.xml><?xml version="1.0" encoding="utf-8"?>
-<w:styles xmlns:mc="http://schemas.openxmlformats.org/markup-compatibility/2006" xmlns:r="http://schemas.openxmlformats.org/officeDocument/2006/relationships" xmlns:w="http://schemas.openxmlformats.org/wordprocessingml/2006/main" xmlns:w14="http://schemas.microsoft.com/office/word/2010/wordml" xmlns:w15="http://schemas.microsoft.com/office/word/2012/wordml" xmlns:w16cex="http://schemas.microsoft.com/office/word/2018/wordml/cex" xmlns:w16cid="http://schemas.microsoft.com/office/word/2016/wordml/cid" xmlns:w16="http://schemas.microsoft.com/office/word/2018/wordml" xmlns:w16se="http://schemas.microsoft.com/office/word/2015/wordml/symex" mc:Ignorable="w14 w15 w16se w16cid w16 w16cex">
+<w:styles xmlns:mc="http://schemas.openxmlformats.org/markup-compatibility/2006" xmlns:r="http://schemas.openxmlformats.org/officeDocument/2006/relationships" xmlns:w="http://schemas.openxmlformats.org/wordprocessingml/2006/main" xmlns:w14="http://schemas.microsoft.com/office/word/2010/wordml" xmlns:w15="http://schemas.microsoft.com/office/word/2012/wordml" xmlns:w16cid="http://schemas.microsoft.com/office/word/2016/wordml/cid" xmlns:w16se="http://schemas.microsoft.com/office/word/2015/wordml/symex" mc:Ignorable="w14 w15 w16se w16cid">
   <w:docDefaults>
     <w:rPrDefault>
       <w:rPr>
@@ -3730,7 +5099,7 @@
       </w:pPr>
     </w:pPrDefault>
   </w:docDefaults>
-  <w:latentStyles w:defLockedState="0" w:defUIPriority="99" w:defSemiHidden="0" w:defUnhideWhenUsed="0" w:defQFormat="0" w:count="376">
+  <w:latentStyles w:defLockedState="0" w:defUIPriority="99" w:defSemiHidden="0" w:defUnhideWhenUsed="0" w:defQFormat="0" w:count="375">
     <w:lsdException w:name="Normal" w:uiPriority="0" w:qFormat="1"/>
     <w:lsdException w:name="heading 1" w:uiPriority="9" w:qFormat="1"/>
     <w:lsdException w:name="heading 2" w:semiHidden="1" w:uiPriority="9" w:unhideWhenUsed="1" w:qFormat="1"/>
@@ -4106,7 +5475,6 @@
     <w:lsdException w:name="Smart Hyperlink" w:semiHidden="1" w:unhideWhenUsed="1"/>
     <w:lsdException w:name="Hashtag" w:semiHidden="1" w:unhideWhenUsed="1"/>
     <w:lsdException w:name="Unresolved Mention" w:semiHidden="1" w:unhideWhenUsed="1"/>
-    <w:lsdException w:name="Smart Link" w:semiHidden="1" w:unhideWhenUsed="1"/>
   </w:latentStyles>
   <w:style w:type="paragraph" w:default="1" w:styleId="Normal">
     <w:name w:val="Normal"/>
@@ -4532,6 +5900,45 @@
       <w:szCs w:val="20"/>
     </w:rPr>
   </w:style>
+  <w:style w:type="paragraph" w:styleId="BalloonText">
+    <w:name w:val="Balloon Text"/>
+    <w:basedOn w:val="Normal"/>
+    <w:link w:val="BalloonTextChar"/>
+    <w:uiPriority w:val="99"/>
+    <w:semiHidden/>
+    <w:unhideWhenUsed/>
+    <w:rsid w:val="00477E15"/>
+    <w:pPr>
+      <w:spacing w:after="0" w:line="240" w:lineRule="auto"/>
+    </w:pPr>
+    <w:rPr>
+      <w:sz w:val="18"/>
+      <w:szCs w:val="18"/>
+    </w:rPr>
+  </w:style>
+  <w:style w:type="character" w:customStyle="1" w:styleId="BalloonTextChar">
+    <w:name w:val="Balloon Text Char"/>
+    <w:basedOn w:val="DefaultParagraphFont"/>
+    <w:link w:val="BalloonText"/>
+    <w:uiPriority w:val="99"/>
+    <w:semiHidden/>
+    <w:rsid w:val="00477E15"/>
+    <w:rPr>
+      <w:sz w:val="18"/>
+      <w:szCs w:val="18"/>
+    </w:rPr>
+  </w:style>
+  <w:style w:type="paragraph" w:styleId="ListParagraph">
+    <w:name w:val="List Paragraph"/>
+    <w:basedOn w:val="Normal"/>
+    <w:uiPriority w:val="34"/>
+    <w:qFormat/>
+    <w:rsid w:val="002D5BCD"/>
+    <w:pPr>
+      <w:ind w:left="720"/>
+      <w:contextualSpacing/>
+    </w:pPr>
+  </w:style>
 </w:styles>
 </file>
 
@@ -4860,7 +6267,7 @@
 </file>
 
 <file path=customXml/itemProps1.xml><?xml version="1.0" encoding="utf-8"?>
-<ds:datastoreItem xmlns:ds="http://schemas.openxmlformats.org/officeDocument/2006/customXml" ds:itemID="{4B95C9E6-B4BD-3447-BA7E-EA1BA8BB2C85}">
+<ds:datastoreItem xmlns:ds="http://schemas.openxmlformats.org/officeDocument/2006/customXml" ds:itemID="{FD085913-AE99-6F42-9BA6-F6BE55DC24E4}">
   <ds:schemaRefs>
     <ds:schemaRef ds:uri="http://schemas.openxmlformats.org/officeDocument/2006/bibliography"/>
   </ds:schemaRefs>

</xml_diff>

<commit_message>
Update softwareEngineers - ECE4440-4991 - Final Report.docx
</commit_message>
<xml_diff>
--- a/softwareEngineers - ECE4440-4991 - Final Report.docx
+++ b/softwareEngineers - ECE4440-4991 - Final Report.docx
@@ -3540,15 +3540,6 @@
       </w:r>
     </w:p>
     <w:p/>
-    <w:p>
-      <w:pPr>
-        <w:rPr>
-          <w:i/>
-          <w:iCs/>
-        </w:rPr>
-      </w:pPr>
-    </w:p>
-    <w:p/>
     <w:p/>
     <w:p>
       <w:pPr>
@@ -3820,7 +3811,6 @@
               <w:sz w:val="22"/>
               <w:szCs w:val="22"/>
             </w:rPr>
-            <w:lastRenderedPageBreak/>
             <w:t xml:space="preserve">[3] </w:t>
           </w:r>
           <w:r>
@@ -3869,6 +3859,7 @@
               <w:szCs w:val="22"/>
               <w:shd w:val="clear" w:color="auto" w:fill="FFFFFF"/>
             </w:rPr>
+            <w:lastRenderedPageBreak/>
             <w:t xml:space="preserve">[4] Cost Aide. 2020. </w:t>
           </w:r>
           <w:r>

</xml_diff>